<commit_message>
Final Phase 3 Document
This is the final phase 3 document.
</commit_message>
<xml_diff>
--- a/JJNW_cmpsc431w_project_report_phase3.docx
+++ b/JJNW_cmpsc431w_project_report_phase3.docx
@@ -589,41 +589,7 @@
                 <w:noProof/>
                 <w:webHidden/>
               </w:rPr>
-              <w:fldChar w:fldCharType="begin"/>
-            </w:r>
-            <w:r>
-              <w:rPr>
-                <w:noProof/>
-                <w:webHidden/>
-              </w:rPr>
-              <w:instrText xml:space="preserve"> PAGEREF _Toc430255485 \h </w:instrText>
-            </w:r>
-            <w:r>
-              <w:rPr>
-                <w:noProof/>
-                <w:webHidden/>
-              </w:rPr>
-            </w:r>
-            <w:r>
-              <w:rPr>
-                <w:noProof/>
-                <w:webHidden/>
-              </w:rPr>
-              <w:fldChar w:fldCharType="separate"/>
-            </w:r>
-            <w:r>
-              <w:rPr>
-                <w:noProof/>
-                <w:webHidden/>
-              </w:rPr>
-              <w:t>2</w:t>
-            </w:r>
-            <w:r>
-              <w:rPr>
-                <w:noProof/>
-                <w:webHidden/>
-              </w:rPr>
-              <w:fldChar w:fldCharType="end"/>
+              <w:t>3</w:t>
             </w:r>
           </w:hyperlink>
         </w:p>
@@ -660,41 +626,7 @@
                 <w:noProof/>
                 <w:webHidden/>
               </w:rPr>
-              <w:fldChar w:fldCharType="begin"/>
-            </w:r>
-            <w:r>
-              <w:rPr>
-                <w:noProof/>
-                <w:webHidden/>
-              </w:rPr>
-              <w:instrText xml:space="preserve"> PAGEREF _Toc430255486 \h </w:instrText>
-            </w:r>
-            <w:r>
-              <w:rPr>
-                <w:noProof/>
-                <w:webHidden/>
-              </w:rPr>
-            </w:r>
-            <w:r>
-              <w:rPr>
-                <w:noProof/>
-                <w:webHidden/>
-              </w:rPr>
-              <w:fldChar w:fldCharType="separate"/>
-            </w:r>
-            <w:r>
-              <w:rPr>
-                <w:noProof/>
-                <w:webHidden/>
-              </w:rPr>
-              <w:t>2</w:t>
-            </w:r>
-            <w:r>
-              <w:rPr>
-                <w:noProof/>
-                <w:webHidden/>
-              </w:rPr>
-              <w:fldChar w:fldCharType="end"/>
+              <w:t>3</w:t>
             </w:r>
           </w:hyperlink>
         </w:p>
@@ -731,41 +663,7 @@
                 <w:noProof/>
                 <w:webHidden/>
               </w:rPr>
-              <w:fldChar w:fldCharType="begin"/>
-            </w:r>
-            <w:r>
-              <w:rPr>
-                <w:noProof/>
-                <w:webHidden/>
-              </w:rPr>
-              <w:instrText xml:space="preserve"> PAGEREF _Toc430255487 \h </w:instrText>
-            </w:r>
-            <w:r>
-              <w:rPr>
-                <w:noProof/>
-                <w:webHidden/>
-              </w:rPr>
-            </w:r>
-            <w:r>
-              <w:rPr>
-                <w:noProof/>
-                <w:webHidden/>
-              </w:rPr>
-              <w:fldChar w:fldCharType="separate"/>
-            </w:r>
-            <w:r>
-              <w:rPr>
-                <w:noProof/>
-                <w:webHidden/>
-              </w:rPr>
-              <w:t>2</w:t>
-            </w:r>
-            <w:r>
-              <w:rPr>
-                <w:noProof/>
-                <w:webHidden/>
-              </w:rPr>
-              <w:fldChar w:fldCharType="end"/>
+              <w:t>3</w:t>
             </w:r>
           </w:hyperlink>
         </w:p>
@@ -802,41 +700,7 @@
                 <w:noProof/>
                 <w:webHidden/>
               </w:rPr>
-              <w:fldChar w:fldCharType="begin"/>
-            </w:r>
-            <w:r>
-              <w:rPr>
-                <w:noProof/>
-                <w:webHidden/>
-              </w:rPr>
-              <w:instrText xml:space="preserve"> PAGEREF _Toc430255488 \h </w:instrText>
-            </w:r>
-            <w:r>
-              <w:rPr>
-                <w:noProof/>
-                <w:webHidden/>
-              </w:rPr>
-            </w:r>
-            <w:r>
-              <w:rPr>
-                <w:noProof/>
-                <w:webHidden/>
-              </w:rPr>
-              <w:fldChar w:fldCharType="separate"/>
-            </w:r>
-            <w:r>
-              <w:rPr>
-                <w:noProof/>
-                <w:webHidden/>
-              </w:rPr>
-              <w:t>3</w:t>
-            </w:r>
-            <w:r>
-              <w:rPr>
-                <w:noProof/>
-                <w:webHidden/>
-              </w:rPr>
-              <w:fldChar w:fldCharType="end"/>
+              <w:t>4</w:t>
             </w:r>
           </w:hyperlink>
         </w:p>
@@ -873,41 +737,7 @@
                 <w:noProof/>
                 <w:webHidden/>
               </w:rPr>
-              <w:fldChar w:fldCharType="begin"/>
-            </w:r>
-            <w:r>
-              <w:rPr>
-                <w:noProof/>
-                <w:webHidden/>
-              </w:rPr>
-              <w:instrText xml:space="preserve"> PAGEREF _Toc430255489 \h </w:instrText>
-            </w:r>
-            <w:r>
-              <w:rPr>
-                <w:noProof/>
-                <w:webHidden/>
-              </w:rPr>
-            </w:r>
-            <w:r>
-              <w:rPr>
-                <w:noProof/>
-                <w:webHidden/>
-              </w:rPr>
-              <w:fldChar w:fldCharType="separate"/>
-            </w:r>
-            <w:r>
-              <w:rPr>
-                <w:noProof/>
-                <w:webHidden/>
-              </w:rPr>
-              <w:t>3</w:t>
-            </w:r>
-            <w:r>
-              <w:rPr>
-                <w:noProof/>
-                <w:webHidden/>
-              </w:rPr>
-              <w:fldChar w:fldCharType="end"/>
+              <w:t>4</w:t>
             </w:r>
           </w:hyperlink>
         </w:p>
@@ -944,41 +774,7 @@
                 <w:noProof/>
                 <w:webHidden/>
               </w:rPr>
-              <w:fldChar w:fldCharType="begin"/>
-            </w:r>
-            <w:r>
-              <w:rPr>
-                <w:noProof/>
-                <w:webHidden/>
-              </w:rPr>
-              <w:instrText xml:space="preserve"> PAGEREF _Toc430255490 \h </w:instrText>
-            </w:r>
-            <w:r>
-              <w:rPr>
-                <w:noProof/>
-                <w:webHidden/>
-              </w:rPr>
-            </w:r>
-            <w:r>
-              <w:rPr>
-                <w:noProof/>
-                <w:webHidden/>
-              </w:rPr>
-              <w:fldChar w:fldCharType="separate"/>
-            </w:r>
-            <w:r>
-              <w:rPr>
-                <w:noProof/>
-                <w:webHidden/>
-              </w:rPr>
-              <w:t>3</w:t>
-            </w:r>
-            <w:r>
-              <w:rPr>
-                <w:noProof/>
-                <w:webHidden/>
-              </w:rPr>
-              <w:fldChar w:fldCharType="end"/>
+              <w:t>4</w:t>
             </w:r>
           </w:hyperlink>
         </w:p>
@@ -1015,41 +811,7 @@
                 <w:noProof/>
                 <w:webHidden/>
               </w:rPr>
-              <w:fldChar w:fldCharType="begin"/>
-            </w:r>
-            <w:r>
-              <w:rPr>
-                <w:noProof/>
-                <w:webHidden/>
-              </w:rPr>
-              <w:instrText xml:space="preserve"> PAGEREF _Toc430255491 \h </w:instrText>
-            </w:r>
-            <w:r>
-              <w:rPr>
-                <w:noProof/>
-                <w:webHidden/>
-              </w:rPr>
-            </w:r>
-            <w:r>
-              <w:rPr>
-                <w:noProof/>
-                <w:webHidden/>
-              </w:rPr>
-              <w:fldChar w:fldCharType="separate"/>
-            </w:r>
-            <w:r>
-              <w:rPr>
-                <w:noProof/>
-                <w:webHidden/>
-              </w:rPr>
-              <w:t>3</w:t>
-            </w:r>
-            <w:r>
-              <w:rPr>
-                <w:noProof/>
-                <w:webHidden/>
-              </w:rPr>
-              <w:fldChar w:fldCharType="end"/>
+              <w:t>4</w:t>
             </w:r>
           </w:hyperlink>
         </w:p>
@@ -1086,41 +848,7 @@
                 <w:noProof/>
                 <w:webHidden/>
               </w:rPr>
-              <w:fldChar w:fldCharType="begin"/>
-            </w:r>
-            <w:r>
-              <w:rPr>
-                <w:noProof/>
-                <w:webHidden/>
-              </w:rPr>
-              <w:instrText xml:space="preserve"> PAGEREF _Toc430255492 \h </w:instrText>
-            </w:r>
-            <w:r>
-              <w:rPr>
-                <w:noProof/>
-                <w:webHidden/>
-              </w:rPr>
-            </w:r>
-            <w:r>
-              <w:rPr>
-                <w:noProof/>
-                <w:webHidden/>
-              </w:rPr>
-              <w:fldChar w:fldCharType="separate"/>
-            </w:r>
-            <w:r>
-              <w:rPr>
-                <w:noProof/>
-                <w:webHidden/>
-              </w:rPr>
-              <w:t>3</w:t>
-            </w:r>
-            <w:r>
-              <w:rPr>
-                <w:noProof/>
-                <w:webHidden/>
-              </w:rPr>
-              <w:fldChar w:fldCharType="end"/>
+              <w:t>4</w:t>
             </w:r>
           </w:hyperlink>
         </w:p>
@@ -1157,41 +885,7 @@
                 <w:noProof/>
                 <w:webHidden/>
               </w:rPr>
-              <w:fldChar w:fldCharType="begin"/>
-            </w:r>
-            <w:r>
-              <w:rPr>
-                <w:noProof/>
-                <w:webHidden/>
-              </w:rPr>
-              <w:instrText xml:space="preserve"> PAGEREF _Toc430255493 \h </w:instrText>
-            </w:r>
-            <w:r>
-              <w:rPr>
-                <w:noProof/>
-                <w:webHidden/>
-              </w:rPr>
-            </w:r>
-            <w:r>
-              <w:rPr>
-                <w:noProof/>
-                <w:webHidden/>
-              </w:rPr>
-              <w:fldChar w:fldCharType="separate"/>
-            </w:r>
-            <w:r>
-              <w:rPr>
-                <w:noProof/>
-                <w:webHidden/>
-              </w:rPr>
-              <w:t>4</w:t>
-            </w:r>
-            <w:r>
-              <w:rPr>
-                <w:noProof/>
-                <w:webHidden/>
-              </w:rPr>
-              <w:fldChar w:fldCharType="end"/>
+              <w:t>5</w:t>
             </w:r>
           </w:hyperlink>
         </w:p>
@@ -1228,41 +922,7 @@
                 <w:noProof/>
                 <w:webHidden/>
               </w:rPr>
-              <w:fldChar w:fldCharType="begin"/>
-            </w:r>
-            <w:r>
-              <w:rPr>
-                <w:noProof/>
-                <w:webHidden/>
-              </w:rPr>
-              <w:instrText xml:space="preserve"> PAGEREF _Toc430255494 \h </w:instrText>
-            </w:r>
-            <w:r>
-              <w:rPr>
-                <w:noProof/>
-                <w:webHidden/>
-              </w:rPr>
-            </w:r>
-            <w:r>
-              <w:rPr>
-                <w:noProof/>
-                <w:webHidden/>
-              </w:rPr>
-              <w:fldChar w:fldCharType="separate"/>
-            </w:r>
-            <w:r>
-              <w:rPr>
-                <w:noProof/>
-                <w:webHidden/>
-              </w:rPr>
-              <w:t>4</w:t>
-            </w:r>
-            <w:r>
-              <w:rPr>
-                <w:noProof/>
-                <w:webHidden/>
-              </w:rPr>
-              <w:fldChar w:fldCharType="end"/>
+              <w:t>5</w:t>
             </w:r>
           </w:hyperlink>
         </w:p>
@@ -1299,41 +959,7 @@
                 <w:noProof/>
                 <w:webHidden/>
               </w:rPr>
-              <w:fldChar w:fldCharType="begin"/>
-            </w:r>
-            <w:r>
-              <w:rPr>
-                <w:noProof/>
-                <w:webHidden/>
-              </w:rPr>
-              <w:instrText xml:space="preserve"> PAGEREF _Toc430255495 \h </w:instrText>
-            </w:r>
-            <w:r>
-              <w:rPr>
-                <w:noProof/>
-                <w:webHidden/>
-              </w:rPr>
-            </w:r>
-            <w:r>
-              <w:rPr>
-                <w:noProof/>
-                <w:webHidden/>
-              </w:rPr>
-              <w:fldChar w:fldCharType="separate"/>
-            </w:r>
-            <w:r>
-              <w:rPr>
-                <w:noProof/>
-                <w:webHidden/>
-              </w:rPr>
-              <w:t>4</w:t>
-            </w:r>
-            <w:r>
-              <w:rPr>
-                <w:noProof/>
-                <w:webHidden/>
-              </w:rPr>
-              <w:fldChar w:fldCharType="end"/>
+              <w:t>5</w:t>
             </w:r>
           </w:hyperlink>
         </w:p>
@@ -1370,41 +996,7 @@
                 <w:noProof/>
                 <w:webHidden/>
               </w:rPr>
-              <w:fldChar w:fldCharType="begin"/>
-            </w:r>
-            <w:r>
-              <w:rPr>
-                <w:noProof/>
-                <w:webHidden/>
-              </w:rPr>
-              <w:instrText xml:space="preserve"> PAGEREF _Toc430255496 \h </w:instrText>
-            </w:r>
-            <w:r>
-              <w:rPr>
-                <w:noProof/>
-                <w:webHidden/>
-              </w:rPr>
-            </w:r>
-            <w:r>
-              <w:rPr>
-                <w:noProof/>
-                <w:webHidden/>
-              </w:rPr>
-              <w:fldChar w:fldCharType="separate"/>
-            </w:r>
-            <w:r>
-              <w:rPr>
-                <w:noProof/>
-                <w:webHidden/>
-              </w:rPr>
-              <w:t>4</w:t>
-            </w:r>
-            <w:r>
-              <w:rPr>
-                <w:noProof/>
-                <w:webHidden/>
-              </w:rPr>
-              <w:fldChar w:fldCharType="end"/>
+              <w:t>5</w:t>
             </w:r>
           </w:hyperlink>
         </w:p>
@@ -1441,41 +1033,7 @@
                 <w:noProof/>
                 <w:webHidden/>
               </w:rPr>
-              <w:fldChar w:fldCharType="begin"/>
-            </w:r>
-            <w:r>
-              <w:rPr>
-                <w:noProof/>
-                <w:webHidden/>
-              </w:rPr>
-              <w:instrText xml:space="preserve"> PAGEREF _Toc430255497 \h </w:instrText>
-            </w:r>
-            <w:r>
-              <w:rPr>
-                <w:noProof/>
-                <w:webHidden/>
-              </w:rPr>
-            </w:r>
-            <w:r>
-              <w:rPr>
-                <w:noProof/>
-                <w:webHidden/>
-              </w:rPr>
-              <w:fldChar w:fldCharType="separate"/>
-            </w:r>
-            <w:r>
-              <w:rPr>
-                <w:noProof/>
-                <w:webHidden/>
-              </w:rPr>
-              <w:t>4</w:t>
-            </w:r>
-            <w:r>
-              <w:rPr>
-                <w:noProof/>
-                <w:webHidden/>
-              </w:rPr>
-              <w:fldChar w:fldCharType="end"/>
+              <w:t>5</w:t>
             </w:r>
           </w:hyperlink>
         </w:p>
@@ -1512,41 +1070,7 @@
                 <w:noProof/>
                 <w:webHidden/>
               </w:rPr>
-              <w:fldChar w:fldCharType="begin"/>
-            </w:r>
-            <w:r>
-              <w:rPr>
-                <w:noProof/>
-                <w:webHidden/>
-              </w:rPr>
-              <w:instrText xml:space="preserve"> PAGEREF _Toc430255498 \h </w:instrText>
-            </w:r>
-            <w:r>
-              <w:rPr>
-                <w:noProof/>
-                <w:webHidden/>
-              </w:rPr>
-            </w:r>
-            <w:r>
-              <w:rPr>
-                <w:noProof/>
-                <w:webHidden/>
-              </w:rPr>
-              <w:fldChar w:fldCharType="separate"/>
-            </w:r>
-            <w:r>
-              <w:rPr>
-                <w:noProof/>
-                <w:webHidden/>
-              </w:rPr>
-              <w:t>4</w:t>
-            </w:r>
-            <w:r>
-              <w:rPr>
-                <w:noProof/>
-                <w:webHidden/>
-              </w:rPr>
-              <w:fldChar w:fldCharType="end"/>
+              <w:t>5</w:t>
             </w:r>
           </w:hyperlink>
         </w:p>
@@ -1578,41 +1102,7 @@
                 <w:noProof/>
                 <w:webHidden/>
               </w:rPr>
-              <w:fldChar w:fldCharType="begin"/>
-            </w:r>
-            <w:r>
-              <w:rPr>
-                <w:noProof/>
-                <w:webHidden/>
-              </w:rPr>
-              <w:instrText xml:space="preserve"> PAGEREF _Toc430255499 \h </w:instrText>
-            </w:r>
-            <w:r>
-              <w:rPr>
-                <w:noProof/>
-                <w:webHidden/>
-              </w:rPr>
-            </w:r>
-            <w:r>
-              <w:rPr>
-                <w:noProof/>
-                <w:webHidden/>
-              </w:rPr>
-              <w:fldChar w:fldCharType="separate"/>
-            </w:r>
-            <w:r>
-              <w:rPr>
-                <w:noProof/>
-                <w:webHidden/>
-              </w:rPr>
-              <w:t>5</w:t>
-            </w:r>
-            <w:r>
-              <w:rPr>
-                <w:noProof/>
-                <w:webHidden/>
-              </w:rPr>
-              <w:fldChar w:fldCharType="end"/>
+              <w:t>6</w:t>
             </w:r>
           </w:hyperlink>
         </w:p>
@@ -1657,7 +1147,14 @@
                 <w:webHidden/>
               </w:rPr>
               <w:tab/>
-              <w:t>26</w:t>
+              <w:t>2</w:t>
+            </w:r>
+            <w:r>
+              <w:rPr>
+                <w:noProof/>
+                <w:webHidden/>
+              </w:rPr>
+              <w:t>7</w:t>
             </w:r>
           </w:hyperlink>
         </w:p>
@@ -1702,7 +1199,14 @@
                 <w:webHidden/>
               </w:rPr>
               <w:tab/>
-              <w:t>27</w:t>
+              <w:t>2</w:t>
+            </w:r>
+            <w:r>
+              <w:rPr>
+                <w:noProof/>
+                <w:webHidden/>
+              </w:rPr>
+              <w:t>8</w:t>
             </w:r>
           </w:hyperlink>
         </w:p>
@@ -1733,14 +1237,13 @@
                 <w:webHidden/>
               </w:rPr>
               <w:tab/>
-              <w:t>2</w:t>
             </w:r>
             <w:r>
               <w:rPr>
                 <w:noProof/>
                 <w:webHidden/>
               </w:rPr>
-              <w:t>8</w:t>
+              <w:t>30</w:t>
             </w:r>
           </w:hyperlink>
         </w:p>
@@ -1784,14 +1287,14 @@
                 <w:noProof/>
                 <w:webHidden/>
               </w:rPr>
-              <w:t>2</w:t>
+              <w:t>3</w:t>
             </w:r>
             <w:r>
               <w:rPr>
                 <w:noProof/>
                 <w:webHidden/>
               </w:rPr>
-              <w:t>9</w:t>
+              <w:t>3</w:t>
             </w:r>
           </w:hyperlink>
         </w:p>
@@ -1936,15 +1439,22 @@
           <w:smallCaps w:val="0"/>
           <w:sz w:val="24"/>
         </w:rPr>
-        <w:t>Figure 2 - User_Transaction SQL &amp; Schema</w:t>
+        <w:t>Figure 2 -</w:t>
       </w:r>
       <w:r>
         <w:rPr>
           <w:smallCaps w:val="0"/>
           <w:sz w:val="24"/>
         </w:rPr>
+        <w:t xml:space="preserve"> User_Transaction SQL &amp; Schema</w:t>
+      </w:r>
+      <w:r>
+        <w:rPr>
+          <w:smallCaps w:val="0"/>
+          <w:sz w:val="24"/>
+        </w:rPr>
         <w:tab/>
-        <w:t>6</w:t>
+        <w:t>7</w:t>
       </w:r>
     </w:p>
     <w:p>
@@ -2003,7 +1513,7 @@
           <w:sz w:val="24"/>
         </w:rPr>
         <w:tab/>
-        <w:t>7</w:t>
+        <w:t>8</w:t>
       </w:r>
     </w:p>
     <w:p>
@@ -2019,15 +1529,22 @@
           <w:smallCaps w:val="0"/>
           <w:sz w:val="24"/>
         </w:rPr>
-        <w:t>Figure 4 - Item SQL &amp; Schema</w:t>
+        <w:t xml:space="preserve">Figure 4 - Item SQL &amp; </w:t>
       </w:r>
       <w:r>
         <w:rPr>
           <w:smallCaps w:val="0"/>
           <w:sz w:val="24"/>
         </w:rPr>
+        <w:t>Schema</w:t>
+      </w:r>
+      <w:r>
+        <w:rPr>
+          <w:smallCaps w:val="0"/>
+          <w:sz w:val="24"/>
+        </w:rPr>
         <w:tab/>
-        <w:t>8</w:t>
+        <w:t>9</w:t>
       </w:r>
     </w:p>
     <w:p>
@@ -2079,7 +1596,7 @@
           <w:sz w:val="24"/>
         </w:rPr>
         <w:tab/>
-        <w:t>9</w:t>
+        <w:t>10</w:t>
       </w:r>
     </w:p>
     <w:p>
@@ -2116,15 +1633,22 @@
           <w:smallCaps w:val="0"/>
           <w:sz w:val="24"/>
         </w:rPr>
-        <w:t>Figure 6 - Category SQL &amp; Schema</w:t>
+        <w:t>Fig</w:t>
       </w:r>
       <w:r>
         <w:rPr>
           <w:smallCaps w:val="0"/>
           <w:sz w:val="24"/>
         </w:rPr>
+        <w:t>ure 6 - Category SQL &amp; Schema</w:t>
+      </w:r>
+      <w:r>
+        <w:rPr>
+          <w:smallCaps w:val="0"/>
+          <w:sz w:val="24"/>
+        </w:rPr>
         <w:tab/>
-        <w:t>10</w:t>
+        <w:t>11</w:t>
       </w:r>
     </w:p>
     <w:p>
@@ -2148,7 +1672,7 @@
           <w:sz w:val="24"/>
         </w:rPr>
         <w:tab/>
-        <w:t>11</w:t>
+        <w:t>12</w:t>
       </w:r>
     </w:p>
     <w:p>
@@ -2213,7 +1737,7 @@
           <w:smallCaps w:val="0"/>
           <w:sz w:val="24"/>
         </w:rPr>
-        <w:t>12</w:t>
+        <w:t>13</w:t>
       </w:r>
     </w:p>
     <w:p>
@@ -2237,7 +1761,7 @@
           <w:sz w:val="24"/>
         </w:rPr>
         <w:tab/>
-        <w:t>13</w:t>
+        <w:t>14</w:t>
       </w:r>
     </w:p>
     <w:p>
@@ -2253,15 +1777,22 @@
           <w:smallCaps w:val="0"/>
           <w:sz w:val="24"/>
         </w:rPr>
-        <w:t>Figure 10 - Phone SQL &amp; Schema</w:t>
+        <w:t>F</w:t>
       </w:r>
       <w:r>
         <w:rPr>
           <w:smallCaps w:val="0"/>
           <w:sz w:val="24"/>
         </w:rPr>
+        <w:t>igure 10 - Phone SQL &amp; Schema</w:t>
+      </w:r>
+      <w:r>
+        <w:rPr>
+          <w:smallCaps w:val="0"/>
+          <w:sz w:val="24"/>
+        </w:rPr>
         <w:tab/>
-        <w:t>14</w:t>
+        <w:t>15</w:t>
       </w:r>
     </w:p>
     <w:p>
@@ -2306,7 +1837,7 @@
           <w:sz w:val="24"/>
         </w:rPr>
         <w:tab/>
-        <w:t>15</w:t>
+        <w:t>16</w:t>
       </w:r>
     </w:p>
     <w:p>
@@ -2322,15 +1853,22 @@
           <w:smallCaps w:val="0"/>
           <w:sz w:val="24"/>
         </w:rPr>
-        <w:t>Figure 12 - Credit Card SQL &amp; Schema</w:t>
+        <w:t xml:space="preserve">Figure </w:t>
       </w:r>
       <w:r>
         <w:rPr>
           <w:smallCaps w:val="0"/>
           <w:sz w:val="24"/>
         </w:rPr>
+        <w:t>12 - Credit Card SQL &amp; Schema</w:t>
+      </w:r>
+      <w:r>
+        <w:rPr>
+          <w:smallCaps w:val="0"/>
+          <w:sz w:val="24"/>
+        </w:rPr>
         <w:tab/>
-        <w:t>16</w:t>
+        <w:t>17</w:t>
       </w:r>
     </w:p>
     <w:p>
@@ -2388,7 +1926,7 @@
           <w:smallCaps w:val="0"/>
           <w:sz w:val="24"/>
         </w:rPr>
-        <w:t>17</w:t>
+        <w:t>18</w:t>
       </w:r>
     </w:p>
     <w:p>
@@ -2453,7 +1991,7 @@
           <w:smallCaps w:val="0"/>
           <w:sz w:val="24"/>
         </w:rPr>
-        <w:t>18</w:t>
+        <w:t>19</w:t>
       </w:r>
     </w:p>
     <w:p>
@@ -2483,7 +2021,7 @@
           <w:smallCaps w:val="0"/>
           <w:sz w:val="24"/>
         </w:rPr>
-        <w:t>19</w:t>
+        <w:t>20</w:t>
       </w:r>
     </w:p>
     <w:p>
@@ -2527,7 +2065,7 @@
           <w:smallCaps w:val="0"/>
           <w:sz w:val="24"/>
         </w:rPr>
-        <w:t>20</w:t>
+        <w:t>21</w:t>
       </w:r>
     </w:p>
     <w:p>
@@ -2572,7 +2110,7 @@
           <w:sz w:val="24"/>
         </w:rPr>
         <w:tab/>
-        <w:t>21</w:t>
+        <w:t>22</w:t>
       </w:r>
     </w:p>
     <w:p>
@@ -2588,15 +2126,22 @@
           <w:smallCaps w:val="0"/>
           <w:sz w:val="24"/>
         </w:rPr>
-        <w:t>Figure 18 - Wish list SQL &amp; Schema</w:t>
+        <w:t>Figur</w:t>
       </w:r>
       <w:r>
         <w:rPr>
           <w:smallCaps w:val="0"/>
           <w:sz w:val="24"/>
         </w:rPr>
+        <w:t>e 18 - Wish list SQL &amp; Schema</w:t>
+      </w:r>
+      <w:r>
+        <w:rPr>
+          <w:smallCaps w:val="0"/>
+          <w:sz w:val="24"/>
+        </w:rPr>
         <w:tab/>
-        <w:t>22</w:t>
+        <w:t>23</w:t>
       </w:r>
     </w:p>
     <w:p>
@@ -2641,7 +2186,7 @@
           <w:sz w:val="24"/>
         </w:rPr>
         <w:tab/>
-        <w:t>23</w:t>
+        <w:t>24</w:t>
       </w:r>
     </w:p>
     <w:p>
@@ -2665,7 +2210,7 @@
           <w:sz w:val="24"/>
         </w:rPr>
         <w:tab/>
-        <w:t>24</w:t>
+        <w:t>25</w:t>
       </w:r>
     </w:p>
     <w:p>
@@ -2689,7 +2234,7 @@
           <w:sz w:val="24"/>
         </w:rPr>
         <w:tab/>
-        <w:t>25</w:t>
+        <w:t>26</w:t>
       </w:r>
     </w:p>
     <w:p>
@@ -2713,7 +2258,7 @@
           <w:sz w:val="24"/>
         </w:rPr>
         <w:tab/>
-        <w:t>27</w:t>
+        <w:t>28</w:t>
       </w:r>
     </w:p>
     <w:p>
@@ -2734,15 +2279,22 @@
           <w:smallCaps w:val="0"/>
           <w:sz w:val="24"/>
         </w:rPr>
-        <w:t>Figure 23 - Full ER Diagram</w:t>
+        <w:t xml:space="preserve">Figure 23 - </w:t>
       </w:r>
       <w:r>
         <w:rPr>
           <w:smallCaps w:val="0"/>
           <w:sz w:val="24"/>
         </w:rPr>
+        <w:t>Website Registration Screenshot</w:t>
+      </w:r>
+      <w:r>
+        <w:rPr>
+          <w:smallCaps w:val="0"/>
+          <w:sz w:val="24"/>
+        </w:rPr>
         <w:tab/>
-        <w:t>25</w:t>
+        <w:t>29</w:t>
       </w:r>
     </w:p>
     <w:p>
@@ -2759,17 +2311,57 @@
           <w:smallCaps w:val="0"/>
           <w:sz w:val="24"/>
         </w:rPr>
-        <w:t>Figure 24 - System Framework Model</w:t>
+        <w:t>Figur</w:t>
       </w:r>
       <w:r>
         <w:rPr>
           <w:smallCaps w:val="0"/>
           <w:sz w:val="24"/>
         </w:rPr>
+        <w:t>e 24 - System Framework Model</w:t>
+      </w:r>
+      <w:r>
+        <w:rPr>
+          <w:smallCaps w:val="0"/>
+          <w:sz w:val="24"/>
+        </w:rPr>
         <w:tab/>
-        <w:t>27</w:t>
+        <w:t>30</w:t>
       </w:r>
     </w:p>
+    <w:p>
+      <w:pPr>
+        <w:pStyle w:val="TableofFigures"/>
+        <w:ind w:left="0" w:firstLine="0"/>
+        <w:rPr>
+          <w:smallCaps w:val="0"/>
+          <w:sz w:val="24"/>
+        </w:rPr>
+      </w:pPr>
+      <w:r>
+        <w:rPr>
+          <w:smallCaps w:val="0"/>
+          <w:sz w:val="24"/>
+        </w:rPr>
+        <w:t>Figur</w:t>
+      </w:r>
+      <w:r>
+        <w:rPr>
+          <w:smallCaps w:val="0"/>
+          <w:sz w:val="24"/>
+        </w:rPr>
+        <w:t>e 25 - Phase Two Implementation</w:t>
+      </w:r>
+      <w:r>
+        <w:rPr>
+          <w:smallCaps w:val="0"/>
+          <w:sz w:val="24"/>
+        </w:rPr>
+        <w:tab/>
+        <w:t>32</w:t>
+      </w:r>
+    </w:p>
+    <w:p/>
     <w:p>
       <w:pPr>
         <w:spacing w:before="0" w:line="240" w:lineRule="auto"/>
@@ -2917,30 +2509,256 @@
     <w:p>
       <w:pPr>
         <w:spacing w:before="0"/>
-      </w:pPr>
-      <w:r>
         <w:rPr>
           <w:rFonts w:eastAsia="Times" w:cs="Times"/>
           <w:szCs w:val="24"/>
         </w:rPr>
-        <w:t>We will be creating a web application</w:t>
-      </w:r>
+      </w:pPr>
       <w:r>
         <w:rPr>
           <w:rFonts w:eastAsia="Times" w:cs="Times"/>
           <w:szCs w:val="24"/>
         </w:rPr>
-        <w:t>, named maetS,</w:t>
+        <w:t>We will be creating a web application</w:t>
       </w:r>
       <w:r>
         <w:rPr>
           <w:rFonts w:eastAsia="Times" w:cs="Times"/>
           <w:szCs w:val="24"/>
         </w:rPr>
-        <w:t xml:space="preserve"> which is used to buy and sell content related to games. The users will be able to buy, sell, and bid on games, merchandise, expansion packs, and user created content. Sellers will be able to set the price of the content they are selling. An effect of this is that some content may be put up for free. The web application will have a front end for users to interact with and will sit on top of a backend that does the processing and connects to the database.</w:t>
-      </w:r>
-      <w:r>
+        <w:t>, named maetS,</w:t>
+      </w:r>
+      <w:r>
+        <w:rPr>
+          <w:rFonts w:eastAsia="Times" w:cs="Times"/>
+          <w:szCs w:val="24"/>
+        </w:rPr>
+        <w:t xml:space="preserve"> which is used to buy and sell content related to games. </w:t>
+      </w:r>
+      <w:r>
+        <w:rPr>
+          <w:rFonts w:eastAsia="Times" w:cs="Times"/>
+          <w:szCs w:val="24"/>
+        </w:rPr>
+        <w:t xml:space="preserve">There will be two types of users: </w:t>
+      </w:r>
+      <w:r>
+        <w:rPr>
+          <w:rFonts w:eastAsia="Times" w:cs="Times"/>
+          <w:szCs w:val="24"/>
+        </w:rPr>
+        <w:t>users</w:t>
+      </w:r>
+      <w:r>
+        <w:rPr>
+          <w:rFonts w:eastAsia="Times" w:cs="Times"/>
+          <w:szCs w:val="24"/>
+        </w:rPr>
+        <w:t xml:space="preserve"> (or more formally, consumers)</w:t>
+      </w:r>
+      <w:r>
+        <w:rPr>
+          <w:rFonts w:eastAsia="Times" w:cs="Times"/>
+          <w:szCs w:val="24"/>
+        </w:rPr>
+        <w:t xml:space="preserve"> and suppliers</w:t>
+      </w:r>
+      <w:r>
+        <w:rPr>
+          <w:rFonts w:eastAsia="Times" w:cs="Times"/>
+          <w:szCs w:val="24"/>
+        </w:rPr>
+        <w:t xml:space="preserve">.  </w:t>
+      </w:r>
+      <w:r>
+        <w:rPr>
+          <w:rFonts w:eastAsia="Times" w:cs="Times"/>
+          <w:szCs w:val="24"/>
+        </w:rPr>
+        <w:t>The</w:t>
+      </w:r>
+      <w:r>
+        <w:rPr>
+          <w:rFonts w:eastAsia="Times" w:cs="Times"/>
+          <w:szCs w:val="24"/>
+        </w:rPr>
+        <w:t>se</w:t>
+      </w:r>
+      <w:r>
+        <w:rPr>
+          <w:rFonts w:eastAsia="Times" w:cs="Times"/>
+          <w:szCs w:val="24"/>
+        </w:rPr>
+        <w:t xml:space="preserve"> users will be able to buy, sell, and bid on games, merchandise, expansion packs, and user created content</w:t>
+      </w:r>
+      <w:r>
+        <w:rPr>
+          <w:rFonts w:eastAsia="Times" w:cs="Times"/>
+          <w:szCs w:val="24"/>
+        </w:rPr>
+        <w:t>, meaning that the items that will populate our database will represent physical or digital items in the real world.</w:t>
+      </w:r>
+      <w:r>
+        <w:rPr>
+          <w:rFonts w:eastAsia="Times" w:cs="Times"/>
+          <w:szCs w:val="24"/>
+        </w:rPr>
+        <w:t xml:space="preserve"> Sellers will be able to set the price of the content they are selling</w:t>
+      </w:r>
+      <w:r>
+        <w:rPr>
+          <w:rFonts w:eastAsia="Times" w:cs="Times"/>
+          <w:szCs w:val="24"/>
+        </w:rPr>
+        <w:t xml:space="preserve"> as either as an auction or at a fixed priced</w:t>
+      </w:r>
+      <w:r>
+        <w:rPr>
+          <w:rFonts w:eastAsia="Times" w:cs="Times"/>
+          <w:szCs w:val="24"/>
+        </w:rPr>
+        <w:t xml:space="preserve">. </w:t>
+      </w:r>
+      <w:r>
+        <w:rPr>
+          <w:rFonts w:eastAsia="Times" w:cs="Times"/>
+          <w:szCs w:val="24"/>
+        </w:rPr>
+        <w:t>One possible outcome of user related content will be the fact that developers will be able to set the price of their product, resulting in a likely outcome of items being posted for free</w:t>
+      </w:r>
+      <w:r>
+        <w:rPr>
+          <w:rFonts w:eastAsia="Times" w:cs="Times"/>
+          <w:szCs w:val="24"/>
+        </w:rPr>
+        <w:t xml:space="preserve">. </w:t>
+      </w:r>
+    </w:p>
+    <w:p>
+      <w:pPr>
+        <w:spacing w:before="0"/>
+        <w:rPr>
+          <w:rFonts w:eastAsia="Times" w:cs="Times"/>
+          <w:szCs w:val="24"/>
+        </w:rPr>
+      </w:pPr>
+      <w:r>
+        <w:rPr>
+          <w:rFonts w:eastAsia="Times" w:cs="Times"/>
+          <w:szCs w:val="24"/>
+        </w:rPr>
+        <w:t>The web application will consist of</w:t>
+      </w:r>
+      <w:r>
+        <w:rPr>
+          <w:rFonts w:eastAsia="Times" w:cs="Times"/>
+          <w:szCs w:val="24"/>
+        </w:rPr>
+        <w:t xml:space="preserve"> a front end for users to interact with</w:t>
+      </w:r>
+      <w:r>
+        <w:rPr>
+          <w:rFonts w:eastAsia="Times" w:cs="Times"/>
+          <w:szCs w:val="24"/>
+        </w:rPr>
+        <w:t xml:space="preserve"> by registering for accounts as</w:t>
+      </w:r>
+      <w:r>
+        <w:rPr>
+          <w:rFonts w:eastAsia="Times" w:cs="Times"/>
+          <w:szCs w:val="24"/>
+        </w:rPr>
         <w:t xml:space="preserve"> </w:t>
+      </w:r>
+      <w:r>
+        <w:rPr>
+          <w:rFonts w:eastAsia="Times" w:cs="Times"/>
+          <w:szCs w:val="24"/>
+        </w:rPr>
+        <w:t>a user or a supplier.  This implementation</w:t>
+      </w:r>
+      <w:r>
+        <w:rPr>
+          <w:rFonts w:eastAsia="Times" w:cs="Times"/>
+          <w:szCs w:val="24"/>
+        </w:rPr>
+        <w:t xml:space="preserve"> will sit on top of a backend that does the processing </w:t>
+      </w:r>
+      <w:r>
+        <w:rPr>
+          <w:rFonts w:eastAsia="Times" w:cs="Times"/>
+          <w:szCs w:val="24"/>
+        </w:rPr>
+        <w:t>of queries to either add or request data from the database</w:t>
+      </w:r>
+      <w:r>
+        <w:rPr>
+          <w:rFonts w:eastAsia="Times" w:cs="Times"/>
+          <w:szCs w:val="24"/>
+        </w:rPr>
+        <w:t>.  T</w:t>
+      </w:r>
+      <w:r>
+        <w:rPr>
+          <w:rFonts w:eastAsia="Times" w:cs="Times"/>
+          <w:szCs w:val="24"/>
+        </w:rPr>
+        <w:t>here will be a backend consisting of the PHP server</w:t>
+      </w:r>
+      <w:r>
+        <w:rPr>
+          <w:rFonts w:eastAsia="Times" w:cs="Times"/>
+          <w:szCs w:val="24"/>
+        </w:rPr>
+        <w:t xml:space="preserve"> </w:t>
+      </w:r>
+      <w:r>
+        <w:rPr>
+          <w:rFonts w:eastAsia="Times" w:cs="Times"/>
+          <w:szCs w:val="24"/>
+        </w:rPr>
+        <w:t xml:space="preserve">and our MySQL database.  </w:t>
+      </w:r>
+      <w:r>
+        <w:rPr>
+          <w:rFonts w:eastAsia="Times" w:cs="Times"/>
+          <w:szCs w:val="24"/>
+        </w:rPr>
+        <w:t>As stated, it is important that we develop functional schema to represent different sets of data, as shown in our Entity-Relatio</w:t>
+      </w:r>
+      <w:r>
+        <w:rPr>
+          <w:rFonts w:eastAsia="Times" w:cs="Times"/>
+          <w:szCs w:val="24"/>
+        </w:rPr>
+        <w:t>nship diagram in Figure 21.  Altogether, our final product, maetS will be a fully functional web application.</w:t>
+      </w:r>
+    </w:p>
+    <w:p>
+      <w:pPr>
+        <w:spacing w:before="0"/>
+      </w:pPr>
+      <w:r>
+        <w:rPr>
+          <w:rFonts w:eastAsia="Times" w:cs="Times"/>
+          <w:szCs w:val="24"/>
+        </w:rPr>
+        <w:t>Our group hopes to fully demonstrate the implementation of core concepts of database design and implementation with maetS.  You can see the tasks set out to each of our group members in our Asana page, as well as being able to see the fully functional final product on our Git-</w:t>
+      </w:r>
+      <w:r>
+        <w:rPr>
+          <w:rFonts w:eastAsia="Times" w:cs="Times"/>
+          <w:szCs w:val="24"/>
+        </w:rPr>
+        <w:t xml:space="preserve">Hub (linked within the report).  The report will continue to describe the function implementation by going in depth about our schema and the code implemented to represent the schema in MySQL.  Following that will be our Entity-Relationship diagram and a few closing sections expressing our System Framework, a Reflection stating our experience as a group on this project as we </w:t>
+      </w:r>
+      <w:r>
+        <w:rPr>
+          <w:rFonts w:eastAsia="Times" w:cs="Times"/>
+          <w:szCs w:val="24"/>
+        </w:rPr>
+        <w:lastRenderedPageBreak/>
+        <w:t>implemented everything as previously described, and a Conclusion describing and summarizing what he had learned throughout the project.</w:t>
       </w:r>
     </w:p>
     <w:p>
@@ -3537,7 +3355,7 @@
               </wp:anchor>
             </w:drawing>
           </mc:Choice>
-          <mc:Fallback xmlns:mv="urn:schemas-microsoft-com:mac:vml" xmlns:mo="http://schemas.microsoft.com/office/mac/office/2008/main">
+          <mc:Fallback xmlns:mo="http://schemas.microsoft.com/office/mac/office/2008/main" xmlns:mv="urn:schemas-microsoft-com:mac:vml">
             <w:pict>
               <v:line w14:anchorId="77052A9C" id="Straight Connector 192" o:spid="_x0000_s1026" style="position:absolute;flip:x y;z-index:251673600;visibility:visible;mso-wrap-style:square;mso-wrap-distance-left:9pt;mso-wrap-distance-top:0;mso-wrap-distance-right:9pt;mso-wrap-distance-bottom:0;mso-position-horizontal:absolute;mso-position-horizontal-relative:text;mso-position-vertical:absolute;mso-position-vertical-relative:text" from="220.5pt,361.75pt" to="276.5pt,363.5pt" o:gfxdata="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" strokecolor="black [3200]" strokeweight="2pt">
                 <v:shadow on="t" color="black" opacity="24903f" origin=",.5" offset="0,.55556mm"/>
@@ -3601,7 +3419,7 @@
               </wp:anchor>
             </w:drawing>
           </mc:Choice>
-          <mc:Fallback xmlns:mv="urn:schemas-microsoft-com:mac:vml" xmlns:mo="http://schemas.microsoft.com/office/mac/office/2008/main">
+          <mc:Fallback xmlns:mo="http://schemas.microsoft.com/office/mac/office/2008/main" xmlns:mv="urn:schemas-microsoft-com:mac:vml">
             <w:pict>
               <v:line w14:anchorId="6930F92D" id="Straight Connector 63" o:spid="_x0000_s1026" style="position:absolute;flip:x;z-index:251659264;visibility:visible;mso-wrap-style:square;mso-wrap-distance-left:9pt;mso-wrap-distance-top:0;mso-wrap-distance-right:9pt;mso-wrap-distance-bottom:0;mso-position-horizontal:absolute;mso-position-horizontal-relative:text;mso-position-vertical:absolute;mso-position-vertical-relative:text" from="219.55pt,296.8pt" to="272.1pt,335.25pt" o:gfxdata="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" strokecolor="black [3200]" strokeweight="2pt">
                 <v:shadow on="t" color="black" opacity="24903f" origin=",.5" offset="0,.55556mm"/>
@@ -3665,7 +3483,7 @@
               </wp:anchor>
             </w:drawing>
           </mc:Choice>
-          <mc:Fallback xmlns:mv="urn:schemas-microsoft-com:mac:vml" xmlns:mo="http://schemas.microsoft.com/office/mac/office/2008/main">
+          <mc:Fallback xmlns:mo="http://schemas.microsoft.com/office/mac/office/2008/main" xmlns:mv="urn:schemas-microsoft-com:mac:vml">
             <w:pict>
               <v:line w14:anchorId="4AD28F0D" id="Straight Connector 61" o:spid="_x0000_s1026" style="position:absolute;flip:y;z-index:251630592;visibility:visible;mso-wrap-style:square;mso-wrap-distance-left:9pt;mso-wrap-distance-top:0;mso-wrap-distance-right:9pt;mso-wrap-distance-bottom:0;mso-position-horizontal:absolute;mso-position-horizontal-relative:text;mso-position-vertical:absolute;mso-position-vertical-relative:text" from="115.75pt,378.95pt" to="153.3pt,424.9pt" o:gfxdata="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" strokecolor="black [3200]" strokeweight="2pt">
                 <v:shadow on="t" color="black" opacity="24903f" origin=",.5" offset="0,.55556mm"/>
@@ -3729,7 +3547,7 @@
               </wp:anchor>
             </w:drawing>
           </mc:Choice>
-          <mc:Fallback xmlns:mv="urn:schemas-microsoft-com:mac:vml" xmlns:mo="http://schemas.microsoft.com/office/mac/office/2008/main">
+          <mc:Fallback xmlns:mo="http://schemas.microsoft.com/office/mac/office/2008/main" xmlns:mv="urn:schemas-microsoft-com:mac:vml">
             <w:pict>
               <v:line w14:anchorId="01795E26" id="Straight Connector 60" o:spid="_x0000_s1026" style="position:absolute;flip:y;z-index:251616256;visibility:visible;mso-wrap-style:square;mso-wrap-distance-left:9pt;mso-wrap-distance-top:0;mso-wrap-distance-right:9pt;mso-wrap-distance-bottom:0;mso-position-horizontal:absolute;mso-position-horizontal-relative:text;mso-position-vertical:absolute;mso-position-vertical-relative:text" from="115.7pt,358.65pt" to="150.2pt,359.1pt" o:gfxdata="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" strokecolor="black [3200]" strokeweight="2pt">
                 <v:shadow on="t" color="black" opacity="24903f" origin=",.5" offset="0,.55556mm"/>
@@ -3793,7 +3611,7 @@
               </wp:anchor>
             </w:drawing>
           </mc:Choice>
-          <mc:Fallback xmlns:mv="urn:schemas-microsoft-com:mac:vml" xmlns:mo="http://schemas.microsoft.com/office/mac/office/2008/main">
+          <mc:Fallback xmlns:mo="http://schemas.microsoft.com/office/mac/office/2008/main" xmlns:mv="urn:schemas-microsoft-com:mac:vml">
             <w:pict>
               <v:line w14:anchorId="0BAB362F" id="Straight Connector 59" o:spid="_x0000_s1026" style="position:absolute;z-index:251601920;visibility:visible;mso-wrap-style:square;mso-wrap-distance-left:9pt;mso-wrap-distance-top:0;mso-wrap-distance-right:9pt;mso-wrap-distance-bottom:0;mso-position-horizontal:absolute;mso-position-horizontal-relative:text;mso-position-vertical:absolute;mso-position-vertical-relative:text" from="105.55pt,304.75pt" to="151.05pt,336.55pt" o:gfxdata="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" strokecolor="black [3200]" strokeweight="2pt">
                 <v:shadow on="t" color="black" opacity="24903f" origin=",.5" offset="0,.55556mm"/>
@@ -3857,7 +3675,7 @@
               </wp:anchor>
             </w:drawing>
           </mc:Choice>
-          <mc:Fallback xmlns:mv="urn:schemas-microsoft-com:mac:vml" xmlns:mo="http://schemas.microsoft.com/office/mac/office/2008/main">
+          <mc:Fallback xmlns:mo="http://schemas.microsoft.com/office/mac/office/2008/main" xmlns:mv="urn:schemas-microsoft-com:mac:vml">
             <w:pict>
               <v:line w14:anchorId="6DBAA560" id="Straight Connector 58" o:spid="_x0000_s1026" style="position:absolute;flip:x;z-index:251587584;visibility:visible;mso-wrap-style:square;mso-wrap-distance-left:9pt;mso-wrap-distance-top:0;mso-wrap-distance-right:9pt;mso-wrap-distance-bottom:0;mso-position-horizontal:absolute;mso-position-horizontal-relative:text;mso-position-vertical:absolute;mso-position-vertical-relative:text" from="189.5pt,296.8pt" to="194.35pt,338.35pt" o:gfxdata="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" strokecolor="black [3200]" strokeweight="2pt">
                 <v:shadow on="t" color="black" opacity="24903f" origin=",.5" offset="0,.55556mm"/>
@@ -5745,7 +5563,7 @@
               </wp:anchor>
             </w:drawing>
           </mc:Choice>
-          <mc:Fallback xmlns:mv="urn:schemas-microsoft-com:mac:vml" xmlns:mo="http://schemas.microsoft.com/office/mac/office/2008/main">
+          <mc:Fallback xmlns:mo="http://schemas.microsoft.com/office/mac/office/2008/main" xmlns:mv="urn:schemas-microsoft-com:mac:vml">
             <w:pict>
               <v:line w14:anchorId="43178C37" id="Straight Connector 194" o:spid="_x0000_s1026" style="position:absolute;flip:x y;z-index:251721728;visibility:visible;mso-wrap-style:square;mso-wrap-distance-left:9pt;mso-wrap-distance-top:0;mso-wrap-distance-right:9pt;mso-wrap-distance-bottom:0;mso-position-horizontal:absolute;mso-position-horizontal-relative:text;mso-position-vertical:absolute;mso-position-vertical-relative:text" from="347.5pt,158.1pt" to="368.7pt,182.4pt" o:gfxdata="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" strokecolor="black [3200]" strokeweight="2pt">
                 <v:shadow on="t" color="black" opacity="24903f" origin=",.5" offset="0,.55556mm"/>
@@ -5818,7 +5636,7 @@
               </wp:anchor>
             </w:drawing>
           </mc:Choice>
-          <mc:Fallback xmlns:mv="urn:schemas-microsoft-com:mac:vml" xmlns:mo="http://schemas.microsoft.com/office/mac/office/2008/main">
+          <mc:Fallback xmlns:mo="http://schemas.microsoft.com/office/mac/office/2008/main" xmlns:mv="urn:schemas-microsoft-com:mac:vml">
             <w:pict>
               <v:shapetype w14:anchorId="309EECA5" id="_x0000_t32" coordsize="21600,21600" o:spt="32" o:oned="t" path="m,l21600,21600e" filled="f">
                 <v:path arrowok="t" fillok="f" o:connecttype="none"/>
@@ -5896,7 +5714,7 @@
               </wp:anchor>
             </w:drawing>
           </mc:Choice>
-          <mc:Fallback xmlns:mv="urn:schemas-microsoft-com:mac:vml" xmlns:mo="http://schemas.microsoft.com/office/mac/office/2008/main">
+          <mc:Fallback xmlns:mo="http://schemas.microsoft.com/office/mac/office/2008/main" xmlns:mv="urn:schemas-microsoft-com:mac:vml">
             <w:pict>
               <v:shape w14:anchorId="126914D2" id="Straight Arrow Connector 199" o:spid="_x0000_s1026" type="#_x0000_t32" style="position:absolute;margin-left:199.35pt;margin-top:81.1pt;width:81.65pt;height:59.65pt;z-index:251764736;visibility:visible;mso-wrap-style:square;mso-width-percent:0;mso-height-percent:0;mso-wrap-distance-left:9pt;mso-wrap-distance-top:0;mso-wrap-distance-right:9pt;mso-wrap-distance-bottom:0;mso-position-horizontal:absolute;mso-position-horizontal-relative:text;mso-position-vertical:absolute;mso-position-vertical-relative:text;mso-width-percent:0;mso-height-percent:0;mso-width-relative:margin;mso-height-relative:margin" o:gfxdata="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" strokecolor="black [3200]" strokeweight="7pt">
                 <v:stroke endarrow="block"/>
@@ -5970,7 +5788,7 @@
               </wp:anchor>
             </w:drawing>
           </mc:Choice>
-          <mc:Fallback xmlns:mv="urn:schemas-microsoft-com:mac:vml" xmlns:mo="http://schemas.microsoft.com/office/mac/office/2008/main">
+          <mc:Fallback xmlns:mo="http://schemas.microsoft.com/office/mac/office/2008/main" xmlns:mv="urn:schemas-microsoft-com:mac:vml">
             <w:pict>
               <v:shape w14:anchorId="70BB352C" id="Straight Arrow Connector 197" o:spid="_x0000_s1026" type="#_x0000_t32" style="position:absolute;margin-left:219.2pt;margin-top:73.55pt;width:86.5pt;height:54.5pt;z-index:251750400;visibility:visible;mso-wrap-style:square;mso-width-percent:0;mso-height-percent:0;mso-wrap-distance-left:9pt;mso-wrap-distance-top:0;mso-wrap-distance-right:9pt;mso-wrap-distance-bottom:0;mso-position-horizontal:absolute;mso-position-horizontal-relative:text;mso-position-vertical:absolute;mso-position-vertical-relative:text;mso-width-percent:0;mso-height-percent:0;mso-width-relative:margin;mso-height-relative:margin" o:gfxdata="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" strokecolor="black [3200]" strokeweight="7pt">
                 <v:stroke endarrow="block"/>
@@ -6035,7 +5853,7 @@
               </wp:anchor>
             </w:drawing>
           </mc:Choice>
-          <mc:Fallback xmlns:mv="urn:schemas-microsoft-com:mac:vml" xmlns:mo="http://schemas.microsoft.com/office/mac/office/2008/main">
+          <mc:Fallback xmlns:mo="http://schemas.microsoft.com/office/mac/office/2008/main" xmlns:mv="urn:schemas-microsoft-com:mac:vml">
             <w:pict>
               <v:line w14:anchorId="379A583A" id="Straight Connector 193" o:spid="_x0000_s1026" style="position:absolute;flip:x;z-index:251697152;visibility:visible;mso-wrap-style:square;mso-wrap-distance-left:9pt;mso-wrap-distance-top:0;mso-wrap-distance-right:9pt;mso-wrap-distance-bottom:0;mso-position-horizontal:absolute;mso-position-horizontal-relative:text;mso-position-vertical:absolute;mso-position-vertical-relative:text" from="348.15pt,109.8pt" to="356.5pt,126.55pt" o:gfxdata="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" strokecolor="black [3200]" strokeweight="2pt">
                 <v:shadow on="t" color="black" opacity="24903f" origin=",.5" offset="0,.55556mm"/>
@@ -6587,7 +6405,7 @@
               </wp:anchor>
             </w:drawing>
           </mc:Choice>
-          <mc:Fallback xmlns:mv="urn:schemas-microsoft-com:mac:vml" xmlns:mo="http://schemas.microsoft.com/office/mac/office/2008/main">
+          <mc:Fallback xmlns:mo="http://schemas.microsoft.com/office/mac/office/2008/main" xmlns:mv="urn:schemas-microsoft-com:mac:vml">
             <w:pict>
               <v:line w14:anchorId="6768C851" id="Straight Connector 62" o:spid="_x0000_s1026" style="position:absolute;flip:y;z-index:251644928;visibility:visible;mso-wrap-style:square;mso-width-percent:0;mso-height-percent:0;mso-wrap-distance-left:9pt;mso-wrap-distance-top:0;mso-wrap-distance-right:9pt;mso-wrap-distance-bottom:0;mso-position-horizontal:absolute;mso-position-horizontal-relative:text;mso-position-vertical:absolute;mso-position-vertical-relative:text;mso-width-percent:0;mso-height-percent:0;mso-width-relative:margin;mso-height-relative:margin" from="146.15pt,81.1pt" to="169.8pt,179.45pt" o:gfxdata="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" strokecolor="black [3200]" strokeweight="2pt">
                 <v:shadow on="t" color="black" opacity="24903f" origin=",.5" offset="0,.55556mm"/>
@@ -7541,7 +7359,7 @@
               </wp:anchor>
             </w:drawing>
           </mc:Choice>
-          <mc:Fallback xmlns:mv="urn:schemas-microsoft-com:mac:vml" xmlns:mo="http://schemas.microsoft.com/office/mac/office/2008/main">
+          <mc:Fallback xmlns:mo="http://schemas.microsoft.com/office/mac/office/2008/main" xmlns:mv="urn:schemas-microsoft-com:mac:vml">
             <w:pict>
               <v:line w14:anchorId="1B63D2F0" id="Straight Connector 26" o:spid="_x0000_s1026" style="position:absolute;z-index:251147264;visibility:visible;mso-wrap-style:square;mso-height-percent:0;mso-wrap-distance-left:9pt;mso-wrap-distance-top:0;mso-wrap-distance-right:9pt;mso-wrap-distance-bottom:0;mso-position-horizontal:absolute;mso-position-horizontal-relative:text;mso-position-vertical:absolute;mso-position-vertical-relative:text;mso-height-percent:0;mso-height-relative:margin" from="268.1pt,18.3pt" to="324.55pt,20.9pt" o:gfxdata="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" strokecolor="black [3200]" strokeweight="2pt">
                 <v:shadow on="t" color="black" opacity="24903f" origin=",.5" offset="0,.55556mm"/>
@@ -7605,7 +7423,7 @@
               </wp:anchor>
             </w:drawing>
           </mc:Choice>
-          <mc:Fallback xmlns:mv="urn:schemas-microsoft-com:mac:vml" xmlns:mo="http://schemas.microsoft.com/office/mac/office/2008/main">
+          <mc:Fallback xmlns:mo="http://schemas.microsoft.com/office/mac/office/2008/main" xmlns:mv="urn:schemas-microsoft-com:mac:vml">
             <w:pict>
               <v:line w14:anchorId="1963E20C" id="Straight Connector 25" o:spid="_x0000_s1026" style="position:absolute;z-index:251182080;visibility:visible;mso-wrap-style:square;mso-wrap-distance-left:9pt;mso-wrap-distance-top:0;mso-wrap-distance-right:9pt;mso-wrap-distance-bottom:0;mso-position-horizontal:absolute;mso-position-horizontal-relative:text;mso-position-vertical:absolute;mso-position-vertical-relative:text" from="144.4pt,17.3pt" to="199.65pt,18.2pt" o:gfxdata="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" strokecolor="black [3200]" strokeweight="2pt">
                 <v:shadow on="t" color="black" opacity="24903f" origin=",.5" offset="0,.55556mm"/>
@@ -7884,7 +7702,7 @@
               </wp:anchor>
             </w:drawing>
           </mc:Choice>
-          <mc:Fallback xmlns:mv="urn:schemas-microsoft-com:mac:vml" xmlns:mo="http://schemas.microsoft.com/office/mac/office/2008/main">
+          <mc:Fallback xmlns:mo="http://schemas.microsoft.com/office/mac/office/2008/main" xmlns:mv="urn:schemas-microsoft-com:mac:vml">
             <w:pict>
               <v:line w14:anchorId="3EC35721" id="Straight Connector 30" o:spid="_x0000_s1026" style="position:absolute;flip:x y;z-index:251186176;visibility:visible;mso-wrap-style:square;mso-width-percent:0;mso-height-percent:0;mso-wrap-distance-left:9pt;mso-wrap-distance-top:0;mso-wrap-distance-right:9pt;mso-wrap-distance-bottom:0;mso-position-horizontal:absolute;mso-position-horizontal-relative:text;mso-position-vertical:absolute;mso-position-vertical-relative:text;mso-width-percent:0;mso-height-percent:0;mso-width-relative:margin;mso-height-relative:margin" from="267.7pt,2.45pt" to="322.9pt,18.35pt" o:gfxdata="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" strokecolor="black [3200]" strokeweight="2pt">
                 <v:shadow on="t" color="black" opacity="24903f" origin=",.5" offset="0,.55556mm"/>
@@ -8354,7 +8172,7 @@
               </wp:anchor>
             </w:drawing>
           </mc:Choice>
-          <mc:Fallback xmlns:mv="urn:schemas-microsoft-com:mac:vml" xmlns:mo="http://schemas.microsoft.com/office/mac/office/2008/main">
+          <mc:Fallback xmlns:mo="http://schemas.microsoft.com/office/mac/office/2008/main" xmlns:mv="urn:schemas-microsoft-com:mac:vml">
             <w:pict>
               <v:line w14:anchorId="5E5FBEA4" id="Straight Connector 8" o:spid="_x0000_s1026" style="position:absolute;flip:x;z-index:251041792;visibility:visible;mso-wrap-style:square;mso-wrap-distance-left:9pt;mso-wrap-distance-top:0;mso-wrap-distance-right:9pt;mso-wrap-distance-bottom:0;mso-position-horizontal:absolute;mso-position-horizontal-relative:text;mso-position-vertical:absolute;mso-position-vertical-relative:text" from="232.3pt,3.6pt" to="234.2pt,33.65pt" o:gfxdata="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" strokecolor="black [3200]" strokeweight="2pt">
                 <v:shadow on="t" color="black" opacity="24903f" origin=",.5" offset="0,.55556mm"/>
@@ -8631,7 +8449,7 @@
               </wp:anchor>
             </w:drawing>
           </mc:Choice>
-          <mc:Fallback xmlns:mv="urn:schemas-microsoft-com:mac:vml" xmlns:mo="http://schemas.microsoft.com/office/mac/office/2008/main">
+          <mc:Fallback xmlns:mo="http://schemas.microsoft.com/office/mac/office/2008/main" xmlns:mv="urn:schemas-microsoft-com:mac:vml">
             <w:pict>
               <v:line w14:anchorId="1CEFED65" id="Straight Connector 27" o:spid="_x0000_s1026" style="position:absolute;z-index:251151360;visibility:visible;mso-wrap-style:square;mso-wrap-distance-left:9pt;mso-wrap-distance-top:0;mso-wrap-distance-right:9pt;mso-wrap-distance-bottom:0;mso-position-horizontal:absolute;mso-position-horizontal-relative:text;mso-position-vertical:absolute;mso-position-vertical-relative:text" from="102.05pt,26.45pt" to="106.9pt,52.5pt" o:gfxdata="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" strokecolor="black [3200]" strokeweight="2pt">
                 <v:shadow on="t" color="black" opacity="24903f" origin=",.5" offset="0,.55556mm"/>
@@ -8695,7 +8513,7 @@
               </wp:anchor>
             </w:drawing>
           </mc:Choice>
-          <mc:Fallback xmlns:mv="urn:schemas-microsoft-com:mac:vml" xmlns:mo="http://schemas.microsoft.com/office/mac/office/2008/main">
+          <mc:Fallback xmlns:mo="http://schemas.microsoft.com/office/mac/office/2008/main" xmlns:mv="urn:schemas-microsoft-com:mac:vml">
             <w:pict>
               <v:line w14:anchorId="6D7AF5F7" id="Straight Connector 10" o:spid="_x0000_s1026" style="position:absolute;flip:x;z-index:251049984;visibility:visible;mso-wrap-style:square;mso-wrap-distance-left:9pt;mso-wrap-distance-top:0;mso-wrap-distance-right:9pt;mso-wrap-distance-bottom:0;mso-position-horizontal:absolute;mso-position-horizontal-relative:text;mso-position-vertical:absolute;mso-position-vertical-relative:text" from="169.05pt,37.25pt" to="204.1pt,52.9pt" o:gfxdata="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" strokecolor="black [3200]" strokeweight="2pt">
                 <v:shadow on="t" color="black" opacity="24903f" origin=",.5" offset="0,.55556mm"/>
@@ -8759,7 +8577,7 @@
               </wp:anchor>
             </w:drawing>
           </mc:Choice>
-          <mc:Fallback xmlns:mv="urn:schemas-microsoft-com:mac:vml" xmlns:mo="http://schemas.microsoft.com/office/mac/office/2008/main">
+          <mc:Fallback xmlns:mo="http://schemas.microsoft.com/office/mac/office/2008/main" xmlns:mv="urn:schemas-microsoft-com:mac:vml">
             <w:pict>
               <v:line w14:anchorId="3181EB5A" id="Straight Connector 9" o:spid="_x0000_s1026" style="position:absolute;z-index:251045888;visibility:visible;mso-wrap-style:square;mso-wrap-distance-left:9pt;mso-wrap-distance-top:0;mso-wrap-distance-right:9pt;mso-wrap-distance-bottom:0;mso-position-horizontal:absolute;mso-position-horizontal-relative:text;mso-position-vertical:absolute;mso-position-vertical-relative:text" from="260.4pt,37.25pt" to="301.75pt,54.15pt" o:gfxdata="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" strokecolor="black [3200]" strokeweight="2pt">
                 <v:shadow on="t" color="black" opacity="24903f" origin=",.5" offset="0,.55556mm"/>
@@ -9019,7 +8837,7 @@
               </wp:anchor>
             </w:drawing>
           </mc:Choice>
-          <mc:Fallback xmlns:mv="urn:schemas-microsoft-com:mac:vml" xmlns:mo="http://schemas.microsoft.com/office/mac/office/2008/main">
+          <mc:Fallback xmlns:mo="http://schemas.microsoft.com/office/mac/office/2008/main" xmlns:mv="urn:schemas-microsoft-com:mac:vml">
             <w:pict>
               <v:line w14:anchorId="132A49E7" id="Straight Connector 31" o:spid="_x0000_s1026" style="position:absolute;z-index:251169792;visibility:visible;mso-wrap-style:square;mso-wrap-distance-left:9pt;mso-wrap-distance-top:0;mso-wrap-distance-right:9pt;mso-wrap-distance-bottom:0;mso-position-horizontal:absolute;mso-position-horizontal-relative:text;mso-position-vertical:absolute;mso-position-vertical-relative:text" from="355.6pt,58pt" to="367.1pt,80.55pt" o:gfxdata="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" strokecolor="black [3200]" strokeweight="2pt">
                 <v:shadow on="t" color="black" opacity="24903f" origin=",.5" offset="0,.55556mm"/>
@@ -9083,7 +8901,7 @@
               </wp:anchor>
             </w:drawing>
           </mc:Choice>
-          <mc:Fallback xmlns:mv="urn:schemas-microsoft-com:mac:vml" xmlns:mo="http://schemas.microsoft.com/office/mac/office/2008/main">
+          <mc:Fallback xmlns:mo="http://schemas.microsoft.com/office/mac/office/2008/main" xmlns:mv="urn:schemas-microsoft-com:mac:vml">
             <w:pict>
               <v:line w14:anchorId="0BDA9CF7" id="Straight Connector 29" o:spid="_x0000_s1026" style="position:absolute;z-index:251163648;visibility:visible;mso-wrap-style:square;mso-wrap-distance-left:9pt;mso-wrap-distance-top:0;mso-wrap-distance-right:9pt;mso-wrap-distance-bottom:0;mso-position-horizontal:absolute;mso-position-horizontal-relative:text;mso-position-vertical:absolute;mso-position-vertical-relative:text" from="166.95pt,54pt" to="187.25pt,72.1pt" o:gfxdata="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" strokecolor="black [3200]" strokeweight="2pt">
                 <v:shadow on="t" color="black" opacity="24903f" origin=",.5" offset="0,.55556mm"/>
@@ -9147,7 +8965,7 @@
               </wp:anchor>
             </w:drawing>
           </mc:Choice>
-          <mc:Fallback xmlns:mv="urn:schemas-microsoft-com:mac:vml" xmlns:mo="http://schemas.microsoft.com/office/mac/office/2008/main">
+          <mc:Fallback xmlns:mo="http://schemas.microsoft.com/office/mac/office/2008/main" xmlns:mv="urn:schemas-microsoft-com:mac:vml">
             <w:pict>
               <v:line w14:anchorId="3F36A49F" id="Straight Connector 28" o:spid="_x0000_s1026" style="position:absolute;flip:x;z-index:251157504;visibility:visible;mso-wrap-style:square;mso-wrap-distance-left:9pt;mso-wrap-distance-top:0;mso-wrap-distance-right:9pt;mso-wrap-distance-bottom:0;mso-position-horizontal:absolute;mso-position-horizontal-relative:text;mso-position-vertical:absolute;mso-position-vertical-relative:text" from="106.9pt,58.4pt" to="107.8pt,87.1pt" o:gfxdata="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" strokecolor="black [3200]" strokeweight="2pt">
                 <v:shadow on="t" color="black" opacity="24903f" origin=",.5" offset="0,.55556mm"/>
@@ -10837,7 +10655,7 @@
               </wp:anchor>
             </w:drawing>
           </mc:Choice>
-          <mc:Fallback xmlns:mv="urn:schemas-microsoft-com:mac:vml" xmlns:mo="http://schemas.microsoft.com/office/mac/office/2008/main">
+          <mc:Fallback xmlns:mo="http://schemas.microsoft.com/office/mac/office/2008/main" xmlns:mv="urn:schemas-microsoft-com:mac:vml">
             <w:pict>
               <v:line w14:anchorId="44C411D4" id="Straight Connector 212" o:spid="_x0000_s1026" style="position:absolute;flip:y;z-index:251883520;visibility:visible;mso-wrap-style:square;mso-wrap-distance-left:9pt;mso-wrap-distance-top:0;mso-wrap-distance-right:9pt;mso-wrap-distance-bottom:0;mso-position-horizontal:absolute;mso-position-horizontal-relative:text;mso-position-vertical:absolute;mso-position-vertical-relative:text" from="227.05pt,18.8pt" to="246.95pt,39.1pt" o:gfxdata="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" strokecolor="black [3200]" strokeweight="2pt">
                 <v:shadow on="t" color="black" opacity="24903f" origin=",.5" offset="0,.55556mm"/>
@@ -10901,7 +10719,7 @@
               </wp:anchor>
             </w:drawing>
           </mc:Choice>
-          <mc:Fallback xmlns:mv="urn:schemas-microsoft-com:mac:vml" xmlns:mo="http://schemas.microsoft.com/office/mac/office/2008/main">
+          <mc:Fallback xmlns:mo="http://schemas.microsoft.com/office/mac/office/2008/main" xmlns:mv="urn:schemas-microsoft-com:mac:vml">
             <w:pict>
               <v:line w14:anchorId="6CDA45A7" id="Straight Connector 211" o:spid="_x0000_s1026" style="position:absolute;flip:x y;z-index:251873280;visibility:visible;mso-wrap-style:square;mso-wrap-distance-left:9pt;mso-wrap-distance-top:0;mso-wrap-distance-right:9pt;mso-wrap-distance-bottom:0;mso-position-horizontal:absolute;mso-position-horizontal-relative:text;mso-position-vertical:absolute;mso-position-vertical-relative:text" from="106.9pt,19.25pt" to="143.55pt,39.15pt" o:gfxdata="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" strokecolor="black [3200]" strokeweight="2pt">
                 <v:shadow on="t" color="black" opacity="24903f" origin=",.5" offset="0,.55556mm"/>
@@ -11244,7 +11062,7 @@
               </wp:anchor>
             </w:drawing>
           </mc:Choice>
-          <mc:Fallback xmlns:mv="urn:schemas-microsoft-com:mac:vml" xmlns:mo="http://schemas.microsoft.com/office/mac/office/2008/main">
+          <mc:Fallback xmlns:mo="http://schemas.microsoft.com/office/mac/office/2008/main" xmlns:mv="urn:schemas-microsoft-com:mac:vml">
             <w:pict>
               <v:line w14:anchorId="61949690" id="Straight Connector 216" o:spid="_x0000_s1026" style="position:absolute;z-index:251811840;visibility:visible;mso-wrap-style:square;mso-wrap-distance-left:9pt;mso-wrap-distance-top:0;mso-wrap-distance-right:9pt;mso-wrap-distance-bottom:0;mso-position-horizontal:absolute;mso-position-horizontal-relative:text;mso-position-vertical:absolute;mso-position-vertical-relative:text" from="322pt,168.25pt" to="327.7pt,230.55pt" o:gfxdata="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" strokecolor="black [3200]" strokeweight="7pt">
                 <v:shadow on="t" color="black" opacity="24903f" origin=",.5" offset="0,.55556mm"/>
@@ -11415,7 +11233,7 @@
               </wp:anchor>
             </w:drawing>
           </mc:Choice>
-          <mc:Fallback xmlns:mv="urn:schemas-microsoft-com:mac:vml" xmlns:mo="http://schemas.microsoft.com/office/mac/office/2008/main">
+          <mc:Fallback xmlns:mo="http://schemas.microsoft.com/office/mac/office/2008/main" xmlns:mv="urn:schemas-microsoft-com:mac:vml">
             <w:pict>
               <v:shape w14:anchorId="67364021" id="Straight Arrow Connector 204" o:spid="_x0000_s1026" type="#_x0000_t32" style="position:absolute;margin-left:232.8pt;margin-top:40.6pt;width:76.4pt;height:81.25pt;z-index:251801600;visibility:visible;mso-wrap-style:square;mso-width-percent:0;mso-height-percent:0;mso-wrap-distance-left:9pt;mso-wrap-distance-top:0;mso-wrap-distance-right:9pt;mso-wrap-distance-bottom:0;mso-position-horizontal:absolute;mso-position-horizontal-relative:text;mso-position-vertical:absolute;mso-position-vertical-relative:text;mso-width-percent:0;mso-height-percent:0;mso-width-relative:margin;mso-height-relative:margin" o:gfxdata="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" strokecolor="black [3200]" strokeweight="7pt">
                 <v:stroke endarrow="block"/>
@@ -11480,7 +11298,7 @@
               </wp:anchor>
             </w:drawing>
           </mc:Choice>
-          <mc:Fallback xmlns:mv="urn:schemas-microsoft-com:mac:vml" xmlns:mo="http://schemas.microsoft.com/office/mac/office/2008/main">
+          <mc:Fallback xmlns:mo="http://schemas.microsoft.com/office/mac/office/2008/main" xmlns:mv="urn:schemas-microsoft-com:mac:vml">
             <w:pict>
               <v:line w14:anchorId="041CA44C" id="Straight Connector 214" o:spid="_x0000_s1026" style="position:absolute;z-index:251908096;visibility:visible;mso-wrap-style:square;mso-wrap-distance-left:9pt;mso-wrap-distance-top:0;mso-wrap-distance-right:9pt;mso-wrap-distance-bottom:0;mso-position-horizontal:absolute;mso-position-horizontal-relative:text;mso-position-vertical:absolute;mso-position-vertical-relative:text" from="182.45pt,42.05pt" to="277.85pt,139.1pt" o:gfxdata="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" strokecolor="black [3200]" strokeweight="2pt">
                 <v:shadow on="t" color="black" opacity="24903f" origin=",.5" offset="0,.55556mm"/>
@@ -11550,7 +11368,7 @@
               </wp:anchor>
             </w:drawing>
           </mc:Choice>
-          <mc:Fallback xmlns:mv="urn:schemas-microsoft-com:mac:vml" xmlns:mo="http://schemas.microsoft.com/office/mac/office/2008/main">
+          <mc:Fallback xmlns:mo="http://schemas.microsoft.com/office/mac/office/2008/main" xmlns:mv="urn:schemas-microsoft-com:mac:vml">
             <w:pict>
               <v:line w14:anchorId="2FCB5C40" id="Straight Connector 213" o:spid="_x0000_s1026" style="position:absolute;flip:x;z-index:251895808;visibility:visible;mso-wrap-style:square;mso-width-percent:0;mso-height-percent:0;mso-wrap-distance-left:9pt;mso-wrap-distance-top:0;mso-wrap-distance-right:9pt;mso-wrap-distance-bottom:0;mso-position-horizontal:absolute;mso-position-horizontal-relative:text;mso-position-vertical:absolute;mso-position-vertical-relative:text;mso-width-percent:0;mso-height-percent:0;mso-width-relative:margin;mso-height-relative:margin" from="117.05pt,44.15pt" to="148.85pt,157.65pt" o:gfxdata="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" strokecolor="black [3200]" strokeweight="2pt">
                 <v:shadow on="t" color="black" opacity="24903f" origin=",.5" offset="0,.55556mm"/>
@@ -12007,7 +11825,7 @@
               </wp:anchor>
             </w:drawing>
           </mc:Choice>
-          <mc:Fallback xmlns:mv="urn:schemas-microsoft-com:mac:vml" xmlns:mo="http://schemas.microsoft.com/office/mac/office/2008/main">
+          <mc:Fallback xmlns:mo="http://schemas.microsoft.com/office/mac/office/2008/main" xmlns:mv="urn:schemas-microsoft-com:mac:vml">
             <w:pict>
               <v:line w14:anchorId="7A89A502" id="Straight Connector 243" o:spid="_x0000_s1026" style="position:absolute;z-index:252472320;visibility:visible;mso-wrap-style:square;mso-wrap-distance-left:9pt;mso-wrap-distance-top:0;mso-wrap-distance-right:9pt;mso-wrap-distance-bottom:0;mso-position-horizontal:absolute;mso-position-horizontal-relative:text;mso-position-vertical:absolute;mso-position-vertical-relative:text" from="168pt,387pt" to="179.25pt,387pt" o:gfxdata="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" strokecolor="black [3200]" strokeweight="2pt">
                 <v:shadow on="t" color="black" opacity="24903f" origin=",.5" offset="0,.55556mm"/>
@@ -12808,7 +12626,7 @@
               </wp:anchor>
             </w:drawing>
           </mc:Choice>
-          <mc:Fallback xmlns:mv="urn:schemas-microsoft-com:mac:vml" xmlns:mo="http://schemas.microsoft.com/office/mac/office/2008/main">
+          <mc:Fallback xmlns:mo="http://schemas.microsoft.com/office/mac/office/2008/main" xmlns:mv="urn:schemas-microsoft-com:mac:vml">
             <w:pict>
               <v:line w14:anchorId="1D7B7738" id="Straight Connector 380" o:spid="_x0000_s1026" style="position:absolute;flip:y;z-index:252376064;visibility:visible;mso-wrap-style:square;mso-width-percent:0;mso-height-percent:0;mso-wrap-distance-left:9pt;mso-wrap-distance-top:0;mso-wrap-distance-right:9pt;mso-wrap-distance-bottom:0;mso-position-horizontal:absolute;mso-position-horizontal-relative:text;mso-position-vertical:absolute;mso-position-vertical-relative:text;mso-width-percent:0;mso-height-percent:0;mso-width-relative:margin;mso-height-relative:margin" from="203.1pt,11.55pt" to="240.65pt,12.6pt" o:gfxdata="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" strokecolor="black [3200]" strokeweight="2pt">
                 <v:stroke dashstyle="3 1"/>
@@ -12882,7 +12700,7 @@
               </wp:anchor>
             </w:drawing>
           </mc:Choice>
-          <mc:Fallback xmlns:mv="urn:schemas-microsoft-com:mac:vml" xmlns:mo="http://schemas.microsoft.com/office/mac/office/2008/main">
+          <mc:Fallback xmlns:mo="http://schemas.microsoft.com/office/mac/office/2008/main" xmlns:mv="urn:schemas-microsoft-com:mac:vml">
             <w:pict>
               <v:shape w14:anchorId="3E3D5674" id="Straight Arrow Connector 221" o:spid="_x0000_s1026" type="#_x0000_t32" style="position:absolute;margin-left:238.55pt;margin-top:137.15pt;width:75.45pt;height:83.4pt;z-index:250917888;visibility:visible;mso-wrap-style:square;mso-width-percent:0;mso-height-percent:0;mso-wrap-distance-left:9pt;mso-wrap-distance-top:0;mso-wrap-distance-right:9pt;mso-wrap-distance-bottom:0;mso-position-horizontal:absolute;mso-position-horizontal-relative:text;mso-position-vertical:absolute;mso-position-vertical-relative:text;mso-width-percent:0;mso-height-percent:0;mso-width-relative:margin;mso-height-relative:margin" o:gfxdata="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" strokecolor="black [3200]" strokeweight="7pt">
                 <v:stroke endarrow="block"/>
@@ -12947,7 +12765,7 @@
               </wp:anchor>
             </w:drawing>
           </mc:Choice>
-          <mc:Fallback xmlns:mv="urn:schemas-microsoft-com:mac:vml" xmlns:mo="http://schemas.microsoft.com/office/mac/office/2008/main">
+          <mc:Fallback xmlns:mo="http://schemas.microsoft.com/office/mac/office/2008/main" xmlns:mv="urn:schemas-microsoft-com:mac:vml">
             <w:pict>
               <v:line w14:anchorId="516D1AFA" id="Straight Connector 241" o:spid="_x0000_s1026" style="position:absolute;flip:x y;z-index:252267520;visibility:visible;mso-wrap-style:square;mso-wrap-distance-left:9pt;mso-wrap-distance-top:0;mso-wrap-distance-right:9pt;mso-wrap-distance-bottom:0;mso-position-horizontal:absolute;mso-position-horizontal-relative:text;mso-position-vertical:absolute;mso-position-vertical-relative:text" from="243.85pt,118.2pt" to="324.25pt,144.25pt" o:gfxdata="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" strokecolor="black [3200]" strokeweight="2pt">
                 <v:shadow on="t" color="black" opacity="24903f" origin=",.5" offset="0,.55556mm"/>
@@ -13011,7 +12829,7 @@
               </wp:anchor>
             </w:drawing>
           </mc:Choice>
-          <mc:Fallback xmlns:mv="urn:schemas-microsoft-com:mac:vml" xmlns:mo="http://schemas.microsoft.com/office/mac/office/2008/main">
+          <mc:Fallback xmlns:mo="http://schemas.microsoft.com/office/mac/office/2008/main" xmlns:mv="urn:schemas-microsoft-com:mac:vml">
             <w:pict>
               <v:line w14:anchorId="40F812CD" id="Straight Connector 240" o:spid="_x0000_s1026" style="position:absolute;flip:x;z-index:252260352;visibility:visible;mso-wrap-style:square;mso-wrap-distance-left:9pt;mso-wrap-distance-top:0;mso-wrap-distance-right:9pt;mso-wrap-distance-bottom:0;mso-position-horizontal:absolute;mso-position-horizontal-relative:text;mso-position-vertical:absolute;mso-position-vertical-relative:text" from="242.5pt,72.7pt" to="272.55pt,95.65pt" o:gfxdata="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" strokecolor="black [3200]" strokeweight="2pt">
                 <v:shadow on="t" color="black" opacity="24903f" origin=",.5" offset="0,.55556mm"/>
@@ -13075,7 +12893,7 @@
               </wp:anchor>
             </w:drawing>
           </mc:Choice>
-          <mc:Fallback xmlns:mv="urn:schemas-microsoft-com:mac:vml" xmlns:mo="http://schemas.microsoft.com/office/mac/office/2008/main">
+          <mc:Fallback xmlns:mo="http://schemas.microsoft.com/office/mac/office/2008/main" xmlns:mv="urn:schemas-microsoft-com:mac:vml">
             <w:pict>
               <v:line w14:anchorId="59F125D8" id="Straight Connector 239" o:spid="_x0000_s1026" style="position:absolute;flip:y;z-index:252253184;visibility:visible;mso-wrap-style:square;mso-wrap-distance-left:9pt;mso-wrap-distance-top:0;mso-wrap-distance-right:9pt;mso-wrap-distance-bottom:0;mso-position-horizontal:absolute;mso-position-horizontal-relative:text;mso-position-vertical:absolute;mso-position-vertical-relative:text" from="131.2pt,136.45pt" to="161.25pt,202.1pt" o:gfxdata="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" strokecolor="black [3200]" strokeweight="2pt">
                 <v:shadow on="t" color="black" opacity="24903f" origin=",.5" offset="0,.55556mm"/>
@@ -13139,7 +12957,7 @@
               </wp:anchor>
             </w:drawing>
           </mc:Choice>
-          <mc:Fallback xmlns:mv="urn:schemas-microsoft-com:mac:vml" xmlns:mo="http://schemas.microsoft.com/office/mac/office/2008/main">
+          <mc:Fallback xmlns:mo="http://schemas.microsoft.com/office/mac/office/2008/main" xmlns:mv="urn:schemas-microsoft-com:mac:vml">
             <w:pict>
               <v:line w14:anchorId="17159473" id="Straight Connector 238" o:spid="_x0000_s1026" style="position:absolute;flip:y;z-index:252246016;visibility:visible;mso-wrap-style:square;mso-wrap-distance-left:9pt;mso-wrap-distance-top:0;mso-wrap-distance-right:9pt;mso-wrap-distance-bottom:0;mso-position-horizontal:absolute;mso-position-horizontal-relative:text;mso-position-vertical:absolute;mso-position-vertical-relative:text" from="114.8pt,119.05pt" to="147.55pt,119.5pt" o:gfxdata="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" strokecolor="black [3200]" strokeweight="2pt">
                 <v:shadow on="t" color="black" opacity="24903f" origin=",.5" offset="0,.55556mm"/>
@@ -13203,7 +13021,7 @@
               </wp:anchor>
             </w:drawing>
           </mc:Choice>
-          <mc:Fallback xmlns:mv="urn:schemas-microsoft-com:mac:vml" xmlns:mo="http://schemas.microsoft.com/office/mac/office/2008/main">
+          <mc:Fallback xmlns:mo="http://schemas.microsoft.com/office/mac/office/2008/main" xmlns:mv="urn:schemas-microsoft-com:mac:vml">
             <w:pict>
               <v:line w14:anchorId="4F4A7168" id="Straight Connector 237" o:spid="_x0000_s1026" style="position:absolute;flip:x;z-index:252238848;visibility:visible;mso-wrap-style:square;mso-wrap-distance-left:9pt;mso-wrap-distance-top:0;mso-wrap-distance-right:9pt;mso-wrap-distance-bottom:0;mso-position-horizontal:absolute;mso-position-horizontal-relative:text;mso-position-vertical:absolute;mso-position-vertical-relative:text" from="195.25pt,21pt" to="207.2pt,93.9pt" o:gfxdata="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" strokecolor="black [3200]" strokeweight="2pt">
                 <v:shadow on="t" color="black" opacity="24903f" origin=",.5" offset="0,.55556mm"/>
@@ -13267,7 +13085,7 @@
               </wp:anchor>
             </w:drawing>
           </mc:Choice>
-          <mc:Fallback xmlns:mv="urn:schemas-microsoft-com:mac:vml" xmlns:mo="http://schemas.microsoft.com/office/mac/office/2008/main">
+          <mc:Fallback xmlns:mo="http://schemas.microsoft.com/office/mac/office/2008/main" xmlns:mv="urn:schemas-microsoft-com:mac:vml">
             <w:pict>
               <v:line w14:anchorId="07DA17A6" id="Straight Connector 236" o:spid="_x0000_s1026" style="position:absolute;z-index:251011072;visibility:visible;mso-wrap-style:square;mso-wrap-distance-left:9pt;mso-wrap-distance-top:0;mso-wrap-distance-right:9pt;mso-wrap-distance-bottom:0;mso-position-horizontal:absolute;mso-position-horizontal-relative:text;mso-position-vertical:absolute;mso-position-vertical-relative:text" from="123.7pt,42.2pt" to="155.95pt,95.2pt" o:gfxdata="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" strokecolor="black [3200]" strokeweight="2pt">
                 <v:shadow on="t" color="black" opacity="24903f" origin=",.5" offset="0,.55556mm"/>
@@ -14731,7 +14549,7 @@
               </wp:anchor>
             </w:drawing>
           </mc:Choice>
-          <mc:Fallback xmlns:mv="urn:schemas-microsoft-com:mac:vml" xmlns:mo="http://schemas.microsoft.com/office/mac/office/2008/main">
+          <mc:Fallback xmlns:mo="http://schemas.microsoft.com/office/mac/office/2008/main" xmlns:mv="urn:schemas-microsoft-com:mac:vml">
             <w:pict>
               <v:line w14:anchorId="5B88D7E3" id="Straight Connector 222" o:spid="_x0000_s1026" style="position:absolute;z-index:250925056;visibility:visible;mso-wrap-style:square;mso-wrap-distance-left:9pt;mso-wrap-distance-top:0;mso-wrap-distance-right:9pt;mso-wrap-distance-bottom:0;mso-position-horizontal:absolute;mso-position-horizontal-relative:text;mso-position-vertical:absolute;mso-position-vertical-relative:text" from="326.8pt,264.35pt" to="332.45pt,326.6pt" o:gfxdata="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" strokecolor="black [3200]" strokeweight="7pt">
                 <v:shadow on="t" color="black" opacity="24903f" origin=",.5" offset="0,.55556mm"/>
@@ -15319,7 +15137,7 @@
               </wp:anchor>
             </w:drawing>
           </mc:Choice>
-          <mc:Fallback xmlns:mv="urn:schemas-microsoft-com:mac:vml" xmlns:mo="http://schemas.microsoft.com/office/mac/office/2008/main">
+          <mc:Fallback xmlns:mo="http://schemas.microsoft.com/office/mac/office/2008/main" xmlns:mv="urn:schemas-microsoft-com:mac:vml">
             <w:pict>
               <v:line w14:anchorId="6EB6300F" id="Straight Connector 417" o:spid="_x0000_s1026" style="position:absolute;flip:y;z-index:252402688;visibility:visible;mso-wrap-style:square;mso-width-percent:0;mso-height-percent:0;mso-wrap-distance-left:9pt;mso-wrap-distance-top:0;mso-wrap-distance-right:9pt;mso-wrap-distance-bottom:0;mso-position-horizontal:absolute;mso-position-horizontal-relative:text;mso-position-vertical:absolute;mso-position-vertical-relative:text;mso-width-percent:0;mso-height-percent:0;mso-width-relative:margin;mso-height-relative:margin" from="287.45pt,73pt" to="325pt,74.05pt" o:gfxdata="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" strokecolor="black [3200]" strokeweight="2pt">
                 <v:stroke dashstyle="3 1"/>
@@ -15396,7 +15214,7 @@
               </wp:anchor>
             </w:drawing>
           </mc:Choice>
-          <mc:Fallback xmlns:mv="urn:schemas-microsoft-com:mac:vml" xmlns:mo="http://schemas.microsoft.com/office/mac/office/2008/main">
+          <mc:Fallback xmlns:mo="http://schemas.microsoft.com/office/mac/office/2008/main" xmlns:mv="urn:schemas-microsoft-com:mac:vml">
             <w:pict>
               <v:line w14:anchorId="6A371253" id="Straight Connector 402" o:spid="_x0000_s1026" style="position:absolute;flip:y;z-index:251948032;visibility:visible;mso-wrap-style:square;mso-width-percent:0;mso-height-percent:0;mso-wrap-distance-left:9pt;mso-wrap-distance-top:0;mso-wrap-distance-right:9pt;mso-wrap-distance-bottom:0;mso-position-horizontal:absolute;mso-position-horizontal-relative:text;mso-position-vertical:absolute;mso-position-vertical-relative:text;mso-width-percent:0;mso-height-percent:0;mso-width-relative:margin;mso-height-relative:margin" from="286.95pt,71.95pt" to="324.5pt,73pt" o:gfxdata="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" strokecolor="black [3200]" strokeweight="2pt">
                 <v:stroke dashstyle="3 1"/>
@@ -15461,7 +15279,7 @@
               </wp:anchor>
             </w:drawing>
           </mc:Choice>
-          <mc:Fallback xmlns:mv="urn:schemas-microsoft-com:mac:vml" xmlns:mo="http://schemas.microsoft.com/office/mac/office/2008/main">
+          <mc:Fallback xmlns:mo="http://schemas.microsoft.com/office/mac/office/2008/main" xmlns:mv="urn:schemas-microsoft-com:mac:vml">
             <w:pict>
               <v:line w14:anchorId="565866AA" id="Straight Connector 400" o:spid="_x0000_s1026" style="position:absolute;flip:x;z-index:251914240;visibility:visible;mso-wrap-style:square;mso-wrap-distance-left:9pt;mso-wrap-distance-top:0;mso-wrap-distance-right:9pt;mso-wrap-distance-bottom:0;mso-position-horizontal:absolute;mso-position-horizontal-relative:text;mso-position-vertical:absolute;mso-position-vertical-relative:text" from="222.45pt,70.75pt" to="257.9pt,92.25pt" o:gfxdata="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" strokecolor="black [3200]" strokeweight="2pt">
                 <v:shadow on="t" color="black" opacity="24903f" origin=",.5" offset="0,.55556mm"/>
@@ -15525,7 +15343,7 @@
               </wp:anchor>
             </w:drawing>
           </mc:Choice>
-          <mc:Fallback xmlns:mv="urn:schemas-microsoft-com:mac:vml" xmlns:mo="http://schemas.microsoft.com/office/mac/office/2008/main">
+          <mc:Fallback xmlns:mo="http://schemas.microsoft.com/office/mac/office/2008/main" xmlns:mv="urn:schemas-microsoft-com:mac:vml">
             <w:pict>
               <v:line w14:anchorId="4E5CB537" id="Straight Connector 399" o:spid="_x0000_s1026" style="position:absolute;flip:y;z-index:251901952;visibility:visible;mso-wrap-style:square;mso-wrap-distance-left:9pt;mso-wrap-distance-top:0;mso-wrap-distance-right:9pt;mso-wrap-distance-bottom:0;mso-position-horizontal:absolute;mso-position-horizontal-relative:text;mso-position-vertical:absolute;mso-position-vertical-relative:text" from="87.05pt,112.75pt" to="130.3pt,151.35pt" o:gfxdata="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" strokecolor="black [3200]" strokeweight="2pt">
                 <v:shadow on="t" color="black" opacity="24903f" origin=",.5" offset="0,.55556mm"/>
@@ -15959,7 +15777,7 @@
               </wp:anchor>
             </w:drawing>
           </mc:Choice>
-          <mc:Fallback xmlns:mv="urn:schemas-microsoft-com:mac:vml" xmlns:mo="http://schemas.microsoft.com/office/mac/office/2008/main">
+          <mc:Fallback xmlns:mo="http://schemas.microsoft.com/office/mac/office/2008/main" xmlns:mv="urn:schemas-microsoft-com:mac:vml">
             <w:pict>
               <v:shape w14:anchorId="68C88004" id="Straight Arrow Connector 251" o:spid="_x0000_s1026" type="#_x0000_t32" style="position:absolute;margin-left:217.35pt;margin-top:111.15pt;width:68.9pt;height:78.2pt;z-index:251966464;visibility:visible;mso-wrap-style:square;mso-width-percent:0;mso-height-percent:0;mso-wrap-distance-left:9pt;mso-wrap-distance-top:0;mso-wrap-distance-right:9pt;mso-wrap-distance-bottom:0;mso-position-horizontal:absolute;mso-position-horizontal-relative:text;mso-position-vertical:absolute;mso-position-vertical-relative:text;mso-width-percent:0;mso-height-percent:0;mso-width-relative:margin;mso-height-relative:margin" o:gfxdata="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" strokecolor="black [3200]" strokeweight="7pt">
                 <v:stroke endarrow="block"/>
@@ -16028,7 +15846,7 @@
               </wp:anchor>
             </w:drawing>
           </mc:Choice>
-          <mc:Fallback xmlns:mv="urn:schemas-microsoft-com:mac:vml" xmlns:mo="http://schemas.microsoft.com/office/mac/office/2008/main">
+          <mc:Fallback xmlns:mo="http://schemas.microsoft.com/office/mac/office/2008/main" xmlns:mv="urn:schemas-microsoft-com:mac:vml">
             <w:pict>
               <v:line w14:anchorId="6E5FE02A" id="Straight Connector 252" o:spid="_x0000_s1026" style="position:absolute;z-index:251972608;visibility:visible;mso-wrap-style:square;mso-height-percent:0;mso-wrap-distance-left:9pt;mso-wrap-distance-top:0;mso-wrap-distance-right:9pt;mso-wrap-distance-bottom:0;mso-position-horizontal:absolute;mso-position-horizontal-relative:text;mso-position-vertical:absolute;mso-position-vertical-relative:text;mso-height-percent:0;mso-height-relative:margin" from="305.25pt,232.2pt" to="310.9pt,297.55pt" o:gfxdata="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" strokecolor="black [3200]" strokeweight="7pt">
                 <v:shadow on="t" color="black" opacity="24903f" origin=",.5" offset="0,.55556mm"/>
@@ -17012,7 +16830,7 @@
               </wp:anchor>
             </w:drawing>
           </mc:Choice>
-          <mc:Fallback xmlns:mv="urn:schemas-microsoft-com:mac:vml" xmlns:mo="http://schemas.microsoft.com/office/mac/office/2008/main">
+          <mc:Fallback xmlns:mo="http://schemas.microsoft.com/office/mac/office/2008/main" xmlns:mv="urn:schemas-microsoft-com:mac:vml">
             <w:pict>
               <v:line w14:anchorId="54C34742" id="Straight Connector 401" o:spid="_x0000_s1026" style="position:absolute;flip:y;z-index:251930624;visibility:visible;mso-wrap-style:square;mso-width-percent:0;mso-height-percent:0;mso-wrap-distance-left:9pt;mso-wrap-distance-top:0;mso-wrap-distance-right:9pt;mso-wrap-distance-bottom:0;mso-position-horizontal:absolute;mso-position-horizontal-relative:text;mso-position-vertical:absolute;mso-position-vertical-relative:text;mso-width-percent:0;mso-height-percent:0;mso-width-relative:margin;mso-height-relative:margin" from="45.65pt,84.15pt" to="83.2pt,85.2pt" o:gfxdata="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" strokecolor="black [3200]" strokeweight="2pt">
                 <v:stroke dashstyle="3 1"/>
@@ -17077,7 +16895,7 @@
               </wp:anchor>
             </w:drawing>
           </mc:Choice>
-          <mc:Fallback xmlns:mv="urn:schemas-microsoft-com:mac:vml" xmlns:mo="http://schemas.microsoft.com/office/mac/office/2008/main">
+          <mc:Fallback xmlns:mo="http://schemas.microsoft.com/office/mac/office/2008/main" xmlns:mv="urn:schemas-microsoft-com:mac:vml">
             <w:pict>
               <v:line w14:anchorId="2B40CD13" id="Straight Connector 398" o:spid="_x0000_s1026" style="position:absolute;flip:y;z-index:251889664;visibility:visible;mso-wrap-style:square;mso-wrap-distance-left:9pt;mso-wrap-distance-top:0;mso-wrap-distance-right:9pt;mso-wrap-distance-bottom:0;mso-position-horizontal:absolute;mso-position-horizontal-relative:text;mso-position-vertical:absolute;mso-position-vertical-relative:text" from="151.5pt,102.25pt" to="170.35pt,151.9pt" o:gfxdata="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" strokecolor="black [3200]" strokeweight="2pt">
                 <v:shadow on="t" color="black" opacity="24903f" origin=",.5" offset="0,.55556mm"/>
@@ -17141,7 +16959,7 @@
               </wp:anchor>
             </w:drawing>
           </mc:Choice>
-          <mc:Fallback xmlns:mv="urn:schemas-microsoft-com:mac:vml" xmlns:mo="http://schemas.microsoft.com/office/mac/office/2008/main">
+          <mc:Fallback xmlns:mo="http://schemas.microsoft.com/office/mac/office/2008/main" xmlns:mv="urn:schemas-microsoft-com:mac:vml">
             <w:pict>
               <v:line w14:anchorId="167F48F0" id="Straight Connector 397" o:spid="_x0000_s1026" style="position:absolute;flip:x;z-index:251879424;visibility:visible;mso-wrap-style:square;mso-wrap-distance-left:9pt;mso-wrap-distance-top:0;mso-wrap-distance-right:9pt;mso-wrap-distance-bottom:0;mso-position-horizontal:absolute;mso-position-horizontal-relative:text;mso-position-vertical:absolute;mso-position-vertical-relative:text" from="265.45pt,74pt" to="309.5pt,81.5pt" o:gfxdata="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" strokecolor="black [3200]" strokeweight="2pt">
                 <v:shadow on="t" color="black" opacity="24903f" origin=",.5" offset="0,.55556mm"/>
@@ -17205,7 +17023,7 @@
               </wp:anchor>
             </w:drawing>
           </mc:Choice>
-          <mc:Fallback xmlns:mv="urn:schemas-microsoft-com:mac:vml" xmlns:mo="http://schemas.microsoft.com/office/mac/office/2008/main">
+          <mc:Fallback xmlns:mo="http://schemas.microsoft.com/office/mac/office/2008/main" xmlns:mv="urn:schemas-microsoft-com:mac:vml">
             <w:pict>
               <v:line w14:anchorId="225CF3F2" id="Straight Connector 396" o:spid="_x0000_s1026" style="position:absolute;z-index:251869184;visibility:visible;mso-wrap-style:square;mso-wrap-distance-left:9pt;mso-wrap-distance-top:0;mso-wrap-distance-right:9pt;mso-wrap-distance-bottom:0;mso-position-horizontal:absolute;mso-position-horizontal-relative:text;mso-position-vertical:absolute;mso-position-vertical-relative:text" from="117.15pt,77.2pt" to="151.55pt,80.95pt" o:gfxdata="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" strokecolor="black [3200]" strokeweight="2pt">
                 <v:shadow on="t" color="black" opacity="24903f" origin=",.5" offset="0,.55556mm"/>
@@ -19033,7 +18851,7 @@
               </wp:anchor>
             </w:drawing>
           </mc:Choice>
-          <mc:Fallback xmlns:mv="urn:schemas-microsoft-com:mac:vml" xmlns:mo="http://schemas.microsoft.com/office/mac/office/2008/main">
+          <mc:Fallback xmlns:mo="http://schemas.microsoft.com/office/mac/office/2008/main" xmlns:mv="urn:schemas-microsoft-com:mac:vml">
             <w:pict>
               <v:shape w14:anchorId="0D67428A" id="Straight Arrow Connector 290" o:spid="_x0000_s1026" type="#_x0000_t32" style="position:absolute;margin-left:129.5pt;margin-top:283.3pt;width:74.7pt;height:3.6pt;flip:x;z-index:252194816;visibility:visible;mso-wrap-style:square;mso-width-percent:0;mso-height-percent:0;mso-wrap-distance-left:9pt;mso-wrap-distance-top:0;mso-wrap-distance-right:9pt;mso-wrap-distance-bottom:0;mso-position-horizontal:absolute;mso-position-horizontal-relative:text;mso-position-vertical:absolute;mso-position-vertical-relative:text;mso-width-percent:0;mso-height-percent:0;mso-width-relative:margin;mso-height-relative:margin" o:gfxdata="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" strokecolor="black [3200]" strokeweight="7pt">
                 <v:stroke endarrow="block"/>
@@ -19557,7 +19375,7 @@
               </wp:anchor>
             </w:drawing>
           </mc:Choice>
-          <mc:Fallback xmlns:mv="urn:schemas-microsoft-com:mac:vml" xmlns:mo="http://schemas.microsoft.com/office/mac/office/2008/main">
+          <mc:Fallback xmlns:mo="http://schemas.microsoft.com/office/mac/office/2008/main" xmlns:mv="urn:schemas-microsoft-com:mac:vml">
             <w:pict>
               <v:shape w14:anchorId="0D217F15" id="Straight Arrow Connector 268" o:spid="_x0000_s1026" type="#_x0000_t32" style="position:absolute;margin-left:304.1pt;margin-top:241.2pt;width:71.4pt;height:20.9pt;flip:x y;z-index:252047360;visibility:visible;mso-wrap-style:square;mso-width-percent:0;mso-height-percent:0;mso-wrap-distance-left:9pt;mso-wrap-distance-top:0;mso-wrap-distance-right:9pt;mso-wrap-distance-bottom:0;mso-position-horizontal:absolute;mso-position-horizontal-relative:text;mso-position-vertical:absolute;mso-position-vertical-relative:text;mso-width-percent:0;mso-height-percent:0;mso-width-relative:margin;mso-height-relative:margin" o:gfxdata="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" strokecolor="black [3200]" strokeweight="7pt">
                 <v:stroke endarrow="block"/>
@@ -19634,7 +19452,7 @@
               </wp:anchor>
             </w:drawing>
           </mc:Choice>
-          <mc:Fallback xmlns:mv="urn:schemas-microsoft-com:mac:vml" xmlns:mo="http://schemas.microsoft.com/office/mac/office/2008/main">
+          <mc:Fallback xmlns:mo="http://schemas.microsoft.com/office/mac/office/2008/main" xmlns:mv="urn:schemas-microsoft-com:mac:vml">
             <w:pict>
               <v:line w14:anchorId="5A5762A1" id="Straight Connector 379" o:spid="_x0000_s1026" style="position:absolute;flip:y;z-index:252223488;visibility:visible;mso-wrap-style:square;mso-width-percent:0;mso-height-percent:0;mso-wrap-distance-left:9pt;mso-wrap-distance-top:0;mso-wrap-distance-right:9pt;mso-wrap-distance-bottom:0;mso-position-horizontal:absolute;mso-position-horizontal-relative:text;mso-position-vertical:absolute;mso-position-vertical-relative:text;mso-width-percent:0;mso-height-percent:0;mso-width-relative:margin;mso-height-relative:margin" from="146.7pt,201.2pt" to="184.25pt,202.25pt" o:gfxdata="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" strokecolor="black [3200]" strokeweight="2pt">
                 <v:stroke dashstyle="3 1"/>
@@ -19699,7 +19517,7 @@
               </wp:anchor>
             </w:drawing>
           </mc:Choice>
-          <mc:Fallback xmlns:mv="urn:schemas-microsoft-com:mac:vml" xmlns:mo="http://schemas.microsoft.com/office/mac/office/2008/main">
+          <mc:Fallback xmlns:mo="http://schemas.microsoft.com/office/mac/office/2008/main" xmlns:mv="urn:schemas-microsoft-com:mac:vml">
             <w:pict>
               <v:line w14:anchorId="518A8EB6" id="Straight Connector 303" o:spid="_x0000_s1026" style="position:absolute;flip:x;z-index:252164096;visibility:visible;mso-wrap-style:square;mso-wrap-distance-left:9pt;mso-wrap-distance-top:0;mso-wrap-distance-right:9pt;mso-wrap-distance-bottom:0;mso-position-horizontal:absolute;mso-position-horizontal-relative:text;mso-position-vertical:absolute;mso-position-vertical-relative:text" from="101.55pt,204.1pt" to="119.3pt,213.35pt" o:gfxdata="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" strokecolor="black [3200]" strokeweight="2pt">
                 <v:shadow on="t" color="black" opacity="24903f" origin=",.5" offset="0,.55556mm"/>
@@ -19763,7 +19581,7 @@
               </wp:anchor>
             </w:drawing>
           </mc:Choice>
-          <mc:Fallback xmlns:mv="urn:schemas-microsoft-com:mac:vml" xmlns:mo="http://schemas.microsoft.com/office/mac/office/2008/main">
+          <mc:Fallback xmlns:mo="http://schemas.microsoft.com/office/mac/office/2008/main" xmlns:mv="urn:schemas-microsoft-com:mac:vml">
             <w:pict>
               <v:line w14:anchorId="3EDBA373" id="Straight Connector 302" o:spid="_x0000_s1026" style="position:absolute;z-index:252153856;visibility:visible;mso-wrap-style:square;mso-wrap-distance-left:9pt;mso-wrap-distance-top:0;mso-wrap-distance-right:9pt;mso-wrap-distance-bottom:0;mso-position-horizontal:absolute;mso-position-horizontal-relative:text;mso-position-vertical:absolute;mso-position-vertical-relative:text" from="49.95pt,160.25pt" to="49.95pt,189.05pt" o:gfxdata="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" strokecolor="black [3200]" strokeweight="2pt">
                 <v:shadow on="t" color="black" opacity="24903f" origin=",.5" offset="0,.55556mm"/>
@@ -19827,7 +19645,7 @@
               </wp:anchor>
             </w:drawing>
           </mc:Choice>
-          <mc:Fallback xmlns:mv="urn:schemas-microsoft-com:mac:vml" xmlns:mo="http://schemas.microsoft.com/office/mac/office/2008/main">
+          <mc:Fallback xmlns:mo="http://schemas.microsoft.com/office/mac/office/2008/main" xmlns:mv="urn:schemas-microsoft-com:mac:vml">
             <w:pict>
               <v:line w14:anchorId="62EDEBA7" id="Straight Connector 301" o:spid="_x0000_s1026" style="position:absolute;flip:x;z-index:252143616;visibility:visible;mso-wrap-style:square;mso-wrap-distance-left:9pt;mso-wrap-distance-top:0;mso-wrap-distance-right:9pt;mso-wrap-distance-bottom:0;mso-position-horizontal:absolute;mso-position-horizontal-relative:text;mso-position-vertical:absolute;mso-position-vertical-relative:text" from="246.1pt,78.95pt" to="314.9pt,106.15pt" o:gfxdata="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" strokecolor="black [3200]" strokeweight="2pt">
                 <v:shadow on="t" color="black" opacity="24903f" origin=",.5" offset="0,.55556mm"/>
@@ -19891,7 +19709,7 @@
               </wp:anchor>
             </w:drawing>
           </mc:Choice>
-          <mc:Fallback xmlns:mv="urn:schemas-microsoft-com:mac:vml" xmlns:mo="http://schemas.microsoft.com/office/mac/office/2008/main">
+          <mc:Fallback xmlns:mo="http://schemas.microsoft.com/office/mac/office/2008/main" xmlns:mv="urn:schemas-microsoft-com:mac:vml">
             <w:pict>
               <v:line w14:anchorId="6CA3887A" id="Straight Connector 300" o:spid="_x0000_s1026" style="position:absolute;flip:x;z-index:252133376;visibility:visible;mso-wrap-style:square;mso-wrap-distance-left:9pt;mso-wrap-distance-top:0;mso-wrap-distance-right:9pt;mso-wrap-distance-bottom:0;mso-position-horizontal:absolute;mso-position-horizontal-relative:text;mso-position-vertical:absolute;mso-position-vertical-relative:text" from="235.9pt,26.25pt" to="281.05pt,83.15pt" o:gfxdata="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" strokecolor="black [3200]" strokeweight="2pt">
                 <v:shadow on="t" color="black" opacity="24903f" origin=",.5" offset="0,.55556mm"/>
@@ -19955,7 +19773,7 @@
               </wp:anchor>
             </w:drawing>
           </mc:Choice>
-          <mc:Fallback xmlns:mv="urn:schemas-microsoft-com:mac:vml" xmlns:mo="http://schemas.microsoft.com/office/mac/office/2008/main">
+          <mc:Fallback xmlns:mo="http://schemas.microsoft.com/office/mac/office/2008/main" xmlns:mv="urn:schemas-microsoft-com:mac:vml">
             <w:pict>
               <v:line w14:anchorId="67C902EE" id="Straight Connector 299" o:spid="_x0000_s1026" style="position:absolute;z-index:252123136;visibility:visible;mso-wrap-style:square;mso-wrap-distance-left:9pt;mso-wrap-distance-top:0;mso-wrap-distance-right:9pt;mso-wrap-distance-bottom:0;mso-position-horizontal:absolute;mso-position-horizontal-relative:text;mso-position-vertical:absolute;mso-position-vertical-relative:text" from="190.2pt,33.8pt" to="191.25pt,83.25pt" o:gfxdata="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" strokecolor="black [3200]" strokeweight="2pt">
                 <v:shadow on="t" color="black" opacity="24903f" origin=",.5" offset="0,.55556mm"/>
@@ -20019,7 +19837,7 @@
               </wp:anchor>
             </w:drawing>
           </mc:Choice>
-          <mc:Fallback xmlns:mv="urn:schemas-microsoft-com:mac:vml" xmlns:mo="http://schemas.microsoft.com/office/mac/office/2008/main">
+          <mc:Fallback xmlns:mo="http://schemas.microsoft.com/office/mac/office/2008/main" xmlns:mv="urn:schemas-microsoft-com:mac:vml">
             <w:pict>
               <v:line w14:anchorId="3380AE2F" id="Straight Connector 298" o:spid="_x0000_s1026" style="position:absolute;z-index:252112896;visibility:visible;mso-wrap-style:square;mso-wrap-distance-left:9pt;mso-wrap-distance-top:0;mso-wrap-distance-right:9pt;mso-wrap-distance-bottom:0;mso-position-horizontal:absolute;mso-position-horizontal-relative:text;mso-position-vertical:absolute;mso-position-vertical-relative:text" from="95.35pt,28.4pt" to="159.6pt,83.75pt" o:gfxdata="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" strokecolor="black [3200]" strokeweight="2pt">
                 <v:shadow on="t" color="black" opacity="24903f" origin=",.5" offset="0,.55556mm"/>
@@ -20083,7 +19901,7 @@
               </wp:anchor>
             </w:drawing>
           </mc:Choice>
-          <mc:Fallback xmlns:mv="urn:schemas-microsoft-com:mac:vml" xmlns:mo="http://schemas.microsoft.com/office/mac/office/2008/main">
+          <mc:Fallback xmlns:mo="http://schemas.microsoft.com/office/mac/office/2008/main" xmlns:mv="urn:schemas-microsoft-com:mac:vml">
             <w:pict>
               <v:line w14:anchorId="025D1E1B" id="Straight Connector 297" o:spid="_x0000_s1026" style="position:absolute;z-index:252102656;visibility:visible;mso-wrap-style:square;mso-wrap-distance-left:9pt;mso-wrap-distance-top:0;mso-wrap-distance-right:9pt;mso-wrap-distance-bottom:0;mso-position-horizontal:absolute;mso-position-horizontal-relative:text;mso-position-vertical:absolute;mso-position-vertical-relative:text" from="101pt,82.15pt" to="149.95pt,90.2pt" o:gfxdata="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" strokecolor="black [3200]" strokeweight="2pt">
                 <v:shadow on="t" color="black" opacity="24903f" origin=",.5" offset="0,.55556mm"/>
@@ -21359,7 +21177,7 @@
               </wp:anchor>
             </w:drawing>
           </mc:Choice>
-          <mc:Fallback xmlns:mv="urn:schemas-microsoft-com:mac:vml" xmlns:mo="http://schemas.microsoft.com/office/mac/office/2008/main">
+          <mc:Fallback xmlns:mo="http://schemas.microsoft.com/office/mac/office/2008/main" xmlns:mv="urn:schemas-microsoft-com:mac:vml">
             <w:pict>
               <v:shape w14:anchorId="09093F06" id="Straight Arrow Connector 269" o:spid="_x0000_s1026" type="#_x0000_t32" style="position:absolute;margin-left:313.8pt;margin-top:186.85pt;width:68.15pt;height:32.8pt;flip:x;z-index:252054528;visibility:visible;mso-wrap-style:square;mso-width-percent:0;mso-height-percent:0;mso-wrap-distance-left:9pt;mso-wrap-distance-top:0;mso-wrap-distance-right:9pt;mso-wrap-distance-bottom:0;mso-position-horizontal:absolute;mso-position-horizontal-relative:text;mso-position-vertical:absolute;mso-position-vertical-relative:text;mso-width-percent:0;mso-height-percent:0;mso-width-relative:margin;mso-height-relative:margin" o:gfxdata="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" strokecolor="black [3200]" strokeweight="7pt">
                 <v:stroke endarrow="block"/>
@@ -22641,7 +22459,7 @@
               </wp:anchor>
             </w:drawing>
           </mc:Choice>
-          <mc:Fallback xmlns:mv="urn:schemas-microsoft-com:mac:vml" xmlns:mo="http://schemas.microsoft.com/office/mac/office/2008/main">
+          <mc:Fallback xmlns:mo="http://schemas.microsoft.com/office/mac/office/2008/main" xmlns:mv="urn:schemas-microsoft-com:mac:vml">
             <w:pict>
               <v:line w14:anchorId="78243CA1" id="Straight Connector 378" o:spid="_x0000_s1026" style="position:absolute;flip:x;z-index:252324864;visibility:visible;mso-wrap-style:square;mso-wrap-distance-left:9pt;mso-wrap-distance-top:0;mso-wrap-distance-right:9pt;mso-wrap-distance-bottom:0;mso-position-horizontal:absolute;mso-position-horizontal-relative:text;mso-position-vertical:absolute;mso-position-vertical-relative:text" from="402.45pt,65.95pt" to="404.05pt,125.4pt" o:gfxdata="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" strokecolor="black [3200]" strokeweight="2pt">
                 <v:shadow on="t" color="black" opacity="24903f" origin=",.5" offset="0,.55556mm"/>
@@ -22705,7 +22523,7 @@
               </wp:anchor>
             </w:drawing>
           </mc:Choice>
-          <mc:Fallback xmlns:mv="urn:schemas-microsoft-com:mac:vml" xmlns:mo="http://schemas.microsoft.com/office/mac/office/2008/main">
+          <mc:Fallback xmlns:mo="http://schemas.microsoft.com/office/mac/office/2008/main" xmlns:mv="urn:schemas-microsoft-com:mac:vml">
             <w:pict>
               <v:line w14:anchorId="25AD0D1E" id="Straight Connector 377" o:spid="_x0000_s1026" style="position:absolute;z-index:252317696;visibility:visible;mso-wrap-style:square;mso-wrap-distance-left:9pt;mso-wrap-distance-top:0;mso-wrap-distance-right:9pt;mso-wrap-distance-bottom:0;mso-position-horizontal:absolute;mso-position-horizontal-relative:text;mso-position-vertical:absolute;mso-position-vertical-relative:text" from="303.05pt,72.5pt" to="363.75pt,123.25pt" o:gfxdata="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" strokecolor="black [3200]" strokeweight="2pt">
                 <v:shadow on="t" color="black" opacity="24903f" origin=",.5" offset="0,.55556mm"/>
@@ -22781,7 +22599,7 @@
               </wp:anchor>
             </w:drawing>
           </mc:Choice>
-          <mc:Fallback xmlns:mv="urn:schemas-microsoft-com:mac:vml" xmlns:mo="http://schemas.microsoft.com/office/mac/office/2008/main">
+          <mc:Fallback xmlns:mo="http://schemas.microsoft.com/office/mac/office/2008/main" xmlns:mv="urn:schemas-microsoft-com:mac:vml">
             <w:pict>
               <v:line w14:anchorId="1501285E" id="Straight Connector 376" o:spid="_x0000_s1026" style="position:absolute;flip:y;z-index:252368896;visibility:visible;mso-wrap-style:square;mso-width-percent:0;mso-height-percent:0;mso-wrap-distance-left:9pt;mso-wrap-distance-top:0;mso-wrap-distance-right:9pt;mso-wrap-distance-bottom:0;mso-position-horizontal:absolute;mso-position-horizontal-relative:text;mso-position-vertical:absolute;mso-position-vertical-relative:text;mso-width-percent:0;mso-height-percent:0;mso-width-relative:margin;mso-height-relative:margin" from="385.8pt,55.05pt" to="423.35pt,56.1pt" o:gfxdata="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" strokecolor="black [3200]" strokeweight="2pt">
                 <v:stroke dashstyle="3 1"/>
@@ -23563,7 +23381,7 @@
               </wp:anchor>
             </w:drawing>
           </mc:Choice>
-          <mc:Fallback xmlns:mv="urn:schemas-microsoft-com:mac:vml" xmlns:mo="http://schemas.microsoft.com/office/mac/office/2008/main">
+          <mc:Fallback xmlns:mo="http://schemas.microsoft.com/office/mac/office/2008/main" xmlns:mv="urn:schemas-microsoft-com:mac:vml">
             <w:pict>
               <v:line w14:anchorId="03581C52" id="Straight Connector 375" o:spid="_x0000_s1026" style="position:absolute;flip:y;z-index:252231680;visibility:visible;mso-wrap-style:square;mso-width-percent:0;mso-height-percent:0;mso-wrap-distance-left:9pt;mso-wrap-distance-top:0;mso-wrap-distance-right:9pt;mso-wrap-distance-bottom:0;mso-position-horizontal:absolute;mso-position-horizontal-relative:text;mso-position-vertical:absolute;mso-position-vertical-relative:text;mso-width-percent:0;mso-height-percent:0;mso-width-relative:margin;mso-height-relative:margin" from="341.75pt,39.95pt" to="379.3pt,41pt" o:gfxdata="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" strokecolor="black [3200]" strokeweight="2pt">
                 <v:stroke dashstyle="3 1"/>
@@ -23991,7 +23809,7 @@
               </wp:anchor>
             </w:drawing>
           </mc:Choice>
-          <mc:Fallback xmlns:mv="urn:schemas-microsoft-com:mac:vml" xmlns:mo="http://schemas.microsoft.com/office/mac/office/2008/main">
+          <mc:Fallback xmlns:mo="http://schemas.microsoft.com/office/mac/office/2008/main" xmlns:mv="urn:schemas-microsoft-com:mac:vml">
             <w:pict>
               <v:shape w14:anchorId="639B9208" id="Straight Arrow Connector 332" o:spid="_x0000_s1026" type="#_x0000_t32" style="position:absolute;margin-left:285.3pt;margin-top:89.55pt;width:85.45pt;height:63.95pt;flip:x;z-index:252333056;visibility:visible;mso-wrap-style:square;mso-width-percent:0;mso-height-percent:0;mso-wrap-distance-left:9pt;mso-wrap-distance-top:0;mso-wrap-distance-right:9pt;mso-wrap-distance-bottom:0;mso-position-horizontal:absolute;mso-position-horizontal-relative:text;mso-position-vertical:absolute;mso-position-vertical-relative:text;mso-width-percent:0;mso-height-percent:0;mso-width-relative:margin;mso-height-relative:margin" o:gfxdata="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" strokecolor="black [3200]" strokeweight="2pt">
                 <v:shadow on="t" color="black" opacity="24903f" origin=",.5" offset="0,.55556mm"/>
@@ -24055,7 +23873,7 @@
               </wp:anchor>
             </w:drawing>
           </mc:Choice>
-          <mc:Fallback xmlns:mv="urn:schemas-microsoft-com:mac:vml" xmlns:mo="http://schemas.microsoft.com/office/mac/office/2008/main">
+          <mc:Fallback xmlns:mo="http://schemas.microsoft.com/office/mac/office/2008/main" xmlns:mv="urn:schemas-microsoft-com:mac:vml">
             <w:pict>
               <v:line w14:anchorId="747548A4" id="Straight Connector 374" o:spid="_x0000_s1026" style="position:absolute;z-index:252281856;visibility:visible;mso-wrap-style:square;mso-wrap-distance-left:9pt;mso-wrap-distance-top:0;mso-wrap-distance-right:9pt;mso-wrap-distance-bottom:0;mso-position-horizontal:absolute;mso-position-horizontal-relative:text;mso-position-vertical:absolute;mso-position-vertical-relative:text" from="360.55pt,11.8pt" to="368.05pt,46.55pt" o:gfxdata="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" strokecolor="black [3200]" strokeweight="2pt">
                 <v:shadow on="t" color="black" opacity="24903f" origin=",.5" offset="0,.55556mm"/>
@@ -24125,7 +23943,7 @@
               </wp:anchor>
             </w:drawing>
           </mc:Choice>
-          <mc:Fallback xmlns:mv="urn:schemas-microsoft-com:mac:vml" xmlns:mo="http://schemas.microsoft.com/office/mac/office/2008/main">
+          <mc:Fallback xmlns:mo="http://schemas.microsoft.com/office/mac/office/2008/main" xmlns:mv="urn:schemas-microsoft-com:mac:vml">
             <w:pict>
               <v:line w14:anchorId="33555E4B" id="Straight Connector 343" o:spid="_x0000_s1026" style="position:absolute;z-index:252347392;visibility:visible;mso-wrap-style:square;mso-width-percent:0;mso-height-percent:0;mso-wrap-distance-left:9pt;mso-wrap-distance-top:0;mso-wrap-distance-right:9pt;mso-wrap-distance-bottom:0;mso-position-horizontal:absolute;mso-position-horizontal-relative:text;mso-position-vertical:absolute;mso-position-vertical-relative:text;mso-width-percent:0;mso-height-percent:0;mso-width-relative:margin;mso-height-relative:margin" from="314.85pt,168.5pt" to="336.9pt,171.15pt" o:gfxdata="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" strokecolor="black [3200]" strokeweight="2pt">
                 <v:shadow on="t" color="black" opacity="24903f" origin=",.5" offset="0,.55556mm"/>
@@ -24198,7 +24016,7 @@
               </wp:anchor>
             </w:drawing>
           </mc:Choice>
-          <mc:Fallback xmlns:mv="urn:schemas-microsoft-com:mac:vml" xmlns:mo="http://schemas.microsoft.com/office/mac/office/2008/main">
+          <mc:Fallback xmlns:mo="http://schemas.microsoft.com/office/mac/office/2008/main" xmlns:mv="urn:schemas-microsoft-com:mac:vml">
             <w:pict>
               <v:shape w14:anchorId="1BB54E2D" id="Straight Arrow Connector 327" o:spid="_x0000_s1026" type="#_x0000_t32" style="position:absolute;margin-left:151.7pt;margin-top:167.8pt;width:51.85pt;height:3.55pt;flip:y;z-index:252303360;visibility:visible;mso-wrap-style:square;mso-width-percent:0;mso-height-percent:0;mso-wrap-distance-left:9pt;mso-wrap-distance-top:0;mso-wrap-distance-right:9pt;mso-wrap-distance-bottom:0;mso-position-horizontal:absolute;mso-position-horizontal-relative:text;mso-position-vertical:absolute;mso-position-vertical-relative:text;mso-width-percent:0;mso-height-percent:0;mso-width-relative:margin;mso-height-relative:margin" o:gfxdata="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" strokecolor="black [3200]" strokeweight="2pt">
                 <v:shadow on="t" color="black" opacity="24903f" origin=",.5" offset="0,.55556mm"/>
@@ -26842,16 +26660,88 @@
           <w:lang w:eastAsia="en-US"/>
         </w:rPr>
         <w:lastRenderedPageBreak/>
+        <w:drawing>
+          <wp:anchor distT="0" distB="0" distL="114300" distR="114300" simplePos="0" relativeHeight="252482560" behindDoc="0" locked="0" layoutInCell="1" allowOverlap="1" wp14:anchorId="5C97C098" wp14:editId="18DC6747">
+            <wp:simplePos x="0" y="0"/>
+            <wp:positionH relativeFrom="margin">
+              <wp:align>right</wp:align>
+            </wp:positionH>
+            <wp:positionV relativeFrom="paragraph">
+              <wp:posOffset>361950</wp:posOffset>
+            </wp:positionV>
+            <wp:extent cx="5943600" cy="2038350"/>
+            <wp:effectExtent l="0" t="0" r="0" b="0"/>
+            <wp:wrapSquare wrapText="bothSides"/>
+            <wp:docPr id="320" name="Picture 320"/>
+            <wp:cNvGraphicFramePr>
+              <a:graphicFrameLocks xmlns:a="http://schemas.openxmlformats.org/drawingml/2006/main" noChangeAspect="1"/>
+            </wp:cNvGraphicFramePr>
+            <a:graphic xmlns:a="http://schemas.openxmlformats.org/drawingml/2006/main">
+              <a:graphicData uri="http://schemas.openxmlformats.org/drawingml/2006/picture">
+                <pic:pic xmlns:pic="http://schemas.openxmlformats.org/drawingml/2006/picture">
+                  <pic:nvPicPr>
+                    <pic:cNvPr id="1" name=""/>
+                    <pic:cNvPicPr/>
+                  </pic:nvPicPr>
+                  <pic:blipFill>
+                    <a:blip r:embed="rId37">
+                      <a:extLst>
+                        <a:ext uri="{28A0092B-C50C-407E-A947-70E740481C1C}">
+                          <a14:useLocalDpi xmlns:a14="http://schemas.microsoft.com/office/drawing/2010/main" val="0"/>
+                        </a:ext>
+                      </a:extLst>
+                    </a:blip>
+                    <a:stretch>
+                      <a:fillRect/>
+                    </a:stretch>
+                  </pic:blipFill>
+                  <pic:spPr>
+                    <a:xfrm>
+                      <a:off x="0" y="0"/>
+                      <a:ext cx="5943600" cy="2038350"/>
+                    </a:xfrm>
+                    <a:prstGeom prst="rect">
+                      <a:avLst/>
+                    </a:prstGeom>
+                  </pic:spPr>
+                </pic:pic>
+              </a:graphicData>
+            </a:graphic>
+            <wp14:sizeRelV relativeFrom="margin">
+              <wp14:pctHeight>0</wp14:pctHeight>
+            </wp14:sizeRelV>
+          </wp:anchor>
+        </w:drawing>
+      </w:r>
+      <w:r>
+        <w:t>5</w:t>
+      </w:r>
+      <w:r>
+        <w:t xml:space="preserve">. </w:t>
+      </w:r>
+      <w:r>
+        <w:t>System Framework</w:t>
+      </w:r>
+    </w:p>
+    <w:p>
+      <w:pPr>
+        <w:spacing w:before="0"/>
+      </w:pPr>
+      <w:r>
+        <w:rPr>
+          <w:noProof/>
+          <w:lang w:eastAsia="en-US"/>
+        </w:rPr>
         <mc:AlternateContent>
           <mc:Choice Requires="wps">
             <w:drawing>
-              <wp:anchor distT="0" distB="0" distL="114300" distR="114300" simplePos="0" relativeHeight="252476416" behindDoc="0" locked="0" layoutInCell="1" allowOverlap="1" wp14:anchorId="49F9ED3D" wp14:editId="08E60687">
+              <wp:anchor distT="0" distB="0" distL="114300" distR="114300" simplePos="0" relativeHeight="252476416" behindDoc="0" locked="0" layoutInCell="1" allowOverlap="1" wp14:anchorId="49F9ED3D" wp14:editId="1049957A">
                 <wp:simplePos x="0" y="0"/>
                 <wp:positionH relativeFrom="margin">
                   <wp:align>center</wp:align>
                 </wp:positionH>
                 <wp:positionV relativeFrom="paragraph">
-                  <wp:posOffset>2219325</wp:posOffset>
+                  <wp:posOffset>1962785</wp:posOffset>
                 </wp:positionV>
                 <wp:extent cx="2841843" cy="456887"/>
                 <wp:effectExtent l="0" t="0" r="0" b="635"/>
@@ -26939,7 +26829,11 @@
           </mc:Choice>
           <mc:Fallback>
             <w:pict>
-              <v:shape w14:anchorId="49F9ED3D" id="Text Box 246" o:spid="_x0000_s1226" type="#_x0000_t202" style="position:absolute;left:0;text-align:left;margin-left:0;margin-top:174.75pt;width:223.75pt;height:36pt;z-index:252476416;visibility:visible;mso-wrap-style:square;mso-width-percent:0;mso-height-percent:0;mso-wrap-distance-left:9pt;mso-wrap-distance-top:0;mso-wrap-distance-right:9pt;mso-wrap-distance-bottom:0;mso-position-horizontal:center;mso-position-horizontal-relative:margin;mso-position-vertical:absolute;mso-position-vertical-relative:text;mso-width-percent:0;mso-height-percent:0;mso-width-relative:margin;mso-height-relative:margin;v-text-anchor:top" o:gfxdata="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" filled="f" stroked="f" strokeweight=".5pt">
+              <v:shapetype w14:anchorId="49F9ED3D" id="_x0000_t202" coordsize="21600,21600" o:spt="202" path="m,l,21600r21600,l21600,xe">
+                <v:stroke joinstyle="miter"/>
+                <v:path gradientshapeok="t" o:connecttype="rect"/>
+              </v:shapetype>
+              <v:shape id="Text Box 246" o:spid="_x0000_s1226" type="#_x0000_t202" style="position:absolute;left:0;text-align:left;margin-left:0;margin-top:154.55pt;width:223.75pt;height:36pt;z-index:252476416;visibility:visible;mso-wrap-style:square;mso-width-percent:0;mso-height-percent:0;mso-wrap-distance-left:9pt;mso-wrap-distance-top:0;mso-wrap-distance-right:9pt;mso-wrap-distance-bottom:0;mso-position-horizontal:center;mso-position-horizontal-relative:margin;mso-position-vertical:absolute;mso-position-vertical-relative:text;mso-width-percent:0;mso-height-percent:0;mso-width-relative:margin;mso-height-relative:margin;v-text-anchor:top" o:gfxdata="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" filled="f" stroked="f" strokeweight=".5pt">
                 <v:textbox>
                   <w:txbxContent>
                     <w:p>
@@ -26975,74 +26869,18 @@
           </mc:Fallback>
         </mc:AlternateContent>
       </w:r>
-      <w:r>
-        <w:rPr>
-          <w:noProof/>
-          <w:lang w:eastAsia="en-US"/>
-        </w:rPr>
-        <w:drawing>
-          <wp:anchor distT="0" distB="0" distL="114300" distR="114300" simplePos="0" relativeHeight="252474368" behindDoc="0" locked="0" layoutInCell="1" allowOverlap="1" wp14:anchorId="0651BCB5" wp14:editId="666AA3EA">
-            <wp:simplePos x="0" y="0"/>
-            <wp:positionH relativeFrom="margin">
-              <wp:posOffset>-66675</wp:posOffset>
-            </wp:positionH>
-            <wp:positionV relativeFrom="paragraph">
-              <wp:posOffset>495300</wp:posOffset>
-            </wp:positionV>
-            <wp:extent cx="5943600" cy="1790700"/>
-            <wp:effectExtent l="0" t="0" r="0" b="0"/>
-            <wp:wrapSquare wrapText="bothSides"/>
-            <wp:docPr id="245" name="Picture 245"/>
-            <wp:cNvGraphicFramePr>
-              <a:graphicFrameLocks xmlns:a="http://schemas.openxmlformats.org/drawingml/2006/main" noChangeAspect="1"/>
-            </wp:cNvGraphicFramePr>
-            <a:graphic xmlns:a="http://schemas.openxmlformats.org/drawingml/2006/main">
-              <a:graphicData uri="http://schemas.openxmlformats.org/drawingml/2006/picture">
-                <pic:pic xmlns:pic="http://schemas.openxmlformats.org/drawingml/2006/picture">
-                  <pic:nvPicPr>
-                    <pic:cNvPr id="1" name=""/>
-                    <pic:cNvPicPr/>
-                  </pic:nvPicPr>
-                  <pic:blipFill>
-                    <a:blip r:embed="rId37">
-                      <a:extLst>
-                        <a:ext uri="{28A0092B-C50C-407E-A947-70E740481C1C}">
-                          <a14:useLocalDpi xmlns:a14="http://schemas.microsoft.com/office/drawing/2010/main" val="0"/>
-                        </a:ext>
-                      </a:extLst>
-                    </a:blip>
-                    <a:stretch>
-                      <a:fillRect/>
-                    </a:stretch>
-                  </pic:blipFill>
-                  <pic:spPr>
-                    <a:xfrm>
-                      <a:off x="0" y="0"/>
-                      <a:ext cx="5943600" cy="1790700"/>
-                    </a:xfrm>
-                    <a:prstGeom prst="rect">
-                      <a:avLst/>
-                    </a:prstGeom>
-                  </pic:spPr>
-                </pic:pic>
-              </a:graphicData>
-            </a:graphic>
-          </wp:anchor>
-        </w:drawing>
-      </w:r>
-      <w:r>
-        <w:t>5</w:t>
-      </w:r>
-      <w:r>
-        <w:t xml:space="preserve">. </w:t>
-      </w:r>
-      <w:r>
-        <w:t>System Framework</w:t>
-      </w:r>
     </w:p>
     <w:p>
       <w:pPr>
         <w:spacing w:before="0"/>
+        <w:ind w:firstLine="720"/>
+        <w:jc w:val="left"/>
+        <w:rPr>
+          <w:rFonts w:ascii="Times New Roman" w:hAnsi="Times New Roman"/>
+          <w:color w:val="000000"/>
+          <w:szCs w:val="24"/>
+          <w:lang w:eastAsia="en-US"/>
+        </w:rPr>
       </w:pPr>
     </w:p>
     <w:p>
@@ -27057,6 +26895,150 @@
           <w:lang w:eastAsia="en-US"/>
         </w:rPr>
       </w:pPr>
+      <w:r>
+        <w:rPr>
+          <w:rFonts w:ascii="Times New Roman" w:hAnsi="Times New Roman"/>
+          <w:color w:val="000000"/>
+          <w:szCs w:val="24"/>
+          <w:lang w:eastAsia="en-US"/>
+        </w:rPr>
+        <w:t xml:space="preserve">Overall, our project consists of four sections that, in combination, create a finished working product.  The first section pertains to the presentation </w:t>
+      </w:r>
+      <w:r>
+        <w:rPr>
+          <w:rFonts w:ascii="Times New Roman" w:hAnsi="Times New Roman"/>
+          <w:color w:val="000000"/>
+          <w:szCs w:val="24"/>
+          <w:lang w:eastAsia="en-US"/>
+        </w:rPr>
+        <w:t>tier, which</w:t>
+      </w:r>
+      <w:r>
+        <w:rPr>
+          <w:rFonts w:ascii="Times New Roman" w:hAnsi="Times New Roman"/>
+          <w:color w:val="000000"/>
+          <w:szCs w:val="24"/>
+          <w:lang w:eastAsia="en-US"/>
+        </w:rPr>
+        <w:t xml:space="preserve"> uses a combination of HTML and CSS to display the information for different functions on a formatted web page.  We reused an already developed CSS stylesheet to neatly format our web pages and basic HTML code</w:t>
+      </w:r>
+      <w:r>
+        <w:rPr>
+          <w:rFonts w:ascii="Times New Roman" w:hAnsi="Times New Roman"/>
+          <w:color w:val="000000"/>
+          <w:szCs w:val="24"/>
+          <w:lang w:eastAsia="en-US"/>
+        </w:rPr>
+        <w:t xml:space="preserve"> used to</w:t>
+      </w:r>
+      <w:r>
+        <w:rPr>
+          <w:rFonts w:ascii="Times New Roman" w:hAnsi="Times New Roman"/>
+          <w:color w:val="000000"/>
+          <w:szCs w:val="24"/>
+          <w:lang w:eastAsia="en-US"/>
+        </w:rPr>
+        <w:t xml:space="preserve"> display different information.  </w:t>
+      </w:r>
+      <w:r>
+        <w:rPr>
+          <w:rFonts w:ascii="Times New Roman" w:hAnsi="Times New Roman"/>
+          <w:color w:val="000000"/>
+          <w:szCs w:val="24"/>
+          <w:lang w:eastAsia="en-US"/>
+        </w:rPr>
+        <w:t xml:space="preserve">Our web application uses Bootstrap to format a clean layout as you have seen in our demonstration.  </w:t>
+      </w:r>
+      <w:r>
+        <w:rPr>
+          <w:rFonts w:ascii="Times New Roman" w:hAnsi="Times New Roman"/>
+          <w:color w:val="000000"/>
+          <w:szCs w:val="24"/>
+          <w:lang w:eastAsia="en-US"/>
+        </w:rPr>
+        <w:t>The second section interacts closely with the first section</w:t>
+      </w:r>
+      <w:r>
+        <w:rPr>
+          <w:rFonts w:ascii="Times New Roman" w:hAnsi="Times New Roman"/>
+          <w:color w:val="000000"/>
+          <w:szCs w:val="24"/>
+          <w:lang w:eastAsia="en-US"/>
+        </w:rPr>
+        <w:t xml:space="preserve"> and uses JavaScript.  The JavaS</w:t>
+      </w:r>
+      <w:r>
+        <w:rPr>
+          <w:rFonts w:ascii="Times New Roman" w:hAnsi="Times New Roman"/>
+          <w:color w:val="000000"/>
+          <w:szCs w:val="24"/>
+          <w:lang w:eastAsia="en-US"/>
+        </w:rPr>
+        <w:t>cript portion of our project is used to provide functionality for our web pages in terms of opening new windows, validating fields</w:t>
+      </w:r>
+      <w:r>
+        <w:rPr>
+          <w:rFonts w:ascii="Times New Roman" w:hAnsi="Times New Roman"/>
+          <w:color w:val="000000"/>
+          <w:szCs w:val="24"/>
+          <w:lang w:eastAsia="en-US"/>
+        </w:rPr>
+        <w:t>, providing</w:t>
+      </w:r>
+      <w:r>
+        <w:rPr>
+          <w:rFonts w:ascii="Times New Roman" w:hAnsi="Times New Roman"/>
+          <w:color w:val="000000"/>
+          <w:szCs w:val="24"/>
+          <w:lang w:eastAsia="en-US"/>
+        </w:rPr>
+        <w:t xml:space="preserve"> actions when clicking certain buttons or links, and using bindings.  Together, these two sections create our presentation tier.</w:t>
+      </w:r>
+      <w:r>
+        <w:rPr>
+          <w:rFonts w:ascii="Times New Roman" w:hAnsi="Times New Roman"/>
+          <w:color w:val="000000"/>
+          <w:szCs w:val="24"/>
+          <w:lang w:eastAsia="en-US"/>
+        </w:rPr>
+        <w:t xml:space="preserve">  Thi</w:t>
+      </w:r>
+      <w:r>
+        <w:rPr>
+          <w:rFonts w:ascii="Times New Roman" w:hAnsi="Times New Roman"/>
+          <w:color w:val="000000"/>
+          <w:szCs w:val="24"/>
+          <w:lang w:eastAsia="en-US"/>
+        </w:rPr>
+        <w:t xml:space="preserve">s can be exemplified in </w:t>
+      </w:r>
+      <w:r>
+        <w:rPr>
+          <w:rFonts w:ascii="Times New Roman" w:hAnsi="Times New Roman"/>
+          <w:color w:val="000000"/>
+          <w:szCs w:val="24"/>
+          <w:lang w:eastAsia="en-US"/>
+        </w:rPr>
+        <w:t xml:space="preserve">below </w:t>
+      </w:r>
+      <w:r>
+        <w:rPr>
+          <w:rFonts w:ascii="Times New Roman" w:hAnsi="Times New Roman"/>
+          <w:color w:val="000000"/>
+          <w:szCs w:val="24"/>
+          <w:lang w:eastAsia="en-US"/>
+        </w:rPr>
+        <w:t>Figure 2</w:t>
+      </w:r>
+      <w:r>
+        <w:rPr>
+          <w:rFonts w:ascii="Times New Roman" w:hAnsi="Times New Roman"/>
+          <w:color w:val="000000"/>
+          <w:szCs w:val="24"/>
+          <w:lang w:eastAsia="en-US"/>
+        </w:rPr>
+        <w:t>3 which shows an image of our user registration on our website.  We use JavaScript to validate the data fields in the image and to take the submissions when the button to register is clicked.</w:t>
+      </w:r>
     </w:p>
     <w:p>
       <w:pPr>
@@ -27077,7 +27059,7 @@
           <w:szCs w:val="24"/>
           <w:lang w:eastAsia="en-US"/>
         </w:rPr>
-        <w:t xml:space="preserve">Overall, our project consists of four sections that, in combination, create a finished working product.  The first section pertains to the presentation </w:t>
+        <w:t>The last two sections primarily focus on database communication and interaction.  Our PHP</w:t>
       </w:r>
       <w:r>
         <w:rPr>
@@ -27086,7 +27068,7 @@
           <w:szCs w:val="24"/>
           <w:lang w:eastAsia="en-US"/>
         </w:rPr>
-        <w:t>tier, which</w:t>
+        <w:t xml:space="preserve"> </w:t>
       </w:r>
       <w:r>
         <w:rPr>
@@ -27095,7 +27077,7 @@
           <w:szCs w:val="24"/>
           <w:lang w:eastAsia="en-US"/>
         </w:rPr>
-        <w:t xml:space="preserve"> uses a combination of HTML and CSS to display the information for different functions on a formatted web page.  We reused an already developed CSS stylesheet to neatly format our web pages and basic HTML code</w:t>
+        <w:t>server formats queries to send to the database and retrie</w:t>
       </w:r>
       <w:r>
         <w:rPr>
@@ -27104,7 +27086,7 @@
           <w:szCs w:val="24"/>
           <w:lang w:eastAsia="en-US"/>
         </w:rPr>
-        <w:t xml:space="preserve"> used to</w:t>
+        <w:t>ves the responses back from the</w:t>
       </w:r>
       <w:r>
         <w:rPr>
@@ -27113,7 +27095,7 @@
           <w:szCs w:val="24"/>
           <w:lang w:eastAsia="en-US"/>
         </w:rPr>
-        <w:t xml:space="preserve"> display different information.  </w:t>
+        <w:t xml:space="preserve"> </w:t>
       </w:r>
       <w:r>
         <w:rPr>
@@ -27122,7 +27104,8 @@
           <w:szCs w:val="24"/>
           <w:lang w:eastAsia="en-US"/>
         </w:rPr>
-        <w:t xml:space="preserve">Our web application uses Bootstrap to format a clean layout as you have seen in our demonstration.  </w:t>
+        <w:lastRenderedPageBreak/>
+        <w:t xml:space="preserve">database in a JSON format.  This third </w:t>
       </w:r>
       <w:r>
         <w:rPr>
@@ -27131,7 +27114,7 @@
           <w:szCs w:val="24"/>
           <w:lang w:eastAsia="en-US"/>
         </w:rPr>
-        <w:t>The second section interacts closely with the first section</w:t>
+        <w:t>section</w:t>
       </w:r>
       <w:r>
         <w:rPr>
@@ -27140,7 +27123,7 @@
           <w:szCs w:val="24"/>
           <w:lang w:eastAsia="en-US"/>
         </w:rPr>
-        <w:t xml:space="preserve"> and uses JavaScript.  The JavaS</w:t>
+        <w:t xml:space="preserve"> links our frontend with our back end</w:t>
       </w:r>
       <w:r>
         <w:rPr>
@@ -27149,7 +27132,7 @@
           <w:szCs w:val="24"/>
           <w:lang w:eastAsia="en-US"/>
         </w:rPr>
-        <w:t>cript portion of our project is used to provide functionality for our web pages in terms of opening new windows, validating fields</w:t>
+        <w:t xml:space="preserve"> and</w:t>
       </w:r>
       <w:r>
         <w:rPr>
@@ -27158,7 +27141,7 @@
           <w:szCs w:val="24"/>
           <w:lang w:eastAsia="en-US"/>
         </w:rPr>
-        <w:t>, providing</w:t>
+        <w:t xml:space="preserve"> would be considered part of the middle tier of our application</w:t>
       </w:r>
       <w:r>
         <w:rPr>
@@ -27167,7 +27150,7 @@
           <w:szCs w:val="24"/>
           <w:lang w:eastAsia="en-US"/>
         </w:rPr>
-        <w:t xml:space="preserve"> actions when clicking certain buttons or links, and using bindings.  Together, these two sections create our presentation tier.</w:t>
+        <w:t>.  </w:t>
       </w:r>
       <w:r>
         <w:rPr>
@@ -27176,7 +27159,7 @@
           <w:szCs w:val="24"/>
           <w:lang w:eastAsia="en-US"/>
         </w:rPr>
-        <w:t xml:space="preserve">  Thi</w:t>
+        <w:t xml:space="preserve">As is clearly demonstrated </w:t>
       </w:r>
       <w:r>
         <w:rPr>
@@ -27185,7 +27168,7 @@
           <w:szCs w:val="24"/>
           <w:lang w:eastAsia="en-US"/>
         </w:rPr>
-        <w:t>s can be exemplified in Figure 2</w:t>
+        <w:t xml:space="preserve">below </w:t>
       </w:r>
       <w:r>
         <w:rPr>
@@ -27194,21 +27177,17 @@
           <w:szCs w:val="24"/>
           <w:lang w:eastAsia="en-US"/>
         </w:rPr>
-        <w:t>3 which shows an image of our user registration on our website.  We use JavaScript to validate the data fields in the image and to take the submissions when the button to register is clicked.</w:t>
-      </w:r>
-    </w:p>
-    <w:p>
-      <w:pPr>
-        <w:spacing w:before="0"/>
-        <w:ind w:firstLine="720"/>
-        <w:jc w:val="left"/>
+        <w:t>in Figure 24, you can see how the PHP server listens for input from the front to send to our database and listen for what data is returned in a JSON format</w:t>
+      </w:r>
+      <w:r>
         <w:rPr>
           <w:rFonts w:ascii="Times New Roman" w:hAnsi="Times New Roman"/>
           <w:color w:val="000000"/>
           <w:szCs w:val="24"/>
           <w:lang w:eastAsia="en-US"/>
         </w:rPr>
-      </w:pPr>
+        <w:t xml:space="preserve">.  </w:t>
+      </w:r>
       <w:r>
         <w:rPr>
           <w:rFonts w:ascii="Times New Roman" w:hAnsi="Times New Roman"/>
@@ -27216,7 +27195,7 @@
           <w:szCs w:val="24"/>
           <w:lang w:eastAsia="en-US"/>
         </w:rPr>
-        <w:t>The last two sections primarily focus on database communication and interaction.  Our PHP</w:t>
+        <w:t xml:space="preserve">Lastly, the fourth section is our basic MySQL </w:t>
       </w:r>
       <w:r>
         <w:rPr>
@@ -27225,7 +27204,7 @@
           <w:szCs w:val="24"/>
           <w:lang w:eastAsia="en-US"/>
         </w:rPr>
-        <w:t xml:space="preserve"> </w:t>
+        <w:t>database, which</w:t>
       </w:r>
       <w:r>
         <w:rPr>
@@ -27234,305 +27213,23 @@
           <w:szCs w:val="24"/>
           <w:lang w:eastAsia="en-US"/>
         </w:rPr>
-        <w:t>server formats queries to send to the database and retrie</w:t>
-      </w:r>
-      <w:r>
-        <w:rPr>
-          <w:rFonts w:ascii="Times New Roman" w:hAnsi="Times New Roman"/>
-          <w:color w:val="000000"/>
-          <w:szCs w:val="24"/>
-          <w:lang w:eastAsia="en-US"/>
-        </w:rPr>
-        <w:t>ves the responses back from the</w:t>
-      </w:r>
-      <w:r>
-        <w:rPr>
-          <w:rFonts w:ascii="Times New Roman" w:hAnsi="Times New Roman"/>
-          <w:color w:val="000000"/>
-          <w:szCs w:val="24"/>
-          <w:lang w:eastAsia="en-US"/>
-        </w:rPr>
-        <w:t xml:space="preserve"> </w:t>
-      </w:r>
-      <w:r>
-        <w:rPr>
-          <w:rFonts w:ascii="Times New Roman" w:hAnsi="Times New Roman"/>
-          <w:color w:val="000000"/>
-          <w:szCs w:val="24"/>
-          <w:lang w:eastAsia="en-US"/>
-        </w:rPr>
-        <w:t xml:space="preserve">database in a JSON format.  This third </w:t>
-      </w:r>
-      <w:r>
-        <w:rPr>
-          <w:rFonts w:ascii="Times New Roman" w:hAnsi="Times New Roman"/>
-          <w:color w:val="000000"/>
-          <w:szCs w:val="24"/>
-          <w:lang w:eastAsia="en-US"/>
-        </w:rPr>
-        <w:t>section</w:t>
-      </w:r>
-      <w:r>
-        <w:rPr>
-          <w:rFonts w:ascii="Times New Roman" w:hAnsi="Times New Roman"/>
-          <w:color w:val="000000"/>
-          <w:szCs w:val="24"/>
-          <w:lang w:eastAsia="en-US"/>
-        </w:rPr>
-        <w:t xml:space="preserve"> links our frontend with our back end</w:t>
-      </w:r>
-      <w:r>
-        <w:rPr>
-          <w:rFonts w:ascii="Times New Roman" w:hAnsi="Times New Roman"/>
-          <w:color w:val="000000"/>
-          <w:szCs w:val="24"/>
-          <w:lang w:eastAsia="en-US"/>
-        </w:rPr>
-        <w:t xml:space="preserve"> and, </w:t>
-      </w:r>
-    </w:p>
-    <w:p>
-      <w:pPr>
-        <w:spacing w:before="0"/>
-        <w:ind w:firstLine="720"/>
-        <w:jc w:val="left"/>
-        <w:rPr>
-          <w:rFonts w:ascii="Times New Roman" w:hAnsi="Times New Roman"/>
-          <w:color w:val="000000"/>
-          <w:szCs w:val="24"/>
-          <w:lang w:eastAsia="en-US"/>
-        </w:rPr>
-      </w:pPr>
+        <w:t xml:space="preserve"> stores all of our information for users, items, sales, and other relevant </w:t>
+      </w:r>
       <w:r>
         <w:rPr>
           <w:noProof/>
           <w:lang w:eastAsia="en-US"/>
         </w:rPr>
-        <w:lastRenderedPageBreak/>
         <mc:AlternateContent>
           <mc:Choice Requires="wps">
             <w:drawing>
-              <wp:anchor distT="0" distB="0" distL="114300" distR="114300" simplePos="0" relativeHeight="252481536" behindDoc="0" locked="0" layoutInCell="1" allowOverlap="1" wp14:anchorId="2298C763" wp14:editId="3228D060">
+              <wp:anchor distT="0" distB="0" distL="114300" distR="114300" simplePos="0" relativeHeight="252478464" behindDoc="0" locked="0" layoutInCell="1" allowOverlap="1" wp14:anchorId="1619DE40" wp14:editId="4783D7DA">
                 <wp:simplePos x="0" y="0"/>
                 <wp:positionH relativeFrom="margin">
                   <wp:align>center</wp:align>
                 </wp:positionH>
                 <wp:positionV relativeFrom="paragraph">
-                  <wp:posOffset>7675880</wp:posOffset>
-                </wp:positionV>
-                <wp:extent cx="2628900" cy="456565"/>
-                <wp:effectExtent l="0" t="0" r="0" b="635"/>
-                <wp:wrapTopAndBottom/>
-                <wp:docPr id="247" name="Text Box 247"/>
-                <wp:cNvGraphicFramePr/>
-                <a:graphic xmlns:a="http://schemas.openxmlformats.org/drawingml/2006/main">
-                  <a:graphicData uri="http://schemas.microsoft.com/office/word/2010/wordprocessingShape">
-                    <wps:wsp>
-                      <wps:cNvSpPr txBox="1"/>
-                      <wps:spPr>
-                        <a:xfrm>
-                          <a:off x="0" y="0"/>
-                          <a:ext cx="2628900" cy="456565"/>
-                        </a:xfrm>
-                        <a:prstGeom prst="rect">
-                          <a:avLst/>
-                        </a:prstGeom>
-                        <a:noFill/>
-                        <a:ln w="6350">
-                          <a:noFill/>
-                        </a:ln>
-                        <a:effectLst/>
-                      </wps:spPr>
-                      <wps:style>
-                        <a:lnRef idx="0">
-                          <a:schemeClr val="accent1"/>
-                        </a:lnRef>
-                        <a:fillRef idx="0">
-                          <a:schemeClr val="accent1"/>
-                        </a:fillRef>
-                        <a:effectRef idx="0">
-                          <a:schemeClr val="accent1"/>
-                        </a:effectRef>
-                        <a:fontRef idx="minor">
-                          <a:schemeClr val="dk1"/>
-                        </a:fontRef>
-                      </wps:style>
-                      <wps:txbx>
-                        <w:txbxContent>
-                          <w:p>
-                            <w:pPr>
-                              <w:ind w:firstLine="0"/>
-                              <w:jc w:val="center"/>
-                              <w:rPr>
-                                <w:b/>
-                                <w:sz w:val="22"/>
-                                <w:szCs w:val="22"/>
-                              </w:rPr>
-                            </w:pPr>
-                            <w:r>
-                              <w:rPr>
-                                <w:b/>
-                                <w:sz w:val="22"/>
-                                <w:szCs w:val="22"/>
-                              </w:rPr>
-                              <w:t>Figure</w:t>
-                            </w:r>
-                            <w:r>
-                              <w:rPr>
-                                <w:b/>
-                                <w:sz w:val="22"/>
-                                <w:szCs w:val="22"/>
-                              </w:rPr>
-                              <w:t xml:space="preserve"> 23 – </w:t>
-                            </w:r>
-                            <w:r>
-                              <w:rPr>
-                                <w:b/>
-                                <w:sz w:val="22"/>
-                                <w:szCs w:val="22"/>
-                              </w:rPr>
-                              <w:t>PHP Server Screenshot</w:t>
-                            </w:r>
-                          </w:p>
-                        </w:txbxContent>
-                      </wps:txbx>
-                      <wps:bodyPr rot="0" spcFirstLastPara="0" vertOverflow="overflow" horzOverflow="overflow" vert="horz" wrap="square" lIns="91440" tIns="45720" rIns="91440" bIns="45720" numCol="1" spcCol="0" rtlCol="0" fromWordArt="0" anchor="t" anchorCtr="0" forceAA="0" compatLnSpc="1">
-                        <a:prstTxWarp prst="textNoShape">
-                          <a:avLst/>
-                        </a:prstTxWarp>
-                        <a:noAutofit/>
-                      </wps:bodyPr>
-                    </wps:wsp>
-                  </a:graphicData>
-                </a:graphic>
-                <wp14:sizeRelH relativeFrom="margin">
-                  <wp14:pctWidth>0</wp14:pctWidth>
-                </wp14:sizeRelH>
-              </wp:anchor>
-            </w:drawing>
-          </mc:Choice>
-          <mc:Fallback>
-            <w:pict>
-              <v:shapetype w14:anchorId="2298C763" id="_x0000_t202" coordsize="21600,21600" o:spt="202" path="m,l,21600r21600,l21600,xe">
-                <v:stroke joinstyle="miter"/>
-                <v:path gradientshapeok="t" o:connecttype="rect"/>
-              </v:shapetype>
-              <v:shape id="Text Box 247" o:spid="_x0000_s1227" type="#_x0000_t202" style="position:absolute;left:0;text-align:left;margin-left:0;margin-top:604.4pt;width:207pt;height:35.95pt;z-index:252481536;visibility:visible;mso-wrap-style:square;mso-width-percent:0;mso-wrap-distance-left:9pt;mso-wrap-distance-top:0;mso-wrap-distance-right:9pt;mso-wrap-distance-bottom:0;mso-position-horizontal:center;mso-position-horizontal-relative:margin;mso-position-vertical:absolute;mso-position-vertical-relative:text;mso-width-percent:0;mso-width-relative:margin;v-text-anchor:top" o:gfxdata="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" filled="f" stroked="f" strokeweight=".5pt">
-                <v:textbox>
-                  <w:txbxContent>
-                    <w:p>
-                      <w:pPr>
-                        <w:ind w:firstLine="0"/>
-                        <w:jc w:val="center"/>
-                        <w:rPr>
-                          <w:b/>
-                          <w:sz w:val="22"/>
-                          <w:szCs w:val="22"/>
-                        </w:rPr>
-                      </w:pPr>
-                      <w:r>
-                        <w:rPr>
-                          <w:b/>
-                          <w:sz w:val="22"/>
-                          <w:szCs w:val="22"/>
-                        </w:rPr>
-                        <w:t>Figure</w:t>
-                      </w:r>
-                      <w:r>
-                        <w:rPr>
-                          <w:b/>
-                          <w:sz w:val="22"/>
-                          <w:szCs w:val="22"/>
-                        </w:rPr>
-                        <w:t xml:space="preserve"> 23 – </w:t>
-                      </w:r>
-                      <w:r>
-                        <w:rPr>
-                          <w:b/>
-                          <w:sz w:val="22"/>
-                          <w:szCs w:val="22"/>
-                        </w:rPr>
-                        <w:t>PHP Server Screenshot</w:t>
-                      </w:r>
-                    </w:p>
-                  </w:txbxContent>
-                </v:textbox>
-                <w10:wrap type="topAndBottom" anchorx="margin"/>
-              </v:shape>
-            </w:pict>
-          </mc:Fallback>
-        </mc:AlternateContent>
-      </w:r>
-      <w:r>
-        <w:rPr>
-          <w:noProof/>
-          <w:lang w:eastAsia="en-US"/>
-        </w:rPr>
-        <w:drawing>
-          <wp:anchor distT="0" distB="0" distL="114300" distR="114300" simplePos="0" relativeHeight="252479488" behindDoc="0" locked="0" layoutInCell="1" allowOverlap="1" wp14:anchorId="5A4771CF" wp14:editId="044A3542">
-            <wp:simplePos x="0" y="0"/>
-            <wp:positionH relativeFrom="margin">
-              <wp:align>center</wp:align>
-            </wp:positionH>
-            <wp:positionV relativeFrom="paragraph">
-              <wp:posOffset>4178300</wp:posOffset>
-            </wp:positionV>
-            <wp:extent cx="5276850" cy="3429000"/>
-            <wp:effectExtent l="0" t="0" r="0" b="0"/>
-            <wp:wrapSquare wrapText="bothSides"/>
-            <wp:docPr id="323" name="Picture 323"/>
-            <wp:cNvGraphicFramePr>
-              <a:graphicFrameLocks xmlns:a="http://schemas.openxmlformats.org/drawingml/2006/main" noChangeAspect="1"/>
-            </wp:cNvGraphicFramePr>
-            <a:graphic xmlns:a="http://schemas.openxmlformats.org/drawingml/2006/main">
-              <a:graphicData uri="http://schemas.openxmlformats.org/drawingml/2006/picture">
-                <pic:pic xmlns:pic="http://schemas.openxmlformats.org/drawingml/2006/picture">
-                  <pic:nvPicPr>
-                    <pic:cNvPr id="1" name=""/>
-                    <pic:cNvPicPr/>
-                  </pic:nvPicPr>
-                  <pic:blipFill>
-                    <a:blip r:embed="rId38">
-                      <a:extLst>
-                        <a:ext uri="{28A0092B-C50C-407E-A947-70E740481C1C}">
-                          <a14:useLocalDpi xmlns:a14="http://schemas.microsoft.com/office/drawing/2010/main" val="0"/>
-                        </a:ext>
-                      </a:extLst>
-                    </a:blip>
-                    <a:stretch>
-                      <a:fillRect/>
-                    </a:stretch>
-                  </pic:blipFill>
-                  <pic:spPr>
-                    <a:xfrm>
-                      <a:off x="0" y="0"/>
-                      <a:ext cx="5276850" cy="3429000"/>
-                    </a:xfrm>
-                    <a:prstGeom prst="rect">
-                      <a:avLst/>
-                    </a:prstGeom>
-                  </pic:spPr>
-                </pic:pic>
-              </a:graphicData>
-            </a:graphic>
-          </wp:anchor>
-        </w:drawing>
-      </w:r>
-      <w:r>
-        <w:rPr>
-          <w:noProof/>
-          <w:lang w:eastAsia="en-US"/>
-        </w:rPr>
-        <mc:AlternateContent>
-          <mc:Choice Requires="wps">
-            <w:drawing>
-              <wp:anchor distT="0" distB="0" distL="114300" distR="114300" simplePos="0" relativeHeight="252478464" behindDoc="0" locked="0" layoutInCell="1" allowOverlap="1" wp14:anchorId="1619DE40" wp14:editId="715EEEE7">
-                <wp:simplePos x="0" y="0"/>
-                <wp:positionH relativeFrom="margin">
-                  <wp:align>center</wp:align>
-                </wp:positionH>
-                <wp:positionV relativeFrom="paragraph">
-                  <wp:posOffset>3572510</wp:posOffset>
+                  <wp:posOffset>6268085</wp:posOffset>
                 </wp:positionV>
                 <wp:extent cx="3267075" cy="456565"/>
                 <wp:effectExtent l="0" t="0" r="0" b="635"/>
@@ -27625,7 +27322,7 @@
           </mc:Choice>
           <mc:Fallback>
             <w:pict>
-              <v:shape w14:anchorId="1619DE40" id="Text Box 322" o:spid="_x0000_s1228" type="#_x0000_t202" style="position:absolute;left:0;text-align:left;margin-left:0;margin-top:281.3pt;width:257.25pt;height:35.95pt;z-index:252478464;visibility:visible;mso-wrap-style:square;mso-width-percent:0;mso-wrap-distance-left:9pt;mso-wrap-distance-top:0;mso-wrap-distance-right:9pt;mso-wrap-distance-bottom:0;mso-position-horizontal:center;mso-position-horizontal-relative:margin;mso-position-vertical:absolute;mso-position-vertical-relative:text;mso-width-percent:0;mso-width-relative:margin;v-text-anchor:top" o:gfxdata="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" filled="f" stroked="f" strokeweight=".5pt">
+              <v:shape w14:anchorId="1619DE40" id="Text Box 322" o:spid="_x0000_s1227" type="#_x0000_t202" style="position:absolute;left:0;text-align:left;margin-left:0;margin-top:493.55pt;width:257.25pt;height:35.95pt;z-index:252478464;visibility:visible;mso-wrap-style:square;mso-width-percent:0;mso-wrap-distance-left:9pt;mso-wrap-distance-top:0;mso-wrap-distance-right:9pt;mso-wrap-distance-bottom:0;mso-position-horizontal:center;mso-position-horizontal-relative:margin;mso-position-vertical:absolute;mso-position-vertical-relative:text;mso-width-percent:0;mso-width-relative:margin;v-text-anchor:top" o:gfxdata="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" filled="f" stroked="f" strokeweight=".5pt">
                 <v:textbox>
                   <w:txbxContent>
                     <w:p>
@@ -27675,13 +27372,13 @@
           <w:lang w:eastAsia="en-US"/>
         </w:rPr>
         <w:drawing>
-          <wp:anchor distT="0" distB="0" distL="114300" distR="114300" simplePos="0" relativeHeight="252477440" behindDoc="0" locked="0" layoutInCell="1" allowOverlap="1" wp14:anchorId="34FAB791" wp14:editId="3B29FF3A">
+          <wp:anchor distT="0" distB="0" distL="114300" distR="114300" simplePos="0" relativeHeight="252477440" behindDoc="0" locked="0" layoutInCell="1" allowOverlap="1" wp14:anchorId="34FAB791" wp14:editId="0C601ACB">
             <wp:simplePos x="0" y="0"/>
             <wp:positionH relativeFrom="margin">
               <wp:align>right</wp:align>
             </wp:positionH>
             <wp:positionV relativeFrom="paragraph">
-              <wp:posOffset>19050</wp:posOffset>
+              <wp:posOffset>2452370</wp:posOffset>
             </wp:positionV>
             <wp:extent cx="5943600" cy="3511550"/>
             <wp:effectExtent l="19050" t="19050" r="19050" b="12700"/>
@@ -27698,7 +27395,7 @@
                     <pic:cNvPicPr/>
                   </pic:nvPicPr>
                   <pic:blipFill>
-                    <a:blip r:embed="rId39">
+                    <a:blip r:embed="rId38">
                       <a:extLst>
                         <a:ext uri="{28A0092B-C50C-407E-A947-70E740481C1C}">
                           <a14:useLocalDpi xmlns:a14="http://schemas.microsoft.com/office/drawing/2010/main" val="0"/>
@@ -27731,6 +27428,801 @@
           </wp:anchor>
         </w:drawing>
       </w:r>
+      <w:r>
+        <w:rPr>
+          <w:rFonts w:ascii="Times New Roman" w:hAnsi="Times New Roman"/>
+          <w:color w:val="000000"/>
+          <w:szCs w:val="24"/>
+          <w:lang w:eastAsia="en-US"/>
+        </w:rPr>
+        <w:t>information for mateS.</w:t>
+      </w:r>
+      <w:r>
+        <w:br w:type="page"/>
+      </w:r>
+    </w:p>
+    <w:p>
+      <w:pPr>
+        <w:pStyle w:val="Heading1"/>
+      </w:pPr>
+      <w:r>
+        <w:rPr>
+          <w:noProof/>
+          <w:lang w:eastAsia="en-US"/>
+        </w:rPr>
+        <w:lastRenderedPageBreak/>
+        <mc:AlternateContent>
+          <mc:Choice Requires="wps">
+            <w:drawing>
+              <wp:anchor distT="0" distB="0" distL="114300" distR="114300" simplePos="0" relativeHeight="252481536" behindDoc="0" locked="0" layoutInCell="1" allowOverlap="1" wp14:anchorId="2298C763" wp14:editId="426A7B42">
+                <wp:simplePos x="0" y="0"/>
+                <wp:positionH relativeFrom="margin">
+                  <wp:align>center</wp:align>
+                </wp:positionH>
+                <wp:positionV relativeFrom="paragraph">
+                  <wp:posOffset>3513455</wp:posOffset>
+                </wp:positionV>
+                <wp:extent cx="2628900" cy="456565"/>
+                <wp:effectExtent l="0" t="0" r="0" b="635"/>
+                <wp:wrapTopAndBottom/>
+                <wp:docPr id="247" name="Text Box 247"/>
+                <wp:cNvGraphicFramePr/>
+                <a:graphic xmlns:a="http://schemas.openxmlformats.org/drawingml/2006/main">
+                  <a:graphicData uri="http://schemas.microsoft.com/office/word/2010/wordprocessingShape">
+                    <wps:wsp>
+                      <wps:cNvSpPr txBox="1"/>
+                      <wps:spPr>
+                        <a:xfrm>
+                          <a:off x="0" y="0"/>
+                          <a:ext cx="2628900" cy="456565"/>
+                        </a:xfrm>
+                        <a:prstGeom prst="rect">
+                          <a:avLst/>
+                        </a:prstGeom>
+                        <a:noFill/>
+                        <a:ln w="6350">
+                          <a:noFill/>
+                        </a:ln>
+                        <a:effectLst/>
+                      </wps:spPr>
+                      <wps:style>
+                        <a:lnRef idx="0">
+                          <a:schemeClr val="accent1"/>
+                        </a:lnRef>
+                        <a:fillRef idx="0">
+                          <a:schemeClr val="accent1"/>
+                        </a:fillRef>
+                        <a:effectRef idx="0">
+                          <a:schemeClr val="accent1"/>
+                        </a:effectRef>
+                        <a:fontRef idx="minor">
+                          <a:schemeClr val="dk1"/>
+                        </a:fontRef>
+                      </wps:style>
+                      <wps:txbx>
+                        <w:txbxContent>
+                          <w:p>
+                            <w:pPr>
+                              <w:ind w:firstLine="0"/>
+                              <w:jc w:val="center"/>
+                              <w:rPr>
+                                <w:b/>
+                                <w:sz w:val="22"/>
+                                <w:szCs w:val="22"/>
+                              </w:rPr>
+                            </w:pPr>
+                            <w:r>
+                              <w:rPr>
+                                <w:b/>
+                                <w:sz w:val="22"/>
+                                <w:szCs w:val="22"/>
+                              </w:rPr>
+                              <w:t>Figure</w:t>
+                            </w:r>
+                            <w:r>
+                              <w:rPr>
+                                <w:b/>
+                                <w:sz w:val="22"/>
+                                <w:szCs w:val="22"/>
+                              </w:rPr>
+                              <w:t xml:space="preserve"> 24</w:t>
+                            </w:r>
+                            <w:r>
+                              <w:rPr>
+                                <w:b/>
+                                <w:sz w:val="22"/>
+                                <w:szCs w:val="22"/>
+                              </w:rPr>
+                              <w:t xml:space="preserve"> – PHP Code</w:t>
+                            </w:r>
+                            <w:r>
+                              <w:rPr>
+                                <w:b/>
+                                <w:sz w:val="22"/>
+                                <w:szCs w:val="22"/>
+                              </w:rPr>
+                              <w:t xml:space="preserve"> Screenshot</w:t>
+                            </w:r>
+                          </w:p>
+                        </w:txbxContent>
+                      </wps:txbx>
+                      <wps:bodyPr rot="0" spcFirstLastPara="0" vertOverflow="overflow" horzOverflow="overflow" vert="horz" wrap="square" lIns="91440" tIns="45720" rIns="91440" bIns="45720" numCol="1" spcCol="0" rtlCol="0" fromWordArt="0" anchor="t" anchorCtr="0" forceAA="0" compatLnSpc="1">
+                        <a:prstTxWarp prst="textNoShape">
+                          <a:avLst/>
+                        </a:prstTxWarp>
+                        <a:noAutofit/>
+                      </wps:bodyPr>
+                    </wps:wsp>
+                  </a:graphicData>
+                </a:graphic>
+                <wp14:sizeRelH relativeFrom="margin">
+                  <wp14:pctWidth>0</wp14:pctWidth>
+                </wp14:sizeRelH>
+              </wp:anchor>
+            </w:drawing>
+          </mc:Choice>
+          <mc:Fallback>
+            <w:pict>
+              <v:shape w14:anchorId="2298C763" id="Text Box 247" o:spid="_x0000_s1228" type="#_x0000_t202" style="position:absolute;left:0;text-align:left;margin-left:0;margin-top:276.65pt;width:207pt;height:35.95pt;z-index:252481536;visibility:visible;mso-wrap-style:square;mso-width-percent:0;mso-wrap-distance-left:9pt;mso-wrap-distance-top:0;mso-wrap-distance-right:9pt;mso-wrap-distance-bottom:0;mso-position-horizontal:center;mso-position-horizontal-relative:margin;mso-position-vertical:absolute;mso-position-vertical-relative:text;mso-width-percent:0;mso-width-relative:margin;v-text-anchor:top" o:gfxdata="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" filled="f" stroked="f" strokeweight=".5pt">
+                <v:textbox>
+                  <w:txbxContent>
+                    <w:p>
+                      <w:pPr>
+                        <w:ind w:firstLine="0"/>
+                        <w:jc w:val="center"/>
+                        <w:rPr>
+                          <w:b/>
+                          <w:sz w:val="22"/>
+                          <w:szCs w:val="22"/>
+                        </w:rPr>
+                      </w:pPr>
+                      <w:r>
+                        <w:rPr>
+                          <w:b/>
+                          <w:sz w:val="22"/>
+                          <w:szCs w:val="22"/>
+                        </w:rPr>
+                        <w:t>Figure</w:t>
+                      </w:r>
+                      <w:r>
+                        <w:rPr>
+                          <w:b/>
+                          <w:sz w:val="22"/>
+                          <w:szCs w:val="22"/>
+                        </w:rPr>
+                        <w:t xml:space="preserve"> 24</w:t>
+                      </w:r>
+                      <w:r>
+                        <w:rPr>
+                          <w:b/>
+                          <w:sz w:val="22"/>
+                          <w:szCs w:val="22"/>
+                        </w:rPr>
+                        <w:t xml:space="preserve"> – PHP Code</w:t>
+                      </w:r>
+                      <w:r>
+                        <w:rPr>
+                          <w:b/>
+                          <w:sz w:val="22"/>
+                          <w:szCs w:val="22"/>
+                        </w:rPr>
+                        <w:t xml:space="preserve"> Screenshot</w:t>
+                      </w:r>
+                    </w:p>
+                  </w:txbxContent>
+                </v:textbox>
+                <w10:wrap type="topAndBottom" anchorx="margin"/>
+              </v:shape>
+            </w:pict>
+          </mc:Fallback>
+        </mc:AlternateContent>
+      </w:r>
+      <w:r>
+        <w:rPr>
+          <w:noProof/>
+          <w:lang w:eastAsia="en-US"/>
+        </w:rPr>
+        <w:drawing>
+          <wp:anchor distT="0" distB="0" distL="114300" distR="114300" simplePos="0" relativeHeight="252479488" behindDoc="0" locked="0" layoutInCell="1" allowOverlap="1" wp14:anchorId="5A4771CF" wp14:editId="23F9694C">
+            <wp:simplePos x="0" y="0"/>
+            <wp:positionH relativeFrom="margin">
+              <wp:align>center</wp:align>
+            </wp:positionH>
+            <wp:positionV relativeFrom="paragraph">
+              <wp:posOffset>0</wp:posOffset>
+            </wp:positionV>
+            <wp:extent cx="5276850" cy="3429000"/>
+            <wp:effectExtent l="0" t="0" r="0" b="0"/>
+            <wp:wrapSquare wrapText="bothSides"/>
+            <wp:docPr id="323" name="Picture 323"/>
+            <wp:cNvGraphicFramePr>
+              <a:graphicFrameLocks xmlns:a="http://schemas.openxmlformats.org/drawingml/2006/main" noChangeAspect="1"/>
+            </wp:cNvGraphicFramePr>
+            <a:graphic xmlns:a="http://schemas.openxmlformats.org/drawingml/2006/main">
+              <a:graphicData uri="http://schemas.openxmlformats.org/drawingml/2006/picture">
+                <pic:pic xmlns:pic="http://schemas.openxmlformats.org/drawingml/2006/picture">
+                  <pic:nvPicPr>
+                    <pic:cNvPr id="1" name=""/>
+                    <pic:cNvPicPr/>
+                  </pic:nvPicPr>
+                  <pic:blipFill>
+                    <a:blip r:embed="rId39">
+                      <a:extLst>
+                        <a:ext uri="{28A0092B-C50C-407E-A947-70E740481C1C}">
+                          <a14:useLocalDpi xmlns:a14="http://schemas.microsoft.com/office/drawing/2010/main" val="0"/>
+                        </a:ext>
+                      </a:extLst>
+                    </a:blip>
+                    <a:stretch>
+                      <a:fillRect/>
+                    </a:stretch>
+                  </pic:blipFill>
+                  <pic:spPr>
+                    <a:xfrm>
+                      <a:off x="0" y="0"/>
+                      <a:ext cx="5276850" cy="3429000"/>
+                    </a:xfrm>
+                    <a:prstGeom prst="rect">
+                      <a:avLst/>
+                    </a:prstGeom>
+                  </pic:spPr>
+                </pic:pic>
+              </a:graphicData>
+            </a:graphic>
+          </wp:anchor>
+        </w:drawing>
+      </w:r>
+    </w:p>
+    <w:p>
+      <w:pPr>
+        <w:spacing w:before="0" w:line="240" w:lineRule="auto"/>
+        <w:ind w:firstLine="0"/>
+        <w:jc w:val="left"/>
+        <w:rPr>
+          <w:b/>
+          <w:kern w:val="28"/>
+          <w:sz w:val="28"/>
+        </w:rPr>
+      </w:pPr>
+      <w:r>
+        <w:br w:type="page"/>
+      </w:r>
+    </w:p>
+    <w:p>
+      <w:pPr>
+        <w:pStyle w:val="Heading1"/>
+      </w:pPr>
+      <w:r>
+        <w:lastRenderedPageBreak/>
+        <w:t xml:space="preserve">6. </w:t>
+      </w:r>
+      <w:r>
+        <w:t>Reflection</w:t>
+      </w:r>
+    </w:p>
+    <w:p>
+      <w:pPr>
+        <w:spacing w:before="0"/>
+        <w:ind w:firstLine="720"/>
+        <w:jc w:val="left"/>
+        <w:rPr>
+          <w:rFonts w:ascii="Times New Roman" w:hAnsi="Times New Roman"/>
+          <w:color w:val="000000"/>
+          <w:szCs w:val="24"/>
+          <w:lang w:eastAsia="en-US"/>
+        </w:rPr>
+      </w:pPr>
+      <w:r>
+        <w:rPr>
+          <w:rFonts w:ascii="Times New Roman" w:hAnsi="Times New Roman"/>
+          <w:color w:val="000000"/>
+          <w:szCs w:val="24"/>
+          <w:lang w:eastAsia="en-US"/>
+        </w:rPr>
+        <w:t>mateS was a great project to work on overall and develop our skills together as a working team and implementing our understanding of databases and web applications used to interact with said databases.</w:t>
+      </w:r>
+      <w:r>
+        <w:rPr>
+          <w:rFonts w:ascii="Times New Roman" w:hAnsi="Times New Roman"/>
+          <w:color w:val="000000"/>
+          <w:szCs w:val="24"/>
+          <w:lang w:eastAsia="en-US"/>
+        </w:rPr>
+        <w:t xml:space="preserve">  Our original intention was to have our application to be part of a video game in which a store could interact with various </w:t>
+      </w:r>
+      <w:r>
+        <w:rPr>
+          <w:rFonts w:ascii="Times New Roman" w:hAnsi="Times New Roman"/>
+          <w:color w:val="000000"/>
+          <w:szCs w:val="24"/>
+          <w:lang w:eastAsia="en-US"/>
+        </w:rPr>
+        <w:t>video game player.</w:t>
+      </w:r>
+      <w:r>
+        <w:rPr>
+          <w:rFonts w:ascii="Times New Roman" w:hAnsi="Times New Roman"/>
+          <w:color w:val="000000"/>
+          <w:szCs w:val="24"/>
+          <w:lang w:eastAsia="en-US"/>
+        </w:rPr>
+        <w:t xml:space="preserve">  The store would allow users to trade in game related content with each other by selling and auctioning the items or purchasing and b</w:t>
+      </w:r>
+      <w:r>
+        <w:rPr>
+          <w:rFonts w:ascii="Times New Roman" w:hAnsi="Times New Roman"/>
+          <w:color w:val="000000"/>
+          <w:szCs w:val="24"/>
+          <w:lang w:eastAsia="en-US"/>
+        </w:rPr>
+        <w:t>idding on the items; however, we changed our final product to become e-business web application, like eBay, that sold video game related items (either physical or virtual) to users.</w:t>
+      </w:r>
+      <w:r>
+        <w:rPr>
+          <w:rFonts w:ascii="Times New Roman" w:hAnsi="Times New Roman"/>
+          <w:color w:val="000000"/>
+          <w:szCs w:val="24"/>
+          <w:lang w:eastAsia="en-US"/>
+        </w:rPr>
+        <w:t xml:space="preserve"> </w:t>
+      </w:r>
+    </w:p>
+    <w:p>
+      <w:pPr>
+        <w:spacing w:before="0"/>
+        <w:ind w:firstLine="720"/>
+        <w:jc w:val="left"/>
+        <w:rPr>
+          <w:rFonts w:ascii="Times New Roman" w:hAnsi="Times New Roman"/>
+          <w:szCs w:val="24"/>
+          <w:lang w:eastAsia="en-US"/>
+        </w:rPr>
+      </w:pPr>
+      <w:r>
+        <w:rPr>
+          <w:rFonts w:ascii="Times New Roman" w:hAnsi="Times New Roman"/>
+          <w:color w:val="000000"/>
+          <w:szCs w:val="24"/>
+          <w:lang w:eastAsia="en-US"/>
+        </w:rPr>
+        <w:t xml:space="preserve">We set many tasks </w:t>
+      </w:r>
+      <w:r>
+        <w:rPr>
+          <w:rFonts w:ascii="Times New Roman" w:hAnsi="Times New Roman"/>
+          <w:color w:val="000000"/>
+          <w:szCs w:val="24"/>
+          <w:lang w:eastAsia="en-US"/>
+        </w:rPr>
+        <w:t>to evenly distribute our work via our Asana group and set easily obtainable goals in each phase of our project so that there was room for impro</w:t>
+      </w:r>
+      <w:r>
+        <w:rPr>
+          <w:rFonts w:ascii="Times New Roman" w:hAnsi="Times New Roman"/>
+          <w:color w:val="000000"/>
+          <w:szCs w:val="24"/>
+          <w:lang w:eastAsia="en-US"/>
+        </w:rPr>
+        <w:t xml:space="preserve">vement or change if necessary.  </w:t>
+      </w:r>
+      <w:r>
+        <w:rPr>
+          <w:rFonts w:ascii="Times New Roman" w:hAnsi="Times New Roman"/>
+          <w:color w:val="000000"/>
+          <w:szCs w:val="24"/>
+          <w:lang w:eastAsia="en-US"/>
+        </w:rPr>
+        <w:t xml:space="preserve">One modification that we had made was the decision to change our database query language.  Initially, we wanted to use a Java server to communicate with the backend, but, as we later found out, we figured it would be easier to use a PHP server to communicate with our MySQL database due to various members knowledge in implementing a PHP server.  </w:t>
+      </w:r>
+      <w:r>
+        <w:rPr>
+          <w:rFonts w:ascii="Times New Roman" w:hAnsi="Times New Roman"/>
+          <w:color w:val="000000"/>
+          <w:szCs w:val="24"/>
+          <w:lang w:eastAsia="en-US"/>
+        </w:rPr>
+        <w:t>In its</w:t>
+      </w:r>
+      <w:r>
+        <w:rPr>
+          <w:rFonts w:ascii="Times New Roman" w:hAnsi="Times New Roman"/>
+          <w:color w:val="000000"/>
+          <w:szCs w:val="24"/>
+          <w:lang w:eastAsia="en-US"/>
+        </w:rPr>
+        <w:t xml:space="preserve"> entirety, we did not modify most</w:t>
+      </w:r>
+      <w:r>
+        <w:rPr>
+          <w:rFonts w:ascii="Times New Roman" w:hAnsi="Times New Roman"/>
+          <w:color w:val="000000"/>
+          <w:szCs w:val="24"/>
+          <w:lang w:eastAsia="en-US"/>
+        </w:rPr>
+        <w:t xml:space="preserve"> of our tasks because the overall structure of our project was formatted so that tasks that were developed for each phase w</w:t>
+      </w:r>
+      <w:r>
+        <w:rPr>
+          <w:rFonts w:ascii="Times New Roman" w:hAnsi="Times New Roman"/>
+          <w:color w:val="000000"/>
+          <w:szCs w:val="24"/>
+          <w:lang w:eastAsia="en-US"/>
+        </w:rPr>
+        <w:t>o</w:t>
+      </w:r>
+      <w:r>
+        <w:rPr>
+          <w:rFonts w:ascii="Times New Roman" w:hAnsi="Times New Roman"/>
+          <w:color w:val="000000"/>
+          <w:szCs w:val="24"/>
+          <w:lang w:eastAsia="en-US"/>
+        </w:rPr>
+        <w:t>uld</w:t>
+      </w:r>
+      <w:r>
+        <w:rPr>
+          <w:rFonts w:ascii="Times New Roman" w:hAnsi="Times New Roman"/>
+          <w:color w:val="000000"/>
+          <w:szCs w:val="24"/>
+          <w:lang w:eastAsia="en-US"/>
+        </w:rPr>
+        <w:t xml:space="preserve"> require, if any, minimal changes as we progressed</w:t>
+      </w:r>
+    </w:p>
+    <w:p>
+      <w:pPr>
+        <w:spacing w:before="0"/>
+        <w:ind w:firstLine="720"/>
+        <w:jc w:val="left"/>
+        <w:rPr>
+          <w:rFonts w:ascii="Times New Roman" w:hAnsi="Times New Roman"/>
+          <w:color w:val="000000"/>
+          <w:szCs w:val="24"/>
+          <w:lang w:eastAsia="en-US"/>
+        </w:rPr>
+      </w:pPr>
+      <w:r>
+        <w:rPr>
+          <w:rFonts w:ascii="Times New Roman" w:hAnsi="Times New Roman"/>
+          <w:color w:val="000000"/>
+          <w:szCs w:val="24"/>
+          <w:lang w:eastAsia="en-US"/>
+        </w:rPr>
+        <w:t>The proposed mateS project was to implement a website that allowed for users to buy or sell video game related products with each other.  All thirteen of our previously described functions were developed and implemented successfully throughout our final working product.  Phases of our project included setting up a project proposal, implementing a working database with functional schema and relations for o</w:t>
+      </w:r>
+      <w:r>
+        <w:rPr>
+          <w:rFonts w:ascii="Times New Roman" w:hAnsi="Times New Roman"/>
+          <w:color w:val="000000"/>
+          <w:szCs w:val="24"/>
+          <w:lang w:eastAsia="en-US"/>
+        </w:rPr>
+        <w:t>ur project</w:t>
+      </w:r>
+      <w:r>
+        <w:rPr>
+          <w:rFonts w:ascii="Times New Roman" w:hAnsi="Times New Roman"/>
+          <w:color w:val="000000"/>
+          <w:szCs w:val="24"/>
+          <w:lang w:eastAsia="en-US"/>
+        </w:rPr>
+        <w:t xml:space="preserve"> and a functional frontend to </w:t>
+      </w:r>
+      <w:r>
+        <w:rPr>
+          <w:rFonts w:ascii="Times New Roman" w:hAnsi="Times New Roman"/>
+          <w:color w:val="000000"/>
+          <w:szCs w:val="24"/>
+          <w:lang w:eastAsia="en-US"/>
+        </w:rPr>
+        <w:lastRenderedPageBreak/>
+        <w:t>communicate with the back end</w:t>
+      </w:r>
+      <w:r>
+        <w:rPr>
+          <w:rFonts w:ascii="Times New Roman" w:hAnsi="Times New Roman"/>
+          <w:color w:val="000000"/>
+          <w:szCs w:val="24"/>
+          <w:lang w:eastAsia="en-US"/>
+        </w:rPr>
+        <w:t>, and, finally, creating</w:t>
+      </w:r>
+      <w:r>
+        <w:rPr>
+          <w:rFonts w:ascii="Times New Roman" w:hAnsi="Times New Roman"/>
+          <w:color w:val="000000"/>
+          <w:szCs w:val="24"/>
+          <w:lang w:eastAsia="en-US"/>
+        </w:rPr>
+        <w:t xml:space="preserve"> a </w:t>
+      </w:r>
+      <w:r>
+        <w:rPr>
+          <w:rFonts w:ascii="Times New Roman" w:hAnsi="Times New Roman"/>
+          <w:color w:val="000000"/>
+          <w:szCs w:val="24"/>
+          <w:lang w:eastAsia="en-US"/>
+        </w:rPr>
+        <w:t xml:space="preserve">completed </w:t>
+      </w:r>
+      <w:r>
+        <w:rPr>
+          <w:rFonts w:ascii="Times New Roman" w:hAnsi="Times New Roman"/>
+          <w:color w:val="000000"/>
+          <w:szCs w:val="24"/>
+          <w:lang w:eastAsia="en-US"/>
+        </w:rPr>
+        <w:t>web application to communicate with our database.  </w:t>
+      </w:r>
+      <w:r>
+        <w:rPr>
+          <w:rFonts w:ascii="Times New Roman" w:hAnsi="Times New Roman"/>
+          <w:color w:val="000000"/>
+          <w:szCs w:val="24"/>
+          <w:lang w:eastAsia="en-US"/>
+        </w:rPr>
+        <w:t>The second phase of our project really showed us the way in which we wanted to implement the front end to represent and interact</w:t>
+      </w:r>
+      <w:r>
+        <w:rPr>
+          <w:rFonts w:ascii="Times New Roman" w:hAnsi="Times New Roman"/>
+          <w:color w:val="000000"/>
+          <w:szCs w:val="24"/>
+          <w:lang w:eastAsia="en-US"/>
+        </w:rPr>
+        <w:t xml:space="preserve"> with our backend.  As you can see in Figure 25, this simple HTML page used basic inputs to send queries via our PHP server.  This laid the foundation to maetS and hardcoding of our fin</w:t>
+      </w:r>
+      <w:r>
+        <w:rPr>
+          <w:rFonts w:ascii="Times New Roman" w:hAnsi="Times New Roman"/>
+          <w:color w:val="000000"/>
+          <w:szCs w:val="24"/>
+          <w:lang w:eastAsia="en-US"/>
+        </w:rPr>
+        <w:t xml:space="preserve">al product in phase three. </w:t>
+      </w:r>
+      <w:r>
+        <w:rPr>
+          <w:noProof/>
+          <w:lang w:eastAsia="en-US"/>
+        </w:rPr>
+        <mc:AlternateContent>
+          <mc:Choice Requires="wps">
+            <w:drawing>
+              <wp:anchor distT="0" distB="0" distL="114300" distR="114300" simplePos="0" relativeHeight="252485632" behindDoc="0" locked="0" layoutInCell="1" allowOverlap="1" wp14:anchorId="55E5D911" wp14:editId="79A1E409">
+                <wp:simplePos x="0" y="0"/>
+                <wp:positionH relativeFrom="margin">
+                  <wp:posOffset>1657350</wp:posOffset>
+                </wp:positionH>
+                <wp:positionV relativeFrom="paragraph">
+                  <wp:posOffset>5295900</wp:posOffset>
+                </wp:positionV>
+                <wp:extent cx="2476500" cy="456565"/>
+                <wp:effectExtent l="0" t="0" r="0" b="635"/>
+                <wp:wrapTopAndBottom/>
+                <wp:docPr id="326" name="Text Box 326"/>
+                <wp:cNvGraphicFramePr/>
+                <a:graphic xmlns:a="http://schemas.openxmlformats.org/drawingml/2006/main">
+                  <a:graphicData uri="http://schemas.microsoft.com/office/word/2010/wordprocessingShape">
+                    <wps:wsp>
+                      <wps:cNvSpPr txBox="1"/>
+                      <wps:spPr>
+                        <a:xfrm>
+                          <a:off x="0" y="0"/>
+                          <a:ext cx="2476500" cy="456565"/>
+                        </a:xfrm>
+                        <a:prstGeom prst="rect">
+                          <a:avLst/>
+                        </a:prstGeom>
+                        <a:noFill/>
+                        <a:ln w="6350">
+                          <a:noFill/>
+                        </a:ln>
+                        <a:effectLst/>
+                      </wps:spPr>
+                      <wps:style>
+                        <a:lnRef idx="0">
+                          <a:schemeClr val="accent1"/>
+                        </a:lnRef>
+                        <a:fillRef idx="0">
+                          <a:schemeClr val="accent1"/>
+                        </a:fillRef>
+                        <a:effectRef idx="0">
+                          <a:schemeClr val="accent1"/>
+                        </a:effectRef>
+                        <a:fontRef idx="minor">
+                          <a:schemeClr val="dk1"/>
+                        </a:fontRef>
+                      </wps:style>
+                      <wps:txbx>
+                        <w:txbxContent>
+                          <w:p>
+                            <w:pPr>
+                              <w:ind w:firstLine="0"/>
+                              <w:jc w:val="center"/>
+                              <w:rPr>
+                                <w:b/>
+                                <w:sz w:val="22"/>
+                                <w:szCs w:val="22"/>
+                              </w:rPr>
+                            </w:pPr>
+                            <w:r>
+                              <w:rPr>
+                                <w:b/>
+                                <w:sz w:val="22"/>
+                                <w:szCs w:val="22"/>
+                              </w:rPr>
+                              <w:t>Figure</w:t>
+                            </w:r>
+                            <w:r>
+                              <w:rPr>
+                                <w:b/>
+                                <w:sz w:val="22"/>
+                                <w:szCs w:val="22"/>
+                              </w:rPr>
+                              <w:t xml:space="preserve"> 25</w:t>
+                            </w:r>
+                            <w:r>
+                              <w:rPr>
+                                <w:b/>
+                                <w:sz w:val="22"/>
+                                <w:szCs w:val="22"/>
+                              </w:rPr>
+                              <w:t xml:space="preserve"> – </w:t>
+                            </w:r>
+                            <w:r>
+                              <w:rPr>
+                                <w:b/>
+                                <w:sz w:val="22"/>
+                                <w:szCs w:val="22"/>
+                              </w:rPr>
+                              <w:t>Phase 2 Implementation</w:t>
+                            </w:r>
+                          </w:p>
+                        </w:txbxContent>
+                      </wps:txbx>
+                      <wps:bodyPr rot="0" spcFirstLastPara="0" vertOverflow="overflow" horzOverflow="overflow" vert="horz" wrap="square" lIns="91440" tIns="45720" rIns="91440" bIns="45720" numCol="1" spcCol="0" rtlCol="0" fromWordArt="0" anchor="t" anchorCtr="0" forceAA="0" compatLnSpc="1">
+                        <a:prstTxWarp prst="textNoShape">
+                          <a:avLst/>
+                        </a:prstTxWarp>
+                        <a:noAutofit/>
+                      </wps:bodyPr>
+                    </wps:wsp>
+                  </a:graphicData>
+                </a:graphic>
+                <wp14:sizeRelH relativeFrom="margin">
+                  <wp14:pctWidth>0</wp14:pctWidth>
+                </wp14:sizeRelH>
+              </wp:anchor>
+            </w:drawing>
+          </mc:Choice>
+          <mc:Fallback>
+            <w:pict>
+              <v:shape w14:anchorId="55E5D911" id="Text Box 326" o:spid="_x0000_s1229" type="#_x0000_t202" style="position:absolute;left:0;text-align:left;margin-left:130.5pt;margin-top:417pt;width:195pt;height:35.95pt;z-index:252485632;visibility:visible;mso-wrap-style:square;mso-width-percent:0;mso-wrap-distance-left:9pt;mso-wrap-distance-top:0;mso-wrap-distance-right:9pt;mso-wrap-distance-bottom:0;mso-position-horizontal:absolute;mso-position-horizontal-relative:margin;mso-position-vertical:absolute;mso-position-vertical-relative:text;mso-width-percent:0;mso-width-relative:margin;v-text-anchor:top" o:gfxdata="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" filled="f" stroked="f" strokeweight=".5pt">
+                <v:textbox>
+                  <w:txbxContent>
+                    <w:p>
+                      <w:pPr>
+                        <w:ind w:firstLine="0"/>
+                        <w:jc w:val="center"/>
+                        <w:rPr>
+                          <w:b/>
+                          <w:sz w:val="22"/>
+                          <w:szCs w:val="22"/>
+                        </w:rPr>
+                      </w:pPr>
+                      <w:r>
+                        <w:rPr>
+                          <w:b/>
+                          <w:sz w:val="22"/>
+                          <w:szCs w:val="22"/>
+                        </w:rPr>
+                        <w:t>Figure</w:t>
+                      </w:r>
+                      <w:r>
+                        <w:rPr>
+                          <w:b/>
+                          <w:sz w:val="22"/>
+                          <w:szCs w:val="22"/>
+                        </w:rPr>
+                        <w:t xml:space="preserve"> 25</w:t>
+                      </w:r>
+                      <w:r>
+                        <w:rPr>
+                          <w:b/>
+                          <w:sz w:val="22"/>
+                          <w:szCs w:val="22"/>
+                        </w:rPr>
+                        <w:t xml:space="preserve"> – </w:t>
+                      </w:r>
+                      <w:r>
+                        <w:rPr>
+                          <w:b/>
+                          <w:sz w:val="22"/>
+                          <w:szCs w:val="22"/>
+                        </w:rPr>
+                        <w:t>Phase 2 Implementation</w:t>
+                      </w:r>
+                    </w:p>
+                  </w:txbxContent>
+                </v:textbox>
+                <w10:wrap type="topAndBottom" anchorx="margin"/>
+              </v:shape>
+            </w:pict>
+          </mc:Fallback>
+        </mc:AlternateContent>
+      </w:r>
+      <w:r>
+        <w:rPr>
+          <w:noProof/>
+          <w:lang w:eastAsia="en-US"/>
+        </w:rPr>
+        <w:drawing>
+          <wp:anchor distT="0" distB="0" distL="114300" distR="114300" simplePos="0" relativeHeight="252483584" behindDoc="0" locked="0" layoutInCell="1" allowOverlap="1" wp14:anchorId="50CB26E3" wp14:editId="6B8A2711">
+            <wp:simplePos x="0" y="0"/>
+            <wp:positionH relativeFrom="margin">
+              <wp:posOffset>1581150</wp:posOffset>
+            </wp:positionH>
+            <wp:positionV relativeFrom="paragraph">
+              <wp:posOffset>1828800</wp:posOffset>
+            </wp:positionV>
+            <wp:extent cx="2552700" cy="3505200"/>
+            <wp:effectExtent l="19050" t="19050" r="19050" b="19050"/>
+            <wp:wrapTopAndBottom/>
+            <wp:docPr id="324" name="Picture 324"/>
+            <wp:cNvGraphicFramePr>
+              <a:graphicFrameLocks xmlns:a="http://schemas.openxmlformats.org/drawingml/2006/main" noChangeAspect="1"/>
+            </wp:cNvGraphicFramePr>
+            <a:graphic xmlns:a="http://schemas.openxmlformats.org/drawingml/2006/main">
+              <a:graphicData uri="http://schemas.openxmlformats.org/drawingml/2006/picture">
+                <pic:pic xmlns:pic="http://schemas.openxmlformats.org/drawingml/2006/picture">
+                  <pic:nvPicPr>
+                    <pic:cNvPr id="1" name=""/>
+                    <pic:cNvPicPr/>
+                  </pic:nvPicPr>
+                  <pic:blipFill>
+                    <a:blip r:embed="rId40">
+                      <a:extLst>
+                        <a:ext uri="{28A0092B-C50C-407E-A947-70E740481C1C}">
+                          <a14:useLocalDpi xmlns:a14="http://schemas.microsoft.com/office/drawing/2010/main" val="0"/>
+                        </a:ext>
+                      </a:extLst>
+                    </a:blip>
+                    <a:stretch>
+                      <a:fillRect/>
+                    </a:stretch>
+                  </pic:blipFill>
+                  <pic:spPr>
+                    <a:xfrm>
+                      <a:off x="0" y="0"/>
+                      <a:ext cx="2552700" cy="3505200"/>
+                    </a:xfrm>
+                    <a:prstGeom prst="rect">
+                      <a:avLst/>
+                    </a:prstGeom>
+                    <a:ln w="19050" cap="sq">
+                      <a:solidFill>
+                        <a:srgbClr val="000000"/>
+                      </a:solidFill>
+                      <a:miter lim="800000"/>
+                    </a:ln>
+                    <a:effectLst/>
+                  </pic:spPr>
+                </pic:pic>
+              </a:graphicData>
+            </a:graphic>
+          </wp:anchor>
+        </w:drawing>
+      </w:r>
+      <w:r>
+        <w:rPr>
+          <w:rFonts w:ascii="Times New Roman" w:hAnsi="Times New Roman"/>
+          <w:color w:val="000000"/>
+          <w:szCs w:val="24"/>
+          <w:lang w:eastAsia="en-US"/>
+        </w:rPr>
+        <w:t xml:space="preserve">Phase two is also where decided that a PHP server would word better for our web application </w:t>
+      </w:r>
     </w:p>
     <w:p>
       <w:pPr>
@@ -27739,7 +28231,6 @@
         <w:jc w:val="left"/>
         <w:rPr>
           <w:rFonts w:ascii="Times New Roman" w:hAnsi="Times New Roman"/>
-          <w:i/>
           <w:color w:val="000000"/>
           <w:szCs w:val="24"/>
           <w:lang w:eastAsia="en-US"/>
@@ -27752,79 +28243,7 @@
           <w:szCs w:val="24"/>
           <w:lang w:eastAsia="en-US"/>
         </w:rPr>
-        <w:lastRenderedPageBreak/>
-        <w:t>therefore, would be considered part of the middle tier of our application</w:t>
-      </w:r>
-      <w:r>
-        <w:rPr>
-          <w:rFonts w:ascii="Times New Roman" w:hAnsi="Times New Roman"/>
-          <w:color w:val="000000"/>
-          <w:szCs w:val="24"/>
-          <w:lang w:eastAsia="en-US"/>
-        </w:rPr>
-        <w:t>.  </w:t>
-      </w:r>
-      <w:r>
-        <w:rPr>
-          <w:rFonts w:ascii="Times New Roman" w:hAnsi="Times New Roman"/>
-          <w:color w:val="000000"/>
-          <w:szCs w:val="24"/>
-          <w:lang w:eastAsia="en-US"/>
-        </w:rPr>
-        <w:t>As is clearly demonstrated in Figure 24, you can see how the PHP server listens for input from the front to send to our database and listen for what data is returned in a JSON format</w:t>
-      </w:r>
-      <w:r>
-        <w:rPr>
-          <w:rFonts w:ascii="Times New Roman" w:hAnsi="Times New Roman"/>
-          <w:color w:val="000000"/>
-          <w:szCs w:val="24"/>
-          <w:lang w:eastAsia="en-US"/>
-        </w:rPr>
-        <w:t xml:space="preserve">.  </w:t>
-      </w:r>
-      <w:r>
-        <w:rPr>
-          <w:rFonts w:ascii="Times New Roman" w:hAnsi="Times New Roman"/>
-          <w:color w:val="000000"/>
-          <w:szCs w:val="24"/>
-          <w:lang w:eastAsia="en-US"/>
-        </w:rPr>
-        <w:t xml:space="preserve">Lastly, the fourth section is our basic MySQL </w:t>
-      </w:r>
-      <w:r>
-        <w:rPr>
-          <w:rFonts w:ascii="Times New Roman" w:hAnsi="Times New Roman"/>
-          <w:color w:val="000000"/>
-          <w:szCs w:val="24"/>
-          <w:lang w:eastAsia="en-US"/>
-        </w:rPr>
-        <w:t>database, which</w:t>
-      </w:r>
-      <w:r>
-        <w:rPr>
-          <w:rFonts w:ascii="Times New Roman" w:hAnsi="Times New Roman"/>
-          <w:color w:val="000000"/>
-          <w:szCs w:val="24"/>
-          <w:lang w:eastAsia="en-US"/>
-        </w:rPr>
-        <w:t xml:space="preserve"> stores all of our information for users, items, sales, and other relevant information for mateS.</w:t>
-      </w:r>
-      <w:bookmarkStart w:id="72" w:name="_GoBack"/>
-      <w:bookmarkEnd w:id="72"/>
-      <w:r>
-        <w:br w:type="page"/>
-      </w:r>
-    </w:p>
-    <w:p>
-      <w:pPr>
-        <w:pStyle w:val="Heading1"/>
-      </w:pPr>
-      <w:r>
-        <w:lastRenderedPageBreak/>
-        <w:t xml:space="preserve">6. </w:t>
-      </w:r>
-      <w:r>
-        <w:t>Reflection</w:t>
+        <w:t xml:space="preserve">because versus a JDBC as a few of our group members had backgrounds in implementing said server. </w:t>
       </w:r>
     </w:p>
     <w:p>
@@ -27846,7 +28265,7 @@
           <w:szCs w:val="24"/>
           <w:lang w:eastAsia="en-US"/>
         </w:rPr>
-        <w:t>mateS was a great project to work on overall and develop our skills together as a working team and implementing our understanding of databases and web applications used to interact with said databases.</w:t>
+        <w:t>Ultimately, each</w:t>
       </w:r>
       <w:r>
         <w:rPr>
@@ -27855,7 +28274,7 @@
           <w:szCs w:val="24"/>
           <w:lang w:eastAsia="en-US"/>
         </w:rPr>
-        <w:t xml:space="preserve">  Our original intention was to have our application to be part of a video game in which a store could interact with various users.  The store would allow users to trade in game related content with each other by selling and auctioning the items or purchasing and b</w:t>
+        <w:t xml:space="preserve"> phase of the project </w:t>
       </w:r>
       <w:r>
         <w:rPr>
@@ -27864,7 +28283,7 @@
           <w:szCs w:val="24"/>
           <w:lang w:eastAsia="en-US"/>
         </w:rPr>
-        <w:t>idding on the items; however, we changed our final product to become e-business web application, like eBay, that sold video game related items (either physical or virtual) to users.</w:t>
+        <w:t>was met with little difficulty as we appropriately planned out everything that is need</w:t>
       </w:r>
       <w:r>
         <w:rPr>
@@ -27873,8 +28292,83 @@
           <w:szCs w:val="24"/>
           <w:lang w:eastAsia="en-US"/>
         </w:rPr>
-        <w:t xml:space="preserve"> </w:t>
-      </w:r>
+        <w:t>ed</w:t>
+      </w:r>
+      <w:r>
+        <w:rPr>
+          <w:rFonts w:ascii="Times New Roman" w:hAnsi="Times New Roman"/>
+          <w:color w:val="000000"/>
+          <w:szCs w:val="24"/>
+          <w:lang w:eastAsia="en-US"/>
+        </w:rPr>
+        <w:t xml:space="preserve"> of each group member.</w:t>
+      </w:r>
+      <w:r>
+        <w:rPr>
+          <w:rFonts w:ascii="Times New Roman" w:hAnsi="Times New Roman"/>
+          <w:color w:val="000000"/>
+          <w:szCs w:val="24"/>
+          <w:lang w:eastAsia="en-US"/>
+        </w:rPr>
+        <w:t xml:space="preserve">  Few of our goals were </w:t>
+      </w:r>
+      <w:r>
+        <w:rPr>
+          <w:rFonts w:ascii="Times New Roman" w:hAnsi="Times New Roman"/>
+          <w:color w:val="000000"/>
+          <w:szCs w:val="24"/>
+          <w:lang w:eastAsia="en-US"/>
+        </w:rPr>
+        <w:t xml:space="preserve">ever really </w:t>
+      </w:r>
+      <w:r>
+        <w:rPr>
+          <w:rFonts w:ascii="Times New Roman" w:hAnsi="Times New Roman"/>
+          <w:color w:val="000000"/>
+          <w:szCs w:val="24"/>
+          <w:lang w:eastAsia="en-US"/>
+        </w:rPr>
+        <w:t>changed as we assigned group members to specific tasked on the prior experience in coding web applications and effective und</w:t>
+      </w:r>
+      <w:r>
+        <w:rPr>
+          <w:rFonts w:ascii="Times New Roman" w:hAnsi="Times New Roman"/>
+          <w:color w:val="000000"/>
+          <w:szCs w:val="24"/>
+          <w:lang w:eastAsia="en-US"/>
+        </w:rPr>
+        <w:t xml:space="preserve">erstanding of database design.  The only task that was not </w:t>
+      </w:r>
+      <w:r>
+        <w:rPr>
+          <w:rFonts w:ascii="Times New Roman" w:hAnsi="Times New Roman"/>
+          <w:color w:val="000000"/>
+          <w:szCs w:val="24"/>
+          <w:lang w:eastAsia="en-US"/>
+        </w:rPr>
+        <w:lastRenderedPageBreak/>
+        <w:t>completed was our original intentio</w:t>
+      </w:r>
+      <w:r>
+        <w:rPr>
+          <w:rFonts w:ascii="Times New Roman" w:hAnsi="Times New Roman"/>
+          <w:color w:val="000000"/>
+          <w:szCs w:val="24"/>
+          <w:lang w:eastAsia="en-US"/>
+        </w:rPr>
+        <w:t>n of developing in game based store that in</w:t>
+      </w:r>
+      <w:r>
+        <w:rPr>
+          <w:rFonts w:ascii="Times New Roman" w:hAnsi="Times New Roman"/>
+          <w:color w:val="000000"/>
+          <w:szCs w:val="24"/>
+          <w:lang w:eastAsia="en-US"/>
+        </w:rPr>
+        <w:t>teracts with video game users.</w:t>
+      </w:r>
+      <w:bookmarkStart w:id="72" w:name="_GoBack"/>
+      <w:bookmarkEnd w:id="72"/>
     </w:p>
     <w:p>
       <w:pPr>
@@ -27887,145 +28381,6 @@
           <w:lang w:eastAsia="en-US"/>
         </w:rPr>
       </w:pPr>
-      <w:r>
-        <w:rPr>
-          <w:rFonts w:ascii="Times New Roman" w:hAnsi="Times New Roman"/>
-          <w:color w:val="000000"/>
-          <w:szCs w:val="24"/>
-          <w:lang w:eastAsia="en-US"/>
-        </w:rPr>
-        <w:t xml:space="preserve">We set many tasks </w:t>
-      </w:r>
-      <w:r>
-        <w:rPr>
-          <w:rFonts w:ascii="Times New Roman" w:hAnsi="Times New Roman"/>
-          <w:color w:val="000000"/>
-          <w:szCs w:val="24"/>
-          <w:lang w:eastAsia="en-US"/>
-        </w:rPr>
-        <w:t>to evenly distribute our work via our Asana group and set easily obtainable goals in each phase of our project so that there was room for impro</w:t>
-      </w:r>
-      <w:r>
-        <w:rPr>
-          <w:rFonts w:ascii="Times New Roman" w:hAnsi="Times New Roman"/>
-          <w:color w:val="000000"/>
-          <w:szCs w:val="24"/>
-          <w:lang w:eastAsia="en-US"/>
-        </w:rPr>
-        <w:t xml:space="preserve">vement or change if necessary.  </w:t>
-      </w:r>
-      <w:r>
-        <w:rPr>
-          <w:rFonts w:ascii="Times New Roman" w:hAnsi="Times New Roman"/>
-          <w:color w:val="000000"/>
-          <w:szCs w:val="24"/>
-          <w:lang w:eastAsia="en-US"/>
-        </w:rPr>
-        <w:t xml:space="preserve">One modification that we had made was the decision to change our database query language.  Initially, we wanted to use a Java server to communicate with the backend, but, as we later found out, we figured it would be easier to use a PHP server to communicate with our MySQL database due to various members knowledge in implementing a PHP server.  </w:t>
-      </w:r>
-      <w:r>
-        <w:rPr>
-          <w:rFonts w:ascii="Times New Roman" w:hAnsi="Times New Roman"/>
-          <w:color w:val="000000"/>
-          <w:szCs w:val="24"/>
-          <w:lang w:eastAsia="en-US"/>
-        </w:rPr>
-        <w:t>In its</w:t>
-      </w:r>
-      <w:r>
-        <w:rPr>
-          <w:rFonts w:ascii="Times New Roman" w:hAnsi="Times New Roman"/>
-          <w:color w:val="000000"/>
-          <w:szCs w:val="24"/>
-          <w:lang w:eastAsia="en-US"/>
-        </w:rPr>
-        <w:t xml:space="preserve"> entirety, we did not modify most</w:t>
-      </w:r>
-      <w:r>
-        <w:rPr>
-          <w:rFonts w:ascii="Times New Roman" w:hAnsi="Times New Roman"/>
-          <w:color w:val="000000"/>
-          <w:szCs w:val="24"/>
-          <w:lang w:eastAsia="en-US"/>
-        </w:rPr>
-        <w:t xml:space="preserve"> of our tasks because the overall structure of our project was formatted so that tasks that were developed for each phase w</w:t>
-      </w:r>
-      <w:r>
-        <w:rPr>
-          <w:rFonts w:ascii="Times New Roman" w:hAnsi="Times New Roman"/>
-          <w:color w:val="000000"/>
-          <w:szCs w:val="24"/>
-          <w:lang w:eastAsia="en-US"/>
-        </w:rPr>
-        <w:t>o</w:t>
-      </w:r>
-      <w:r>
-        <w:rPr>
-          <w:rFonts w:ascii="Times New Roman" w:hAnsi="Times New Roman"/>
-          <w:color w:val="000000"/>
-          <w:szCs w:val="24"/>
-          <w:lang w:eastAsia="en-US"/>
-        </w:rPr>
-        <w:t>uld</w:t>
-      </w:r>
-      <w:r>
-        <w:rPr>
-          <w:rFonts w:ascii="Times New Roman" w:hAnsi="Times New Roman"/>
-          <w:color w:val="000000"/>
-          <w:szCs w:val="24"/>
-          <w:lang w:eastAsia="en-US"/>
-        </w:rPr>
-        <w:t xml:space="preserve"> require, if any, minimal changes as we progressed</w:t>
-      </w:r>
-    </w:p>
-    <w:p>
-      <w:pPr>
-        <w:spacing w:before="0"/>
-        <w:ind w:firstLine="720"/>
-        <w:jc w:val="left"/>
-        <w:rPr>
-          <w:rFonts w:ascii="Times New Roman" w:hAnsi="Times New Roman"/>
-          <w:szCs w:val="24"/>
-          <w:lang w:eastAsia="en-US"/>
-        </w:rPr>
-      </w:pPr>
-      <w:r>
-        <w:rPr>
-          <w:rFonts w:ascii="Times New Roman" w:hAnsi="Times New Roman"/>
-          <w:color w:val="000000"/>
-          <w:szCs w:val="24"/>
-          <w:lang w:eastAsia="en-US"/>
-        </w:rPr>
-        <w:t>The proposed mateS project was to implement a website that allowed for users to buy or sell video game related products with each other.  All thirteen of our previously described functions were developed and implemented successfully throughout our final working product.  Phases of our project included setting up a project proposal, implementing a working database with functional schema and relations for o</w:t>
-      </w:r>
-      <w:r>
-        <w:rPr>
-          <w:rFonts w:ascii="Times New Roman" w:hAnsi="Times New Roman"/>
-          <w:color w:val="000000"/>
-          <w:szCs w:val="24"/>
-          <w:lang w:eastAsia="en-US"/>
-        </w:rPr>
-        <w:t>ur project, and, finally, creating</w:t>
-      </w:r>
-      <w:r>
-        <w:rPr>
-          <w:rFonts w:ascii="Times New Roman" w:hAnsi="Times New Roman"/>
-          <w:color w:val="000000"/>
-          <w:szCs w:val="24"/>
-          <w:lang w:eastAsia="en-US"/>
-        </w:rPr>
-        <w:t xml:space="preserve"> a web </w:t>
-      </w:r>
-      <w:r>
-        <w:rPr>
-          <w:rFonts w:ascii="Times New Roman" w:hAnsi="Times New Roman"/>
-          <w:color w:val="000000"/>
-          <w:szCs w:val="24"/>
-          <w:lang w:eastAsia="en-US"/>
-        </w:rPr>
-        <w:lastRenderedPageBreak/>
-        <w:t>application to communicate with our database.  Each phase of the project was met with little difficulty and required no creation or deletion of tasks.</w:t>
-      </w:r>
     </w:p>
     <w:p>
       <w:pPr>
@@ -28370,7 +28725,7 @@
         <w:rStyle w:val="PageNumber"/>
         <w:noProof/>
       </w:rPr>
-      <w:t>31</w:t>
+      <w:t>24</w:t>
     </w:r>
     <w:r>
       <w:rPr>
@@ -29984,7 +30339,7 @@
 </file>
 
 <file path=customXml/itemProps1.xml><?xml version="1.0" encoding="utf-8"?>
-<ds:datastoreItem xmlns:ds="http://schemas.openxmlformats.org/officeDocument/2006/customXml" ds:itemID="{5F9B700C-B136-443B-8A6A-225812CA769A}">
+<ds:datastoreItem xmlns:ds="http://schemas.openxmlformats.org/officeDocument/2006/customXml" ds:itemID="{F4ACDE6B-3DC3-4645-8674-CC5128A18D2C}">
   <ds:schemaRefs>
     <ds:schemaRef ds:uri="http://schemas.openxmlformats.org/officeDocument/2006/bibliography"/>
   </ds:schemaRefs>

</xml_diff>